<commit_message>
left forward and mips.v
</commit_message>
<xml_diff>
--- a/P5 设计文档.docx
+++ b/P5 设计文档.docx
@@ -2701,6 +2701,13 @@
         </w:rPr>
         <w:t>号寄存器始终为 0，以及其他寄存器初值均为 0。</w:t>
       </w:r>
+      <w:r>
+        <w:rPr>
+          <w:rFonts w:ascii="宋体" w:eastAsia="宋体" w:hAnsi="宋体" w:hint="eastAsia"/>
+          <w:szCs w:val="28"/>
+        </w:rPr>
+        <w:t>GRF还需要实现自己内部的转发，即如果同一周期内，写入的寄存器的编号跟读取的寄存器的编号相同，那么读取的输出值为将要写入的值，切记！</w:t>
+      </w:r>
     </w:p>
     <w:p>
       <w:pPr>
@@ -3972,6 +3979,7 @@
         <w:rPr>
           <w:rFonts w:ascii="宋体" w:eastAsia="宋体" w:hAnsi="宋体" w:hint="eastAsia"/>
         </w:rPr>
+        <w:lastRenderedPageBreak/>
         <w:t>位扩展单元，负责将指令中的 16</w:t>
       </w:r>
       <w:r>
@@ -4104,7 +4112,6 @@
           <w:rFonts w:ascii="黑体" w:eastAsia="黑体" w:hAnsi="黑体" w:hint="eastAsia"/>
           <w:sz w:val="21"/>
         </w:rPr>
-        <w:lastRenderedPageBreak/>
         <w:t>EXT</w:t>
       </w:r>
       <w:r>
@@ -5254,6 +5261,431 @@
                 <w:sz w:val="21"/>
               </w:rPr>
             </w:pPr>
+            <w:r>
+              <w:rPr>
+                <w:rFonts w:ascii="Times New Roman" w:eastAsia="宋体" w:hAnsi="Times New Roman" w:hint="eastAsia"/>
+                <w:sz w:val="21"/>
+              </w:rPr>
+              <w:t>G</w:t>
+            </w:r>
+            <w:r>
+              <w:rPr>
+                <w:rFonts w:ascii="Times New Roman" w:eastAsia="宋体" w:hAnsi="Times New Roman"/>
+                <w:sz w:val="21"/>
+              </w:rPr>
+              <w:t>RF.RD1</w:t>
+            </w:r>
+          </w:p>
+        </w:tc>
+        <w:tc>
+          <w:tcPr>
+            <w:tcW w:w="2074" w:type="dxa"/>
+          </w:tcPr>
+          <w:p>
+            <w:pPr>
+              <w:spacing w:line="360" w:lineRule="auto"/>
+              <w:jc w:val="center"/>
+              <w:rPr>
+                <w:rFonts w:ascii="Times New Roman" w:eastAsia="宋体" w:hAnsi="Times New Roman"/>
+                <w:sz w:val="21"/>
+              </w:rPr>
+            </w:pPr>
+            <w:r>
+              <w:rPr>
+                <w:rFonts w:ascii="Times New Roman" w:eastAsia="宋体" w:hAnsi="Times New Roman" w:hint="eastAsia"/>
+                <w:sz w:val="21"/>
+              </w:rPr>
+              <w:t>I</w:t>
+            </w:r>
+          </w:p>
+        </w:tc>
+        <w:tc>
+          <w:tcPr>
+            <w:tcW w:w="2074" w:type="dxa"/>
+          </w:tcPr>
+          <w:p>
+            <w:pPr>
+              <w:spacing w:line="360" w:lineRule="auto"/>
+              <w:jc w:val="center"/>
+              <w:rPr>
+                <w:rFonts w:ascii="Times New Roman" w:eastAsia="宋体" w:hAnsi="Times New Roman"/>
+                <w:sz w:val="21"/>
+              </w:rPr>
+            </w:pPr>
+            <w:r>
+              <w:rPr>
+                <w:rFonts w:ascii="Times New Roman" w:eastAsia="宋体" w:hAnsi="Times New Roman" w:hint="eastAsia"/>
+                <w:sz w:val="21"/>
+              </w:rPr>
+              <w:t>3</w:t>
+            </w:r>
+            <w:r>
+              <w:rPr>
+                <w:rFonts w:ascii="Times New Roman" w:eastAsia="宋体" w:hAnsi="Times New Roman"/>
+                <w:sz w:val="21"/>
+              </w:rPr>
+              <w:t>2</w:t>
+            </w:r>
+          </w:p>
+        </w:tc>
+        <w:tc>
+          <w:tcPr>
+            <w:tcW w:w="2074" w:type="dxa"/>
+          </w:tcPr>
+          <w:p>
+            <w:pPr>
+              <w:spacing w:line="360" w:lineRule="auto"/>
+              <w:jc w:val="center"/>
+              <w:rPr>
+                <w:rFonts w:ascii="宋体" w:eastAsia="宋体" w:hAnsi="宋体"/>
+                <w:sz w:val="21"/>
+              </w:rPr>
+            </w:pPr>
+            <w:r>
+              <w:rPr>
+                <w:rFonts w:ascii="宋体" w:eastAsia="宋体" w:hAnsi="宋体" w:hint="eastAsia"/>
+                <w:sz w:val="21"/>
+              </w:rPr>
+              <w:t>G</w:t>
+            </w:r>
+            <w:r>
+              <w:rPr>
+                <w:rFonts w:ascii="宋体" w:eastAsia="宋体" w:hAnsi="宋体"/>
+                <w:sz w:val="21"/>
+              </w:rPr>
+              <w:t>RF</w:t>
+            </w:r>
+            <w:r>
+              <w:rPr>
+                <w:rFonts w:ascii="宋体" w:eastAsia="宋体" w:hAnsi="宋体" w:hint="eastAsia"/>
+                <w:sz w:val="21"/>
+              </w:rPr>
+              <w:t>第一个</w:t>
+            </w:r>
+            <w:proofErr w:type="gramStart"/>
+            <w:r>
+              <w:rPr>
+                <w:rFonts w:ascii="宋体" w:eastAsia="宋体" w:hAnsi="宋体" w:hint="eastAsia"/>
+                <w:sz w:val="21"/>
+              </w:rPr>
+              <w:t>读出值</w:t>
+            </w:r>
+            <w:proofErr w:type="gramEnd"/>
+          </w:p>
+        </w:tc>
+      </w:tr>
+      <w:tr>
+        <w:tc>
+          <w:tcPr>
+            <w:tcW w:w="2074" w:type="dxa"/>
+          </w:tcPr>
+          <w:p>
+            <w:pPr>
+              <w:spacing w:line="360" w:lineRule="auto"/>
+              <w:jc w:val="center"/>
+              <w:rPr>
+                <w:rFonts w:ascii="Times New Roman" w:eastAsia="宋体" w:hAnsi="Times New Roman"/>
+                <w:sz w:val="21"/>
+              </w:rPr>
+            </w:pPr>
+            <w:r>
+              <w:rPr>
+                <w:rFonts w:ascii="Times New Roman" w:eastAsia="宋体" w:hAnsi="Times New Roman" w:hint="eastAsia"/>
+                <w:sz w:val="21"/>
+              </w:rPr>
+              <w:t>b</w:t>
+            </w:r>
+            <w:r>
+              <w:rPr>
+                <w:rFonts w:ascii="Times New Roman" w:eastAsia="宋体" w:hAnsi="Times New Roman"/>
+                <w:sz w:val="21"/>
+              </w:rPr>
+              <w:t>ranch</w:t>
+            </w:r>
+          </w:p>
+        </w:tc>
+        <w:tc>
+          <w:tcPr>
+            <w:tcW w:w="2074" w:type="dxa"/>
+          </w:tcPr>
+          <w:p>
+            <w:pPr>
+              <w:spacing w:line="360" w:lineRule="auto"/>
+              <w:jc w:val="center"/>
+              <w:rPr>
+                <w:rFonts w:ascii="Times New Roman" w:eastAsia="宋体" w:hAnsi="Times New Roman"/>
+                <w:sz w:val="21"/>
+              </w:rPr>
+            </w:pPr>
+            <w:r>
+              <w:rPr>
+                <w:rFonts w:ascii="Times New Roman" w:eastAsia="宋体" w:hAnsi="Times New Roman" w:hint="eastAsia"/>
+                <w:sz w:val="21"/>
+              </w:rPr>
+              <w:t>I</w:t>
+            </w:r>
+          </w:p>
+        </w:tc>
+        <w:tc>
+          <w:tcPr>
+            <w:tcW w:w="2074" w:type="dxa"/>
+          </w:tcPr>
+          <w:p>
+            <w:pPr>
+              <w:spacing w:line="360" w:lineRule="auto"/>
+              <w:jc w:val="center"/>
+              <w:rPr>
+                <w:rFonts w:ascii="Times New Roman" w:eastAsia="宋体" w:hAnsi="Times New Roman"/>
+                <w:sz w:val="21"/>
+              </w:rPr>
+            </w:pPr>
+            <w:r>
+              <w:rPr>
+                <w:rFonts w:ascii="Times New Roman" w:eastAsia="宋体" w:hAnsi="Times New Roman" w:hint="eastAsia"/>
+                <w:sz w:val="21"/>
+              </w:rPr>
+              <w:t>1</w:t>
+            </w:r>
+          </w:p>
+        </w:tc>
+        <w:tc>
+          <w:tcPr>
+            <w:tcW w:w="2074" w:type="dxa"/>
+          </w:tcPr>
+          <w:p>
+            <w:pPr>
+              <w:spacing w:line="360" w:lineRule="auto"/>
+              <w:jc w:val="center"/>
+              <w:rPr>
+                <w:rFonts w:ascii="宋体" w:eastAsia="宋体" w:hAnsi="宋体"/>
+                <w:sz w:val="21"/>
+              </w:rPr>
+            </w:pPr>
+            <w:r>
+              <w:rPr>
+                <w:rFonts w:ascii="宋体" w:eastAsia="宋体" w:hAnsi="宋体" w:hint="eastAsia"/>
+                <w:sz w:val="21"/>
+              </w:rPr>
+              <w:t>分支控制信号</w:t>
+            </w:r>
+          </w:p>
+        </w:tc>
+      </w:tr>
+      <w:tr>
+        <w:tc>
+          <w:tcPr>
+            <w:tcW w:w="2074" w:type="dxa"/>
+          </w:tcPr>
+          <w:p>
+            <w:pPr>
+              <w:spacing w:line="360" w:lineRule="auto"/>
+              <w:jc w:val="center"/>
+              <w:rPr>
+                <w:rFonts w:ascii="Times New Roman" w:eastAsia="宋体" w:hAnsi="Times New Roman"/>
+                <w:sz w:val="21"/>
+              </w:rPr>
+            </w:pPr>
+            <w:r>
+              <w:rPr>
+                <w:rFonts w:ascii="Times New Roman" w:eastAsia="宋体" w:hAnsi="Times New Roman" w:hint="eastAsia"/>
+                <w:sz w:val="21"/>
+              </w:rPr>
+              <w:t>j</w:t>
+            </w:r>
+            <w:r>
+              <w:rPr>
+                <w:rFonts w:ascii="Times New Roman" w:eastAsia="宋体" w:hAnsi="Times New Roman"/>
+                <w:sz w:val="21"/>
+              </w:rPr>
+              <w:t>ump</w:t>
+            </w:r>
+          </w:p>
+        </w:tc>
+        <w:tc>
+          <w:tcPr>
+            <w:tcW w:w="2074" w:type="dxa"/>
+          </w:tcPr>
+          <w:p>
+            <w:pPr>
+              <w:spacing w:line="360" w:lineRule="auto"/>
+              <w:jc w:val="center"/>
+              <w:rPr>
+                <w:rFonts w:ascii="Times New Roman" w:eastAsia="宋体" w:hAnsi="Times New Roman"/>
+                <w:sz w:val="21"/>
+              </w:rPr>
+            </w:pPr>
+            <w:r>
+              <w:rPr>
+                <w:rFonts w:ascii="Times New Roman" w:eastAsia="宋体" w:hAnsi="Times New Roman" w:hint="eastAsia"/>
+                <w:sz w:val="21"/>
+              </w:rPr>
+              <w:t>I</w:t>
+            </w:r>
+          </w:p>
+        </w:tc>
+        <w:tc>
+          <w:tcPr>
+            <w:tcW w:w="2074" w:type="dxa"/>
+          </w:tcPr>
+          <w:p>
+            <w:pPr>
+              <w:spacing w:line="360" w:lineRule="auto"/>
+              <w:jc w:val="center"/>
+              <w:rPr>
+                <w:rFonts w:ascii="Times New Roman" w:eastAsia="宋体" w:hAnsi="Times New Roman"/>
+                <w:sz w:val="21"/>
+              </w:rPr>
+            </w:pPr>
+            <w:r>
+              <w:rPr>
+                <w:rFonts w:ascii="Times New Roman" w:eastAsia="宋体" w:hAnsi="Times New Roman" w:hint="eastAsia"/>
+                <w:sz w:val="21"/>
+              </w:rPr>
+              <w:t>2</w:t>
+            </w:r>
+          </w:p>
+        </w:tc>
+        <w:tc>
+          <w:tcPr>
+            <w:tcW w:w="2074" w:type="dxa"/>
+          </w:tcPr>
+          <w:p>
+            <w:pPr>
+              <w:spacing w:line="360" w:lineRule="auto"/>
+              <w:jc w:val="center"/>
+              <w:rPr>
+                <w:rFonts w:ascii="宋体" w:eastAsia="宋体" w:hAnsi="宋体"/>
+                <w:sz w:val="21"/>
+              </w:rPr>
+            </w:pPr>
+            <w:r>
+              <w:rPr>
+                <w:rFonts w:ascii="宋体" w:eastAsia="宋体" w:hAnsi="宋体" w:hint="eastAsia"/>
+                <w:sz w:val="21"/>
+              </w:rPr>
+              <w:t>跳转控制信号</w:t>
+            </w:r>
+          </w:p>
+        </w:tc>
+      </w:tr>
+      <w:tr>
+        <w:tc>
+          <w:tcPr>
+            <w:tcW w:w="2074" w:type="dxa"/>
+          </w:tcPr>
+          <w:p>
+            <w:pPr>
+              <w:spacing w:line="360" w:lineRule="auto"/>
+              <w:jc w:val="center"/>
+              <w:rPr>
+                <w:rFonts w:ascii="Times New Roman" w:eastAsia="宋体" w:hAnsi="Times New Roman"/>
+                <w:sz w:val="21"/>
+              </w:rPr>
+            </w:pPr>
+            <w:r>
+              <w:rPr>
+                <w:rFonts w:ascii="Times New Roman" w:eastAsia="宋体" w:hAnsi="Times New Roman"/>
+                <w:sz w:val="21"/>
+              </w:rPr>
+              <w:t>z</w:t>
+            </w:r>
+            <w:r>
+              <w:rPr>
+                <w:rFonts w:ascii="Times New Roman" w:eastAsia="宋体" w:hAnsi="Times New Roman" w:hint="eastAsia"/>
+                <w:sz w:val="21"/>
+              </w:rPr>
+              <w:t>e</w:t>
+            </w:r>
+            <w:r>
+              <w:rPr>
+                <w:rFonts w:ascii="Times New Roman" w:eastAsia="宋体" w:hAnsi="Times New Roman"/>
+                <w:sz w:val="21"/>
+              </w:rPr>
+              <w:t>ro</w:t>
+            </w:r>
+          </w:p>
+        </w:tc>
+        <w:tc>
+          <w:tcPr>
+            <w:tcW w:w="2074" w:type="dxa"/>
+          </w:tcPr>
+          <w:p>
+            <w:pPr>
+              <w:spacing w:line="360" w:lineRule="auto"/>
+              <w:jc w:val="center"/>
+              <w:rPr>
+                <w:rFonts w:ascii="Times New Roman" w:eastAsia="宋体" w:hAnsi="Times New Roman"/>
+                <w:sz w:val="21"/>
+              </w:rPr>
+            </w:pPr>
+            <w:r>
+              <w:rPr>
+                <w:rFonts w:ascii="Times New Roman" w:eastAsia="宋体" w:hAnsi="Times New Roman" w:hint="eastAsia"/>
+                <w:sz w:val="21"/>
+              </w:rPr>
+              <w:t>I</w:t>
+            </w:r>
+          </w:p>
+        </w:tc>
+        <w:tc>
+          <w:tcPr>
+            <w:tcW w:w="2074" w:type="dxa"/>
+          </w:tcPr>
+          <w:p>
+            <w:pPr>
+              <w:spacing w:line="360" w:lineRule="auto"/>
+              <w:jc w:val="center"/>
+              <w:rPr>
+                <w:rFonts w:ascii="Times New Roman" w:eastAsia="宋体" w:hAnsi="Times New Roman"/>
+                <w:sz w:val="21"/>
+              </w:rPr>
+            </w:pPr>
+            <w:r>
+              <w:rPr>
+                <w:rFonts w:ascii="Times New Roman" w:eastAsia="宋体" w:hAnsi="Times New Roman" w:hint="eastAsia"/>
+                <w:sz w:val="21"/>
+              </w:rPr>
+              <w:t>1</w:t>
+            </w:r>
+          </w:p>
+        </w:tc>
+        <w:tc>
+          <w:tcPr>
+            <w:tcW w:w="2074" w:type="dxa"/>
+          </w:tcPr>
+          <w:p>
+            <w:pPr>
+              <w:spacing w:line="360" w:lineRule="auto"/>
+              <w:jc w:val="center"/>
+              <w:rPr>
+                <w:rFonts w:ascii="宋体" w:eastAsia="宋体" w:hAnsi="宋体"/>
+                <w:sz w:val="21"/>
+              </w:rPr>
+            </w:pPr>
+            <w:r>
+              <w:rPr>
+                <w:rFonts w:ascii="宋体" w:eastAsia="宋体" w:hAnsi="宋体" w:hint="eastAsia"/>
+                <w:sz w:val="21"/>
+              </w:rPr>
+              <w:t>相等信号</w:t>
+            </w:r>
+          </w:p>
+        </w:tc>
+      </w:tr>
+      <w:tr>
+        <w:tc>
+          <w:tcPr>
+            <w:tcW w:w="2074" w:type="dxa"/>
+          </w:tcPr>
+          <w:p>
+            <w:pPr>
+              <w:spacing w:line="360" w:lineRule="auto"/>
+              <w:jc w:val="center"/>
+              <w:rPr>
+                <w:rFonts w:ascii="Times New Roman" w:eastAsia="宋体" w:hAnsi="Times New Roman"/>
+                <w:sz w:val="21"/>
+              </w:rPr>
+            </w:pPr>
             <w:proofErr w:type="spellStart"/>
             <w:r>
               <w:rPr>
@@ -5649,6 +6081,7 @@
                 <w:rFonts w:ascii="Times New Roman" w:eastAsia="宋体" w:hAnsi="Times New Roman" w:hint="eastAsia"/>
                 <w:sz w:val="21"/>
               </w:rPr>
+              <w:lastRenderedPageBreak/>
               <w:t>o</w:t>
             </w:r>
             <w:r>
@@ -5700,7 +6133,7 @@
                 <w:rFonts w:ascii="Times New Roman" w:eastAsia="宋体" w:hAnsi="Times New Roman" w:hint="eastAsia"/>
                 <w:sz w:val="21"/>
               </w:rPr>
-              <w:t>5</w:t>
+              <w:t>6</w:t>
             </w:r>
           </w:p>
         </w:tc>
@@ -5813,7 +6246,7 @@
                 <w:rFonts w:ascii="Times New Roman" w:eastAsia="宋体" w:hAnsi="Times New Roman" w:hint="eastAsia"/>
                 <w:sz w:val="21"/>
               </w:rPr>
-              <w:t>5</w:t>
+              <w:t>6</w:t>
             </w:r>
           </w:p>
         </w:tc>
@@ -6289,7 +6722,6 @@
           <w:rFonts w:ascii="宋体" w:eastAsia="宋体" w:hAnsi="宋体"/>
           <w:szCs w:val="28"/>
         </w:rPr>
-        <w:lastRenderedPageBreak/>
         <w:tab/>
       </w:r>
       <w:r>
@@ -8021,7 +8453,14 @@
         <w:rPr>
           <w:rFonts w:ascii="宋体" w:eastAsia="宋体" w:hAnsi="宋体" w:hint="eastAsia"/>
         </w:rPr>
-        <w:t>的值判定进行哪一种运算操作之后，将结果输出至输出端。因为分支判定需要 ALU</w:t>
+        <w:t>的值判定进行哪一种运算操作之后，将结果输出至输出端。因为分支</w:t>
+      </w:r>
+      <w:r>
+        <w:rPr>
+          <w:rFonts w:ascii="宋体" w:eastAsia="宋体" w:hAnsi="宋体" w:hint="eastAsia"/>
+        </w:rPr>
+        <w:lastRenderedPageBreak/>
+        <w:t>判定需要 ALU</w:t>
       </w:r>
       <w:r>
         <w:rPr>
@@ -8690,7 +9129,6 @@
                 <w:sz w:val="21"/>
                 <w:szCs w:val="21"/>
               </w:rPr>
-              <w:lastRenderedPageBreak/>
               <w:t>0</w:t>
             </w:r>
             <w:r>
@@ -8804,7 +9242,6 @@
           <w:sz w:val="21"/>
           <w:szCs w:val="21"/>
         </w:rPr>
-        <w:lastRenderedPageBreak/>
         <w:tab/>
       </w:r>
       <w:r>
@@ -9613,7 +10050,7 @@
                 <w:rFonts w:ascii="Times New Roman" w:eastAsia="宋体" w:hAnsi="Times New Roman" w:hint="eastAsia"/>
                 <w:sz w:val="21"/>
               </w:rPr>
-              <w:t>5</w:t>
+              <w:t>6</w:t>
             </w:r>
           </w:p>
         </w:tc>
@@ -9726,7 +10163,7 @@
                 <w:rFonts w:ascii="Times New Roman" w:eastAsia="宋体" w:hAnsi="Times New Roman" w:hint="eastAsia"/>
                 <w:sz w:val="21"/>
               </w:rPr>
-              <w:t>5</w:t>
+              <w:t>6</w:t>
             </w:r>
           </w:p>
         </w:tc>
@@ -9795,6 +10232,7 @@
                 <w:rFonts w:ascii="Times New Roman" w:eastAsia="宋体" w:hAnsi="Times New Roman" w:hint="eastAsia"/>
                 <w:sz w:val="21"/>
               </w:rPr>
+              <w:lastRenderedPageBreak/>
               <w:t>A</w:t>
             </w:r>
             <w:r>
@@ -10318,7 +10756,6 @@
                 <w:rFonts w:ascii="黑体" w:eastAsia="黑体" w:hAnsi="黑体" w:hint="eastAsia"/>
                 <w:sz w:val="21"/>
               </w:rPr>
-              <w:lastRenderedPageBreak/>
               <w:t>接口名称</w:t>
             </w:r>
           </w:p>
@@ -11847,6 +12284,7 @@
                 <w:sz w:val="21"/>
                 <w:szCs w:val="21"/>
               </w:rPr>
+              <w:lastRenderedPageBreak/>
               <w:t>接口名称</w:t>
             </w:r>
           </w:p>
@@ -12689,7 +13127,6 @@
           <w:rFonts w:ascii="宋体" w:eastAsia="宋体" w:hAnsi="宋体"/>
           <w:szCs w:val="28"/>
         </w:rPr>
-        <w:lastRenderedPageBreak/>
         <w:tab/>
         <w:t>DM</w:t>
       </w:r>
@@ -12932,7 +13369,7 @@
                 <w:rFonts w:ascii="Times New Roman" w:eastAsia="宋体" w:hAnsi="Times New Roman" w:hint="eastAsia"/>
                 <w:sz w:val="21"/>
               </w:rPr>
-              <w:t>5</w:t>
+              <w:t>6</w:t>
             </w:r>
           </w:p>
         </w:tc>
@@ -13045,7 +13482,7 @@
                 <w:rFonts w:ascii="Times New Roman" w:eastAsia="宋体" w:hAnsi="Times New Roman" w:hint="eastAsia"/>
                 <w:sz w:val="21"/>
               </w:rPr>
-              <w:t>5</w:t>
+              <w:t>6</w:t>
             </w:r>
           </w:p>
         </w:tc>
@@ -14190,6 +14627,13 @@
               </w:rPr>
               <w:t>eadData</w:t>
             </w:r>
+            <w:r>
+              <w:rPr>
+                <w:rFonts w:ascii="Times New Roman" w:eastAsia="宋体" w:hAnsi="Times New Roman" w:hint="eastAsia"/>
+                <w:sz w:val="21"/>
+              </w:rPr>
+              <w:t>W</w:t>
+            </w:r>
             <w:proofErr w:type="spellEnd"/>
           </w:p>
         </w:tc>
@@ -14417,6 +14861,7 @@
                 <w:rFonts w:ascii="Times New Roman" w:eastAsia="宋体" w:hAnsi="Times New Roman" w:hint="eastAsia"/>
                 <w:sz w:val="21"/>
               </w:rPr>
+              <w:lastRenderedPageBreak/>
               <w:t>P</w:t>
             </w:r>
             <w:r>
@@ -14957,7 +15402,7 @@
                 <w:rFonts w:ascii="Times New Roman" w:eastAsia="宋体" w:hAnsi="Times New Roman" w:hint="eastAsia"/>
                 <w:sz w:val="21"/>
               </w:rPr>
-              <w:t>5</w:t>
+              <w:t>6</w:t>
             </w:r>
           </w:p>
         </w:tc>
@@ -15018,7 +15463,6 @@
                 <w:rFonts w:ascii="Times New Roman" w:eastAsia="宋体" w:hAnsi="Times New Roman" w:hint="eastAsia"/>
                 <w:sz w:val="21"/>
               </w:rPr>
-              <w:lastRenderedPageBreak/>
               <w:t>f</w:t>
             </w:r>
             <w:r>
@@ -15071,7 +15515,7 @@
                 <w:rFonts w:ascii="Times New Roman" w:eastAsia="宋体" w:hAnsi="Times New Roman" w:hint="eastAsia"/>
                 <w:sz w:val="21"/>
               </w:rPr>
-              <w:t>5</w:t>
+              <w:t>6</w:t>
             </w:r>
           </w:p>
         </w:tc>
@@ -16186,7 +16630,7 @@
               <w:spacing w:line="360" w:lineRule="auto"/>
               <w:jc w:val="center"/>
               <w:rPr>
-                <w:rFonts w:ascii="Times New Roman" w:eastAsia="宋体" w:hAnsi="Times New Roman"/>
+                <w:rFonts w:ascii="Times New Roman" w:eastAsia="宋体" w:hAnsi="Times New Roman" w:hint="eastAsia"/>
                 <w:sz w:val="21"/>
               </w:rPr>
             </w:pPr>
@@ -16196,14 +16640,14 @@
                 <w:rFonts w:ascii="Times New Roman" w:eastAsia="宋体" w:hAnsi="Times New Roman" w:hint="eastAsia"/>
                 <w:sz w:val="21"/>
               </w:rPr>
-              <w:t>Rs</w:t>
-            </w:r>
-            <w:r>
-              <w:rPr>
-                <w:rFonts w:ascii="Times New Roman" w:eastAsia="宋体" w:hAnsi="Times New Roman"/>
-                <w:sz w:val="21"/>
-              </w:rPr>
-              <w:t>E</w:t>
+              <w:t>I</w:t>
+            </w:r>
+            <w:r>
+              <w:rPr>
+                <w:rFonts w:ascii="Times New Roman" w:eastAsia="宋体" w:hAnsi="Times New Roman"/>
+                <w:sz w:val="21"/>
+              </w:rPr>
+              <w:t>nsD</w:t>
             </w:r>
             <w:proofErr w:type="spellEnd"/>
           </w:p>
@@ -16217,7 +16661,7 @@
               <w:spacing w:line="360" w:lineRule="auto"/>
               <w:jc w:val="center"/>
               <w:rPr>
-                <w:rFonts w:ascii="Times New Roman" w:eastAsia="宋体" w:hAnsi="Times New Roman"/>
+                <w:rFonts w:ascii="Times New Roman" w:eastAsia="宋体" w:hAnsi="Times New Roman" w:hint="eastAsia"/>
                 <w:sz w:val="21"/>
               </w:rPr>
             </w:pPr>
@@ -16239,60 +16683,55 @@
               <w:spacing w:line="360" w:lineRule="auto"/>
               <w:jc w:val="center"/>
               <w:rPr>
-                <w:rFonts w:ascii="Times New Roman" w:eastAsia="宋体" w:hAnsi="Times New Roman"/>
-                <w:sz w:val="21"/>
-              </w:rPr>
-            </w:pPr>
-            <w:r>
-              <w:rPr>
-                <w:rFonts w:ascii="Times New Roman" w:eastAsia="宋体" w:hAnsi="Times New Roman" w:hint="eastAsia"/>
-                <w:sz w:val="21"/>
-              </w:rPr>
-              <w:t>5</w:t>
-            </w:r>
-          </w:p>
-        </w:tc>
-        <w:tc>
-          <w:tcPr>
-            <w:tcW w:w="2074" w:type="dxa"/>
-          </w:tcPr>
-          <w:p>
-            <w:pPr>
-              <w:spacing w:line="360" w:lineRule="auto"/>
-              <w:jc w:val="center"/>
+                <w:rFonts w:ascii="Times New Roman" w:eastAsia="宋体" w:hAnsi="Times New Roman" w:hint="eastAsia"/>
+                <w:sz w:val="21"/>
+              </w:rPr>
+            </w:pPr>
+            <w:r>
+              <w:rPr>
+                <w:rFonts w:ascii="Times New Roman" w:eastAsia="宋体" w:hAnsi="Times New Roman" w:hint="eastAsia"/>
+                <w:sz w:val="21"/>
+              </w:rPr>
+              <w:t>3</w:t>
+            </w:r>
+            <w:r>
+              <w:rPr>
+                <w:rFonts w:ascii="Times New Roman" w:eastAsia="宋体" w:hAnsi="Times New Roman"/>
+                <w:sz w:val="21"/>
+              </w:rPr>
+              <w:t>2</w:t>
+            </w:r>
+          </w:p>
+        </w:tc>
+        <w:tc>
+          <w:tcPr>
+            <w:tcW w:w="2074" w:type="dxa"/>
+          </w:tcPr>
+          <w:p>
+            <w:pPr>
+              <w:spacing w:line="360" w:lineRule="auto"/>
+              <w:jc w:val="center"/>
+              <w:rPr>
+                <w:rFonts w:ascii="宋体" w:eastAsia="宋体" w:hAnsi="宋体" w:hint="eastAsia"/>
+                <w:sz w:val="21"/>
+              </w:rPr>
+            </w:pPr>
+            <w:proofErr w:type="spellStart"/>
+            <w:r>
+              <w:rPr>
+                <w:rFonts w:ascii="宋体" w:eastAsia="宋体" w:hAnsi="宋体" w:hint="eastAsia"/>
+                <w:sz w:val="21"/>
+              </w:rPr>
+              <w:t>I</w:t>
+            </w:r>
+            <w:r>
               <w:rPr>
                 <w:rFonts w:ascii="宋体" w:eastAsia="宋体" w:hAnsi="宋体"/>
                 <w:sz w:val="21"/>
               </w:rPr>
-            </w:pPr>
-            <w:r>
-              <w:rPr>
-                <w:rFonts w:ascii="宋体" w:eastAsia="宋体" w:hAnsi="宋体" w:hint="eastAsia"/>
-                <w:sz w:val="21"/>
-              </w:rPr>
-              <w:t>E</w:t>
-            </w:r>
-            <w:r>
-              <w:rPr>
-                <w:rFonts w:ascii="宋体" w:eastAsia="宋体" w:hAnsi="宋体"/>
-                <w:sz w:val="21"/>
-              </w:rPr>
-              <w:t>X</w:t>
-            </w:r>
-            <w:r>
-              <w:rPr>
-                <w:rFonts w:ascii="宋体" w:eastAsia="宋体" w:hAnsi="宋体" w:hint="eastAsia"/>
-                <w:sz w:val="21"/>
-              </w:rPr>
-              <w:t>级的R</w:t>
-            </w:r>
-            <w:r>
-              <w:rPr>
-                <w:rFonts w:ascii="宋体" w:eastAsia="宋体" w:hAnsi="宋体"/>
-                <w:sz w:val="21"/>
-              </w:rPr>
-              <w:t>s</w:t>
-            </w:r>
+              <w:t>ns@ID</w:t>
+            </w:r>
+            <w:proofErr w:type="spellEnd"/>
           </w:p>
         </w:tc>
       </w:tr>
@@ -16306,7 +16745,7 @@
               <w:spacing w:line="360" w:lineRule="auto"/>
               <w:jc w:val="center"/>
               <w:rPr>
-                <w:rFonts w:ascii="Times New Roman" w:eastAsia="宋体" w:hAnsi="Times New Roman"/>
+                <w:rFonts w:ascii="Times New Roman" w:eastAsia="宋体" w:hAnsi="Times New Roman" w:hint="eastAsia"/>
                 <w:sz w:val="21"/>
               </w:rPr>
             </w:pPr>
@@ -16316,14 +16755,14 @@
                 <w:rFonts w:ascii="Times New Roman" w:eastAsia="宋体" w:hAnsi="Times New Roman" w:hint="eastAsia"/>
                 <w:sz w:val="21"/>
               </w:rPr>
-              <w:t>R</w:t>
-            </w:r>
-            <w:r>
-              <w:rPr>
-                <w:rFonts w:ascii="Times New Roman" w:eastAsia="宋体" w:hAnsi="Times New Roman"/>
-                <w:sz w:val="21"/>
-              </w:rPr>
-              <w:t>tE</w:t>
+              <w:t>I</w:t>
+            </w:r>
+            <w:r>
+              <w:rPr>
+                <w:rFonts w:ascii="Times New Roman" w:eastAsia="宋体" w:hAnsi="Times New Roman"/>
+                <w:sz w:val="21"/>
+              </w:rPr>
+              <w:t>nsE</w:t>
             </w:r>
             <w:proofErr w:type="spellEnd"/>
           </w:p>
@@ -16337,7 +16776,7 @@
               <w:spacing w:line="360" w:lineRule="auto"/>
               <w:jc w:val="center"/>
               <w:rPr>
-                <w:rFonts w:ascii="Times New Roman" w:eastAsia="宋体" w:hAnsi="Times New Roman"/>
+                <w:rFonts w:ascii="Times New Roman" w:eastAsia="宋体" w:hAnsi="Times New Roman" w:hint="eastAsia"/>
                 <w:sz w:val="21"/>
               </w:rPr>
             </w:pPr>
@@ -16359,60 +16798,55 @@
               <w:spacing w:line="360" w:lineRule="auto"/>
               <w:jc w:val="center"/>
               <w:rPr>
-                <w:rFonts w:ascii="Times New Roman" w:eastAsia="宋体" w:hAnsi="Times New Roman"/>
-                <w:sz w:val="21"/>
-              </w:rPr>
-            </w:pPr>
-            <w:r>
-              <w:rPr>
-                <w:rFonts w:ascii="Times New Roman" w:eastAsia="宋体" w:hAnsi="Times New Roman" w:hint="eastAsia"/>
-                <w:sz w:val="21"/>
-              </w:rPr>
-              <w:t>5</w:t>
-            </w:r>
-          </w:p>
-        </w:tc>
-        <w:tc>
-          <w:tcPr>
-            <w:tcW w:w="2074" w:type="dxa"/>
-          </w:tcPr>
-          <w:p>
-            <w:pPr>
-              <w:spacing w:line="360" w:lineRule="auto"/>
-              <w:jc w:val="center"/>
+                <w:rFonts w:ascii="Times New Roman" w:eastAsia="宋体" w:hAnsi="Times New Roman" w:hint="eastAsia"/>
+                <w:sz w:val="21"/>
+              </w:rPr>
+            </w:pPr>
+            <w:r>
+              <w:rPr>
+                <w:rFonts w:ascii="Times New Roman" w:eastAsia="宋体" w:hAnsi="Times New Roman" w:hint="eastAsia"/>
+                <w:sz w:val="21"/>
+              </w:rPr>
+              <w:t>3</w:t>
+            </w:r>
+            <w:r>
+              <w:rPr>
+                <w:rFonts w:ascii="Times New Roman" w:eastAsia="宋体" w:hAnsi="Times New Roman"/>
+                <w:sz w:val="21"/>
+              </w:rPr>
+              <w:t>2</w:t>
+            </w:r>
+          </w:p>
+        </w:tc>
+        <w:tc>
+          <w:tcPr>
+            <w:tcW w:w="2074" w:type="dxa"/>
+          </w:tcPr>
+          <w:p>
+            <w:pPr>
+              <w:spacing w:line="360" w:lineRule="auto"/>
+              <w:jc w:val="center"/>
+              <w:rPr>
+                <w:rFonts w:ascii="宋体" w:eastAsia="宋体" w:hAnsi="宋体" w:hint="eastAsia"/>
+                <w:sz w:val="21"/>
+              </w:rPr>
+            </w:pPr>
+            <w:proofErr w:type="spellStart"/>
+            <w:r>
+              <w:rPr>
+                <w:rFonts w:ascii="宋体" w:eastAsia="宋体" w:hAnsi="宋体" w:hint="eastAsia"/>
+                <w:sz w:val="21"/>
+              </w:rPr>
+              <w:t>I</w:t>
+            </w:r>
+            <w:r>
               <w:rPr>
                 <w:rFonts w:ascii="宋体" w:eastAsia="宋体" w:hAnsi="宋体"/>
                 <w:sz w:val="21"/>
               </w:rPr>
-            </w:pPr>
-            <w:r>
-              <w:rPr>
-                <w:rFonts w:ascii="宋体" w:eastAsia="宋体" w:hAnsi="宋体" w:hint="eastAsia"/>
-                <w:sz w:val="21"/>
-              </w:rPr>
-              <w:t>E</w:t>
-            </w:r>
-            <w:r>
-              <w:rPr>
-                <w:rFonts w:ascii="宋体" w:eastAsia="宋体" w:hAnsi="宋体"/>
-                <w:sz w:val="21"/>
-              </w:rPr>
-              <w:t>X</w:t>
-            </w:r>
-            <w:r>
-              <w:rPr>
-                <w:rFonts w:ascii="宋体" w:eastAsia="宋体" w:hAnsi="宋体" w:hint="eastAsia"/>
-                <w:sz w:val="21"/>
-              </w:rPr>
-              <w:t>级的R</w:t>
-            </w:r>
-            <w:r>
-              <w:rPr>
-                <w:rFonts w:ascii="宋体" w:eastAsia="宋体" w:hAnsi="宋体"/>
-                <w:sz w:val="21"/>
-              </w:rPr>
-              <w:t>t</w:t>
-            </w:r>
+              <w:t>ns@EX</w:t>
+            </w:r>
+            <w:proofErr w:type="spellEnd"/>
           </w:p>
         </w:tc>
       </w:tr>
@@ -16426,7 +16860,7 @@
               <w:spacing w:line="360" w:lineRule="auto"/>
               <w:jc w:val="center"/>
               <w:rPr>
-                <w:rFonts w:ascii="Times New Roman" w:eastAsia="宋体" w:hAnsi="Times New Roman"/>
+                <w:rFonts w:ascii="Times New Roman" w:eastAsia="宋体" w:hAnsi="Times New Roman" w:hint="eastAsia"/>
                 <w:sz w:val="21"/>
               </w:rPr>
             </w:pPr>
@@ -16436,14 +16870,14 @@
                 <w:rFonts w:ascii="Times New Roman" w:eastAsia="宋体" w:hAnsi="Times New Roman" w:hint="eastAsia"/>
                 <w:sz w:val="21"/>
               </w:rPr>
-              <w:t>R</w:t>
-            </w:r>
-            <w:r>
-              <w:rPr>
-                <w:rFonts w:ascii="Times New Roman" w:eastAsia="宋体" w:hAnsi="Times New Roman"/>
-                <w:sz w:val="21"/>
-              </w:rPr>
-              <w:t>dE</w:t>
+              <w:t>I</w:t>
+            </w:r>
+            <w:r>
+              <w:rPr>
+                <w:rFonts w:ascii="Times New Roman" w:eastAsia="宋体" w:hAnsi="Times New Roman"/>
+                <w:sz w:val="21"/>
+              </w:rPr>
+              <w:t>nsM</w:t>
             </w:r>
             <w:proofErr w:type="spellEnd"/>
           </w:p>
@@ -16457,7 +16891,7 @@
               <w:spacing w:line="360" w:lineRule="auto"/>
               <w:jc w:val="center"/>
               <w:rPr>
-                <w:rFonts w:ascii="Times New Roman" w:eastAsia="宋体" w:hAnsi="Times New Roman"/>
+                <w:rFonts w:ascii="Times New Roman" w:eastAsia="宋体" w:hAnsi="Times New Roman" w:hint="eastAsia"/>
                 <w:sz w:val="21"/>
               </w:rPr>
             </w:pPr>
@@ -16479,60 +16913,55 @@
               <w:spacing w:line="360" w:lineRule="auto"/>
               <w:jc w:val="center"/>
               <w:rPr>
-                <w:rFonts w:ascii="Times New Roman" w:eastAsia="宋体" w:hAnsi="Times New Roman"/>
-                <w:sz w:val="21"/>
-              </w:rPr>
-            </w:pPr>
-            <w:r>
-              <w:rPr>
-                <w:rFonts w:ascii="Times New Roman" w:eastAsia="宋体" w:hAnsi="Times New Roman" w:hint="eastAsia"/>
-                <w:sz w:val="21"/>
-              </w:rPr>
-              <w:t>5</w:t>
-            </w:r>
-          </w:p>
-        </w:tc>
-        <w:tc>
-          <w:tcPr>
-            <w:tcW w:w="2074" w:type="dxa"/>
-          </w:tcPr>
-          <w:p>
-            <w:pPr>
-              <w:spacing w:line="360" w:lineRule="auto"/>
-              <w:jc w:val="center"/>
+                <w:rFonts w:ascii="Times New Roman" w:eastAsia="宋体" w:hAnsi="Times New Roman" w:hint="eastAsia"/>
+                <w:sz w:val="21"/>
+              </w:rPr>
+            </w:pPr>
+            <w:r>
+              <w:rPr>
+                <w:rFonts w:ascii="Times New Roman" w:eastAsia="宋体" w:hAnsi="Times New Roman" w:hint="eastAsia"/>
+                <w:sz w:val="21"/>
+              </w:rPr>
+              <w:t>3</w:t>
+            </w:r>
+            <w:r>
+              <w:rPr>
+                <w:rFonts w:ascii="Times New Roman" w:eastAsia="宋体" w:hAnsi="Times New Roman"/>
+                <w:sz w:val="21"/>
+              </w:rPr>
+              <w:t>2</w:t>
+            </w:r>
+          </w:p>
+        </w:tc>
+        <w:tc>
+          <w:tcPr>
+            <w:tcW w:w="2074" w:type="dxa"/>
+          </w:tcPr>
+          <w:p>
+            <w:pPr>
+              <w:spacing w:line="360" w:lineRule="auto"/>
+              <w:jc w:val="center"/>
+              <w:rPr>
+                <w:rFonts w:ascii="宋体" w:eastAsia="宋体" w:hAnsi="宋体" w:hint="eastAsia"/>
+                <w:sz w:val="21"/>
+              </w:rPr>
+            </w:pPr>
+            <w:proofErr w:type="spellStart"/>
+            <w:r>
+              <w:rPr>
+                <w:rFonts w:ascii="宋体" w:eastAsia="宋体" w:hAnsi="宋体" w:hint="eastAsia"/>
+                <w:sz w:val="21"/>
+              </w:rPr>
+              <w:t>I</w:t>
+            </w:r>
+            <w:r>
               <w:rPr>
                 <w:rFonts w:ascii="宋体" w:eastAsia="宋体" w:hAnsi="宋体"/>
                 <w:sz w:val="21"/>
               </w:rPr>
-            </w:pPr>
-            <w:r>
-              <w:rPr>
-                <w:rFonts w:ascii="宋体" w:eastAsia="宋体" w:hAnsi="宋体" w:hint="eastAsia"/>
-                <w:sz w:val="21"/>
-              </w:rPr>
-              <w:t>E</w:t>
-            </w:r>
-            <w:r>
-              <w:rPr>
-                <w:rFonts w:ascii="宋体" w:eastAsia="宋体" w:hAnsi="宋体"/>
-                <w:sz w:val="21"/>
-              </w:rPr>
-              <w:t>X</w:t>
-            </w:r>
-            <w:r>
-              <w:rPr>
-                <w:rFonts w:ascii="宋体" w:eastAsia="宋体" w:hAnsi="宋体" w:hint="eastAsia"/>
-                <w:sz w:val="21"/>
-              </w:rPr>
-              <w:t>级的R</w:t>
-            </w:r>
-            <w:r>
-              <w:rPr>
-                <w:rFonts w:ascii="宋体" w:eastAsia="宋体" w:hAnsi="宋体"/>
-                <w:sz w:val="21"/>
-              </w:rPr>
-              <w:t>d</w:t>
-            </w:r>
+              <w:t>ns@MEM</w:t>
+            </w:r>
+            <w:proofErr w:type="spellEnd"/>
           </w:p>
         </w:tc>
       </w:tr>
@@ -16546,7 +16975,7 @@
               <w:spacing w:line="360" w:lineRule="auto"/>
               <w:jc w:val="center"/>
               <w:rPr>
-                <w:rFonts w:ascii="Times New Roman" w:eastAsia="宋体" w:hAnsi="Times New Roman"/>
+                <w:rFonts w:ascii="Times New Roman" w:eastAsia="宋体" w:hAnsi="Times New Roman" w:hint="eastAsia"/>
                 <w:sz w:val="21"/>
               </w:rPr>
             </w:pPr>
@@ -16556,14 +16985,14 @@
                 <w:rFonts w:ascii="Times New Roman" w:eastAsia="宋体" w:hAnsi="Times New Roman" w:hint="eastAsia"/>
                 <w:sz w:val="21"/>
               </w:rPr>
-              <w:t>R</w:t>
-            </w:r>
-            <w:r>
-              <w:rPr>
-                <w:rFonts w:ascii="Times New Roman" w:eastAsia="宋体" w:hAnsi="Times New Roman"/>
-                <w:sz w:val="21"/>
-              </w:rPr>
-              <w:t>tM</w:t>
+              <w:t>I</w:t>
+            </w:r>
+            <w:r>
+              <w:rPr>
+                <w:rFonts w:ascii="Times New Roman" w:eastAsia="宋体" w:hAnsi="Times New Roman"/>
+                <w:sz w:val="21"/>
+              </w:rPr>
+              <w:t>nsW</w:t>
             </w:r>
             <w:proofErr w:type="spellEnd"/>
           </w:p>
@@ -16577,7 +17006,7 @@
               <w:spacing w:line="360" w:lineRule="auto"/>
               <w:jc w:val="center"/>
               <w:rPr>
-                <w:rFonts w:ascii="Times New Roman" w:eastAsia="宋体" w:hAnsi="Times New Roman"/>
+                <w:rFonts w:ascii="Times New Roman" w:eastAsia="宋体" w:hAnsi="Times New Roman" w:hint="eastAsia"/>
                 <w:sz w:val="21"/>
               </w:rPr>
             </w:pPr>
@@ -16599,60 +17028,55 @@
               <w:spacing w:line="360" w:lineRule="auto"/>
               <w:jc w:val="center"/>
               <w:rPr>
-                <w:rFonts w:ascii="Times New Roman" w:eastAsia="宋体" w:hAnsi="Times New Roman"/>
-                <w:sz w:val="21"/>
-              </w:rPr>
-            </w:pPr>
-            <w:r>
-              <w:rPr>
-                <w:rFonts w:ascii="Times New Roman" w:eastAsia="宋体" w:hAnsi="Times New Roman" w:hint="eastAsia"/>
-                <w:sz w:val="21"/>
-              </w:rPr>
-              <w:t>5</w:t>
-            </w:r>
-          </w:p>
-        </w:tc>
-        <w:tc>
-          <w:tcPr>
-            <w:tcW w:w="2074" w:type="dxa"/>
-          </w:tcPr>
-          <w:p>
-            <w:pPr>
-              <w:spacing w:line="360" w:lineRule="auto"/>
-              <w:jc w:val="center"/>
+                <w:rFonts w:ascii="Times New Roman" w:eastAsia="宋体" w:hAnsi="Times New Roman" w:hint="eastAsia"/>
+                <w:sz w:val="21"/>
+              </w:rPr>
+            </w:pPr>
+            <w:r>
+              <w:rPr>
+                <w:rFonts w:ascii="Times New Roman" w:eastAsia="宋体" w:hAnsi="Times New Roman" w:hint="eastAsia"/>
+                <w:sz w:val="21"/>
+              </w:rPr>
+              <w:t>3</w:t>
+            </w:r>
+            <w:r>
+              <w:rPr>
+                <w:rFonts w:ascii="Times New Roman" w:eastAsia="宋体" w:hAnsi="Times New Roman"/>
+                <w:sz w:val="21"/>
+              </w:rPr>
+              <w:t>2</w:t>
+            </w:r>
+          </w:p>
+        </w:tc>
+        <w:tc>
+          <w:tcPr>
+            <w:tcW w:w="2074" w:type="dxa"/>
+          </w:tcPr>
+          <w:p>
+            <w:pPr>
+              <w:spacing w:line="360" w:lineRule="auto"/>
+              <w:jc w:val="center"/>
+              <w:rPr>
+                <w:rFonts w:ascii="宋体" w:eastAsia="宋体" w:hAnsi="宋体" w:hint="eastAsia"/>
+                <w:sz w:val="21"/>
+              </w:rPr>
+            </w:pPr>
+            <w:r>
+              <w:rPr>
+                <w:rFonts w:ascii="宋体" w:eastAsia="宋体" w:hAnsi="宋体" w:hint="eastAsia"/>
+                <w:sz w:val="21"/>
+              </w:rPr>
+              <w:t>I</w:t>
+            </w:r>
+            <w:r>
               <w:rPr>
                 <w:rFonts w:ascii="宋体" w:eastAsia="宋体" w:hAnsi="宋体"/>
                 <w:sz w:val="21"/>
               </w:rPr>
-            </w:pPr>
-            <w:r>
-              <w:rPr>
-                <w:rFonts w:ascii="宋体" w:eastAsia="宋体" w:hAnsi="宋体" w:hint="eastAsia"/>
-                <w:sz w:val="21"/>
-              </w:rPr>
-              <w:t>M</w:t>
-            </w:r>
-            <w:r>
-              <w:rPr>
-                <w:rFonts w:ascii="宋体" w:eastAsia="宋体" w:hAnsi="宋体"/>
-                <w:sz w:val="21"/>
-              </w:rPr>
-              <w:t>EM</w:t>
-            </w:r>
-            <w:r>
-              <w:rPr>
-                <w:rFonts w:ascii="宋体" w:eastAsia="宋体" w:hAnsi="宋体" w:hint="eastAsia"/>
-                <w:sz w:val="21"/>
-              </w:rPr>
-              <w:t>级的R</w:t>
-            </w:r>
-            <w:r>
-              <w:rPr>
-                <w:rFonts w:ascii="宋体" w:eastAsia="宋体" w:hAnsi="宋体"/>
-                <w:sz w:val="21"/>
-              </w:rPr>
-              <w:t>t</w:t>
-            </w:r>
+              <w:t>ns@WB</w:t>
+            </w:r>
+            <w:bookmarkStart w:id="0" w:name="_GoBack"/>
+            <w:bookmarkEnd w:id="0"/>
           </w:p>
         </w:tc>
       </w:tr>
@@ -16673,17 +17097,17 @@
             <w:proofErr w:type="spellStart"/>
             <w:r>
               <w:rPr>
-                <w:rFonts w:ascii="Times New Roman" w:eastAsia="宋体" w:hAnsi="Times New Roman" w:hint="eastAsia"/>
-                <w:sz w:val="21"/>
-              </w:rPr>
-              <w:t>R</w:t>
-            </w:r>
-            <w:r>
-              <w:rPr>
-                <w:rFonts w:ascii="Times New Roman" w:eastAsia="宋体" w:hAnsi="Times New Roman"/>
-                <w:sz w:val="21"/>
-              </w:rPr>
-              <w:t>dM</w:t>
+                <w:rFonts w:ascii="Times New Roman" w:eastAsia="宋体" w:hAnsi="Times New Roman"/>
+                <w:sz w:val="21"/>
+              </w:rPr>
+              <w:t>FowardRs</w:t>
+            </w:r>
+            <w:r>
+              <w:rPr>
+                <w:rFonts w:ascii="Times New Roman" w:eastAsia="宋体" w:hAnsi="Times New Roman"/>
+                <w:sz w:val="21"/>
+              </w:rPr>
+              <w:t>D</w:t>
             </w:r>
             <w:proofErr w:type="spellEnd"/>
           </w:p>
@@ -16706,29 +17130,29 @@
                 <w:rFonts w:ascii="Times New Roman" w:eastAsia="宋体" w:hAnsi="Times New Roman" w:hint="eastAsia"/>
                 <w:sz w:val="21"/>
               </w:rPr>
-              <w:t>I</w:t>
-            </w:r>
-          </w:p>
-        </w:tc>
-        <w:tc>
-          <w:tcPr>
-            <w:tcW w:w="2074" w:type="dxa"/>
-          </w:tcPr>
-          <w:p>
-            <w:pPr>
-              <w:spacing w:line="360" w:lineRule="auto"/>
-              <w:jc w:val="center"/>
-              <w:rPr>
-                <w:rFonts w:ascii="Times New Roman" w:eastAsia="宋体" w:hAnsi="Times New Roman"/>
-                <w:sz w:val="21"/>
-              </w:rPr>
-            </w:pPr>
-            <w:r>
-              <w:rPr>
-                <w:rFonts w:ascii="Times New Roman" w:eastAsia="宋体" w:hAnsi="Times New Roman" w:hint="eastAsia"/>
-                <w:sz w:val="21"/>
-              </w:rPr>
-              <w:t>5</w:t>
+              <w:t>O</w:t>
+            </w:r>
+          </w:p>
+        </w:tc>
+        <w:tc>
+          <w:tcPr>
+            <w:tcW w:w="2074" w:type="dxa"/>
+          </w:tcPr>
+          <w:p>
+            <w:pPr>
+              <w:spacing w:line="360" w:lineRule="auto"/>
+              <w:jc w:val="center"/>
+              <w:rPr>
+                <w:rFonts w:ascii="Times New Roman" w:eastAsia="宋体" w:hAnsi="Times New Roman"/>
+                <w:sz w:val="21"/>
+              </w:rPr>
+            </w:pPr>
+            <w:r>
+              <w:rPr>
+                <w:rFonts w:ascii="Times New Roman" w:eastAsia="宋体" w:hAnsi="Times New Roman" w:hint="eastAsia"/>
+                <w:sz w:val="21"/>
+              </w:rPr>
+              <w:t>2</w:t>
             </w:r>
           </w:p>
         </w:tc>
@@ -16745,6 +17169,7 @@
                 <w:sz w:val="21"/>
               </w:rPr>
             </w:pPr>
+            <w:proofErr w:type="spellStart"/>
             <w:r>
               <w:rPr>
                 <w:rFonts w:ascii="宋体" w:eastAsia="宋体" w:hAnsi="宋体" w:hint="eastAsia"/>
@@ -16757,22 +17182,9 @@
                 <w:rFonts w:ascii="宋体" w:eastAsia="宋体" w:hAnsi="宋体"/>
                 <w:sz w:val="21"/>
               </w:rPr>
-              <w:t>EM</w:t>
-            </w:r>
-            <w:r>
-              <w:rPr>
-                <w:rFonts w:ascii="宋体" w:eastAsia="宋体" w:hAnsi="宋体" w:hint="eastAsia"/>
-                <w:sz w:val="21"/>
-              </w:rPr>
-              <w:t>级的R</w:t>
-            </w:r>
-            <w:r>
-              <w:rPr>
-                <w:rFonts w:ascii="宋体" w:eastAsia="宋体" w:hAnsi="宋体"/>
-                <w:sz w:val="21"/>
-              </w:rPr>
-              <w:t>d</w:t>
-            </w:r>
+              <w:t>ux_RsD</w:t>
+            </w:r>
+            <w:proofErr w:type="spellEnd"/>
           </w:p>
         </w:tc>
       </w:tr>
@@ -16796,14 +17208,15 @@
                 <w:rFonts w:ascii="Times New Roman" w:eastAsia="宋体" w:hAnsi="Times New Roman" w:hint="eastAsia"/>
                 <w:sz w:val="21"/>
               </w:rPr>
-              <w:t>R</w:t>
-            </w:r>
-            <w:r>
-              <w:rPr>
-                <w:rFonts w:ascii="Times New Roman" w:eastAsia="宋体" w:hAnsi="Times New Roman"/>
-                <w:sz w:val="21"/>
-              </w:rPr>
-              <w:t>tW</w:t>
+              <w:lastRenderedPageBreak/>
+              <w:t>F</w:t>
+            </w:r>
+            <w:r>
+              <w:rPr>
+                <w:rFonts w:ascii="Times New Roman" w:eastAsia="宋体" w:hAnsi="Times New Roman"/>
+                <w:sz w:val="21"/>
+              </w:rPr>
+              <w:t>owardRtD</w:t>
             </w:r>
             <w:proofErr w:type="spellEnd"/>
           </w:p>
@@ -16826,29 +17239,29 @@
                 <w:rFonts w:ascii="Times New Roman" w:eastAsia="宋体" w:hAnsi="Times New Roman" w:hint="eastAsia"/>
                 <w:sz w:val="21"/>
               </w:rPr>
-              <w:t>I</w:t>
-            </w:r>
-          </w:p>
-        </w:tc>
-        <w:tc>
-          <w:tcPr>
-            <w:tcW w:w="2074" w:type="dxa"/>
-          </w:tcPr>
-          <w:p>
-            <w:pPr>
-              <w:spacing w:line="360" w:lineRule="auto"/>
-              <w:jc w:val="center"/>
-              <w:rPr>
-                <w:rFonts w:ascii="Times New Roman" w:eastAsia="宋体" w:hAnsi="Times New Roman"/>
-                <w:sz w:val="21"/>
-              </w:rPr>
-            </w:pPr>
-            <w:r>
-              <w:rPr>
-                <w:rFonts w:ascii="Times New Roman" w:eastAsia="宋体" w:hAnsi="Times New Roman" w:hint="eastAsia"/>
-                <w:sz w:val="21"/>
-              </w:rPr>
-              <w:t>5</w:t>
+              <w:t>O</w:t>
+            </w:r>
+          </w:p>
+        </w:tc>
+        <w:tc>
+          <w:tcPr>
+            <w:tcW w:w="2074" w:type="dxa"/>
+          </w:tcPr>
+          <w:p>
+            <w:pPr>
+              <w:spacing w:line="360" w:lineRule="auto"/>
+              <w:jc w:val="center"/>
+              <w:rPr>
+                <w:rFonts w:ascii="Times New Roman" w:eastAsia="宋体" w:hAnsi="Times New Roman"/>
+                <w:sz w:val="21"/>
+              </w:rPr>
+            </w:pPr>
+            <w:r>
+              <w:rPr>
+                <w:rFonts w:ascii="Times New Roman" w:eastAsia="宋体" w:hAnsi="Times New Roman" w:hint="eastAsia"/>
+                <w:sz w:val="21"/>
+              </w:rPr>
+              <w:t>2</w:t>
             </w:r>
           </w:p>
         </w:tc>
@@ -16865,34 +17278,22 @@
                 <w:sz w:val="21"/>
               </w:rPr>
             </w:pPr>
+            <w:proofErr w:type="spellStart"/>
             <w:r>
               <w:rPr>
                 <w:rFonts w:ascii="宋体" w:eastAsia="宋体" w:hAnsi="宋体" w:hint="eastAsia"/>
                 <w:sz w:val="21"/>
               </w:rPr>
-              <w:t>W</w:t>
+              <w:t>M</w:t>
             </w:r>
             <w:r>
               <w:rPr>
                 <w:rFonts w:ascii="宋体" w:eastAsia="宋体" w:hAnsi="宋体"/>
                 <w:sz w:val="21"/>
               </w:rPr>
-              <w:t>B</w:t>
-            </w:r>
-            <w:r>
-              <w:rPr>
-                <w:rFonts w:ascii="宋体" w:eastAsia="宋体" w:hAnsi="宋体" w:hint="eastAsia"/>
-                <w:sz w:val="21"/>
-              </w:rPr>
-              <w:t>级的R</w:t>
-            </w:r>
-            <w:r>
-              <w:rPr>
-                <w:rFonts w:ascii="宋体" w:eastAsia="宋体" w:hAnsi="宋体"/>
-                <w:sz w:val="21"/>
-              </w:rPr>
-              <w:t>t</w:t>
-            </w:r>
+              <w:t>ux_RtD</w:t>
+            </w:r>
+            <w:proofErr w:type="spellEnd"/>
           </w:p>
         </w:tc>
       </w:tr>
@@ -16913,17 +17314,17 @@
             <w:proofErr w:type="spellStart"/>
             <w:r>
               <w:rPr>
-                <w:rFonts w:ascii="Times New Roman" w:eastAsia="宋体" w:hAnsi="Times New Roman" w:hint="eastAsia"/>
-                <w:sz w:val="21"/>
-              </w:rPr>
-              <w:t>R</w:t>
-            </w:r>
-            <w:r>
-              <w:rPr>
-                <w:rFonts w:ascii="Times New Roman" w:eastAsia="宋体" w:hAnsi="Times New Roman"/>
-                <w:sz w:val="21"/>
-              </w:rPr>
-              <w:t>dW</w:t>
+                <w:rFonts w:ascii="Times New Roman" w:eastAsia="宋体" w:hAnsi="Times New Roman"/>
+                <w:sz w:val="21"/>
+              </w:rPr>
+              <w:t>FowardR</w:t>
+            </w:r>
+            <w:r>
+              <w:rPr>
+                <w:rFonts w:ascii="Times New Roman" w:eastAsia="宋体" w:hAnsi="Times New Roman"/>
+                <w:sz w:val="21"/>
+              </w:rPr>
+              <w:t>sE</w:t>
             </w:r>
             <w:proofErr w:type="spellEnd"/>
           </w:p>
@@ -16946,29 +17347,29 @@
                 <w:rFonts w:ascii="Times New Roman" w:eastAsia="宋体" w:hAnsi="Times New Roman" w:hint="eastAsia"/>
                 <w:sz w:val="21"/>
               </w:rPr>
-              <w:t>I</w:t>
-            </w:r>
-          </w:p>
-        </w:tc>
-        <w:tc>
-          <w:tcPr>
-            <w:tcW w:w="2074" w:type="dxa"/>
-          </w:tcPr>
-          <w:p>
-            <w:pPr>
-              <w:spacing w:line="360" w:lineRule="auto"/>
-              <w:jc w:val="center"/>
-              <w:rPr>
-                <w:rFonts w:ascii="Times New Roman" w:eastAsia="宋体" w:hAnsi="Times New Roman"/>
-                <w:sz w:val="21"/>
-              </w:rPr>
-            </w:pPr>
-            <w:r>
-              <w:rPr>
-                <w:rFonts w:ascii="Times New Roman" w:eastAsia="宋体" w:hAnsi="Times New Roman" w:hint="eastAsia"/>
-                <w:sz w:val="21"/>
-              </w:rPr>
-              <w:t>5</w:t>
+              <w:t>O</w:t>
+            </w:r>
+          </w:p>
+        </w:tc>
+        <w:tc>
+          <w:tcPr>
+            <w:tcW w:w="2074" w:type="dxa"/>
+          </w:tcPr>
+          <w:p>
+            <w:pPr>
+              <w:spacing w:line="360" w:lineRule="auto"/>
+              <w:jc w:val="center"/>
+              <w:rPr>
+                <w:rFonts w:ascii="Times New Roman" w:eastAsia="宋体" w:hAnsi="Times New Roman"/>
+                <w:sz w:val="21"/>
+              </w:rPr>
+            </w:pPr>
+            <w:r>
+              <w:rPr>
+                <w:rFonts w:ascii="Times New Roman" w:eastAsia="宋体" w:hAnsi="Times New Roman" w:hint="eastAsia"/>
+                <w:sz w:val="21"/>
+              </w:rPr>
+              <w:t>2</w:t>
             </w:r>
           </w:p>
         </w:tc>
@@ -16985,34 +17386,22 @@
                 <w:sz w:val="21"/>
               </w:rPr>
             </w:pPr>
+            <w:proofErr w:type="spellStart"/>
             <w:r>
               <w:rPr>
                 <w:rFonts w:ascii="宋体" w:eastAsia="宋体" w:hAnsi="宋体" w:hint="eastAsia"/>
                 <w:sz w:val="21"/>
               </w:rPr>
-              <w:t>W</w:t>
+              <w:t>M</w:t>
             </w:r>
             <w:r>
               <w:rPr>
                 <w:rFonts w:ascii="宋体" w:eastAsia="宋体" w:hAnsi="宋体"/>
                 <w:sz w:val="21"/>
               </w:rPr>
-              <w:t>B</w:t>
-            </w:r>
-            <w:r>
-              <w:rPr>
-                <w:rFonts w:ascii="宋体" w:eastAsia="宋体" w:hAnsi="宋体" w:hint="eastAsia"/>
-                <w:sz w:val="21"/>
-              </w:rPr>
-              <w:t>级的R</w:t>
-            </w:r>
-            <w:r>
-              <w:rPr>
-                <w:rFonts w:ascii="宋体" w:eastAsia="宋体" w:hAnsi="宋体"/>
-                <w:sz w:val="21"/>
-              </w:rPr>
-              <w:t>d</w:t>
-            </w:r>
+              <w:t>ux_RsE</w:t>
+            </w:r>
+            <w:proofErr w:type="spellEnd"/>
           </w:p>
         </w:tc>
       </w:tr>
@@ -17036,14 +17425,14 @@
                 <w:rFonts w:ascii="Times New Roman" w:eastAsia="宋体" w:hAnsi="Times New Roman"/>
                 <w:sz w:val="21"/>
               </w:rPr>
-              <w:t>FowardRs</w:t>
-            </w:r>
-            <w:r>
-              <w:rPr>
-                <w:rFonts w:ascii="Times New Roman" w:eastAsia="宋体" w:hAnsi="Times New Roman"/>
-                <w:sz w:val="21"/>
-              </w:rPr>
-              <w:t>D</w:t>
+              <w:t>FowardR</w:t>
+            </w:r>
+            <w:r>
+              <w:rPr>
+                <w:rFonts w:ascii="Times New Roman" w:eastAsia="宋体" w:hAnsi="Times New Roman"/>
+                <w:sz w:val="21"/>
+              </w:rPr>
+              <w:t>tE</w:t>
             </w:r>
             <w:proofErr w:type="spellEnd"/>
           </w:p>
@@ -17118,7 +17507,7 @@
                 <w:rFonts w:ascii="宋体" w:eastAsia="宋体" w:hAnsi="宋体"/>
                 <w:sz w:val="21"/>
               </w:rPr>
-              <w:t>ux_RsD</w:t>
+              <w:t>ux_RtE</w:t>
             </w:r>
             <w:proofErr w:type="spellEnd"/>
           </w:p>
@@ -17141,17 +17530,17 @@
             <w:proofErr w:type="spellStart"/>
             <w:r>
               <w:rPr>
-                <w:rFonts w:ascii="Times New Roman" w:eastAsia="宋体" w:hAnsi="Times New Roman" w:hint="eastAsia"/>
-                <w:sz w:val="21"/>
-              </w:rPr>
-              <w:t>F</w:t>
-            </w:r>
-            <w:r>
-              <w:rPr>
-                <w:rFonts w:ascii="Times New Roman" w:eastAsia="宋体" w:hAnsi="Times New Roman"/>
-                <w:sz w:val="21"/>
-              </w:rPr>
-              <w:t>owardRtD</w:t>
+                <w:rFonts w:ascii="Times New Roman" w:eastAsia="宋体" w:hAnsi="Times New Roman"/>
+                <w:sz w:val="21"/>
+              </w:rPr>
+              <w:t>FowardR</w:t>
+            </w:r>
+            <w:r>
+              <w:rPr>
+                <w:rFonts w:ascii="Times New Roman" w:eastAsia="宋体" w:hAnsi="Times New Roman"/>
+                <w:sz w:val="21"/>
+              </w:rPr>
+              <w:t>tM</w:t>
             </w:r>
             <w:proofErr w:type="spellEnd"/>
           </w:p>
@@ -17226,7 +17615,7 @@
                 <w:rFonts w:ascii="宋体" w:eastAsia="宋体" w:hAnsi="宋体"/>
                 <w:sz w:val="21"/>
               </w:rPr>
-              <w:t>ux_RtD</w:t>
+              <w:t>ux_RtM</w:t>
             </w:r>
             <w:proofErr w:type="spellEnd"/>
           </w:p>
@@ -17246,22 +17635,20 @@
                 <w:sz w:val="21"/>
               </w:rPr>
             </w:pPr>
-            <w:proofErr w:type="spellStart"/>
-            <w:r>
-              <w:rPr>
-                <w:rFonts w:ascii="Times New Roman" w:eastAsia="宋体" w:hAnsi="Times New Roman"/>
-                <w:sz w:val="21"/>
-              </w:rPr>
-              <w:t>FowardR</w:t>
-            </w:r>
-            <w:r>
-              <w:rPr>
-                <w:rFonts w:ascii="Times New Roman" w:eastAsia="宋体" w:hAnsi="Times New Roman"/>
-                <w:sz w:val="21"/>
-              </w:rPr>
-              <w:t>sE</w:t>
-            </w:r>
-            <w:proofErr w:type="spellEnd"/>
+            <w:r>
+              <w:rPr>
+                <w:rFonts w:ascii="Times New Roman" w:eastAsia="宋体" w:hAnsi="Times New Roman" w:hint="eastAsia"/>
+                <w:sz w:val="21"/>
+              </w:rPr>
+              <w:t>s</w:t>
+            </w:r>
+            <w:r>
+              <w:rPr>
+                <w:rFonts w:ascii="Times New Roman" w:eastAsia="宋体" w:hAnsi="Times New Roman"/>
+                <w:sz w:val="21"/>
+              </w:rPr>
+              <w:t>tall</w:t>
+            </w:r>
           </w:p>
         </w:tc>
         <w:tc>
@@ -17304,7 +17691,7 @@
                 <w:rFonts w:ascii="Times New Roman" w:eastAsia="宋体" w:hAnsi="Times New Roman" w:hint="eastAsia"/>
                 <w:sz w:val="21"/>
               </w:rPr>
-              <w:t>2</w:t>
+              <w:t>1</w:t>
             </w:r>
           </w:p>
         </w:tc>
@@ -17321,591 +17708,13 @@
                 <w:sz w:val="21"/>
               </w:rPr>
             </w:pPr>
-            <w:proofErr w:type="spellStart"/>
             <w:r>
               <w:rPr>
                 <w:rFonts w:ascii="宋体" w:eastAsia="宋体" w:hAnsi="宋体" w:hint="eastAsia"/>
                 <w:sz w:val="21"/>
               </w:rPr>
-              <w:t>M</w:t>
-            </w:r>
-            <w:r>
-              <w:rPr>
-                <w:rFonts w:ascii="宋体" w:eastAsia="宋体" w:hAnsi="宋体"/>
-                <w:sz w:val="21"/>
-              </w:rPr>
-              <w:t>ux_RsE</w:t>
-            </w:r>
-            <w:proofErr w:type="spellEnd"/>
-          </w:p>
-        </w:tc>
-      </w:tr>
-      <w:tr>
-        <w:tc>
-          <w:tcPr>
-            <w:tcW w:w="2074" w:type="dxa"/>
-          </w:tcPr>
-          <w:p>
-            <w:pPr>
-              <w:spacing w:line="360" w:lineRule="auto"/>
-              <w:jc w:val="center"/>
-              <w:rPr>
-                <w:rFonts w:ascii="Times New Roman" w:eastAsia="宋体" w:hAnsi="Times New Roman"/>
-                <w:sz w:val="21"/>
-              </w:rPr>
-            </w:pPr>
-            <w:proofErr w:type="spellStart"/>
-            <w:r>
-              <w:rPr>
-                <w:rFonts w:ascii="Times New Roman" w:eastAsia="宋体" w:hAnsi="Times New Roman"/>
-                <w:sz w:val="21"/>
-              </w:rPr>
-              <w:t>FowardR</w:t>
-            </w:r>
-            <w:r>
-              <w:rPr>
-                <w:rFonts w:ascii="Times New Roman" w:eastAsia="宋体" w:hAnsi="Times New Roman"/>
-                <w:sz w:val="21"/>
-              </w:rPr>
-              <w:t>tE</w:t>
-            </w:r>
-            <w:proofErr w:type="spellEnd"/>
-          </w:p>
-        </w:tc>
-        <w:tc>
-          <w:tcPr>
-            <w:tcW w:w="2074" w:type="dxa"/>
-          </w:tcPr>
-          <w:p>
-            <w:pPr>
-              <w:spacing w:line="360" w:lineRule="auto"/>
-              <w:jc w:val="center"/>
-              <w:rPr>
-                <w:rFonts w:ascii="Times New Roman" w:eastAsia="宋体" w:hAnsi="Times New Roman"/>
-                <w:sz w:val="21"/>
-              </w:rPr>
-            </w:pPr>
-            <w:r>
-              <w:rPr>
-                <w:rFonts w:ascii="Times New Roman" w:eastAsia="宋体" w:hAnsi="Times New Roman" w:hint="eastAsia"/>
-                <w:sz w:val="21"/>
-              </w:rPr>
-              <w:t>O</w:t>
-            </w:r>
-          </w:p>
-        </w:tc>
-        <w:tc>
-          <w:tcPr>
-            <w:tcW w:w="2074" w:type="dxa"/>
-          </w:tcPr>
-          <w:p>
-            <w:pPr>
-              <w:spacing w:line="360" w:lineRule="auto"/>
-              <w:jc w:val="center"/>
-              <w:rPr>
-                <w:rFonts w:ascii="Times New Roman" w:eastAsia="宋体" w:hAnsi="Times New Roman"/>
-                <w:sz w:val="21"/>
-              </w:rPr>
-            </w:pPr>
-            <w:r>
-              <w:rPr>
-                <w:rFonts w:ascii="Times New Roman" w:eastAsia="宋体" w:hAnsi="Times New Roman" w:hint="eastAsia"/>
-                <w:sz w:val="21"/>
-              </w:rPr>
-              <w:t>2</w:t>
-            </w:r>
-          </w:p>
-        </w:tc>
-        <w:tc>
-          <w:tcPr>
-            <w:tcW w:w="2074" w:type="dxa"/>
-          </w:tcPr>
-          <w:p>
-            <w:pPr>
-              <w:spacing w:line="360" w:lineRule="auto"/>
-              <w:jc w:val="center"/>
-              <w:rPr>
-                <w:rFonts w:ascii="宋体" w:eastAsia="宋体" w:hAnsi="宋体"/>
-                <w:sz w:val="21"/>
-              </w:rPr>
-            </w:pPr>
-            <w:proofErr w:type="spellStart"/>
-            <w:r>
-              <w:rPr>
-                <w:rFonts w:ascii="宋体" w:eastAsia="宋体" w:hAnsi="宋体" w:hint="eastAsia"/>
-                <w:sz w:val="21"/>
-              </w:rPr>
-              <w:t>M</w:t>
-            </w:r>
-            <w:r>
-              <w:rPr>
-                <w:rFonts w:ascii="宋体" w:eastAsia="宋体" w:hAnsi="宋体"/>
-                <w:sz w:val="21"/>
-              </w:rPr>
-              <w:t>ux_RtE</w:t>
-            </w:r>
-            <w:proofErr w:type="spellEnd"/>
-          </w:p>
-        </w:tc>
-      </w:tr>
-      <w:tr>
-        <w:tc>
-          <w:tcPr>
-            <w:tcW w:w="2074" w:type="dxa"/>
-          </w:tcPr>
-          <w:p>
-            <w:pPr>
-              <w:spacing w:line="360" w:lineRule="auto"/>
-              <w:jc w:val="center"/>
-              <w:rPr>
-                <w:rFonts w:ascii="Times New Roman" w:eastAsia="宋体" w:hAnsi="Times New Roman"/>
-                <w:sz w:val="21"/>
-              </w:rPr>
-            </w:pPr>
-            <w:proofErr w:type="spellStart"/>
-            <w:r>
-              <w:rPr>
-                <w:rFonts w:ascii="Times New Roman" w:eastAsia="宋体" w:hAnsi="Times New Roman"/>
-                <w:sz w:val="21"/>
-              </w:rPr>
-              <w:t>FowardR</w:t>
-            </w:r>
-            <w:r>
-              <w:rPr>
-                <w:rFonts w:ascii="Times New Roman" w:eastAsia="宋体" w:hAnsi="Times New Roman"/>
-                <w:sz w:val="21"/>
-              </w:rPr>
-              <w:t>tM</w:t>
-            </w:r>
-            <w:proofErr w:type="spellEnd"/>
-          </w:p>
-        </w:tc>
-        <w:tc>
-          <w:tcPr>
-            <w:tcW w:w="2074" w:type="dxa"/>
-          </w:tcPr>
-          <w:p>
-            <w:pPr>
-              <w:spacing w:line="360" w:lineRule="auto"/>
-              <w:jc w:val="center"/>
-              <w:rPr>
-                <w:rFonts w:ascii="Times New Roman" w:eastAsia="宋体" w:hAnsi="Times New Roman"/>
-                <w:sz w:val="21"/>
-              </w:rPr>
-            </w:pPr>
-            <w:r>
-              <w:rPr>
-                <w:rFonts w:ascii="Times New Roman" w:eastAsia="宋体" w:hAnsi="Times New Roman" w:hint="eastAsia"/>
-                <w:sz w:val="21"/>
-              </w:rPr>
-              <w:t>O</w:t>
-            </w:r>
-          </w:p>
-        </w:tc>
-        <w:tc>
-          <w:tcPr>
-            <w:tcW w:w="2074" w:type="dxa"/>
-          </w:tcPr>
-          <w:p>
-            <w:pPr>
-              <w:spacing w:line="360" w:lineRule="auto"/>
-              <w:jc w:val="center"/>
-              <w:rPr>
-                <w:rFonts w:ascii="Times New Roman" w:eastAsia="宋体" w:hAnsi="Times New Roman"/>
-                <w:sz w:val="21"/>
-              </w:rPr>
-            </w:pPr>
-            <w:r>
-              <w:rPr>
-                <w:rFonts w:ascii="Times New Roman" w:eastAsia="宋体" w:hAnsi="Times New Roman" w:hint="eastAsia"/>
-                <w:sz w:val="21"/>
-              </w:rPr>
-              <w:t>2</w:t>
-            </w:r>
-          </w:p>
-        </w:tc>
-        <w:tc>
-          <w:tcPr>
-            <w:tcW w:w="2074" w:type="dxa"/>
-          </w:tcPr>
-          <w:p>
-            <w:pPr>
-              <w:spacing w:line="360" w:lineRule="auto"/>
-              <w:jc w:val="center"/>
-              <w:rPr>
-                <w:rFonts w:ascii="宋体" w:eastAsia="宋体" w:hAnsi="宋体"/>
-                <w:sz w:val="21"/>
-              </w:rPr>
-            </w:pPr>
-            <w:proofErr w:type="spellStart"/>
-            <w:r>
-              <w:rPr>
-                <w:rFonts w:ascii="宋体" w:eastAsia="宋体" w:hAnsi="宋体" w:hint="eastAsia"/>
-                <w:sz w:val="21"/>
-              </w:rPr>
-              <w:t>M</w:t>
-            </w:r>
-            <w:r>
-              <w:rPr>
-                <w:rFonts w:ascii="宋体" w:eastAsia="宋体" w:hAnsi="宋体"/>
-                <w:sz w:val="21"/>
-              </w:rPr>
-              <w:t>ux_RtM</w:t>
-            </w:r>
-            <w:proofErr w:type="spellEnd"/>
-          </w:p>
-        </w:tc>
-      </w:tr>
-      <w:tr>
-        <w:tc>
-          <w:tcPr>
-            <w:tcW w:w="2074" w:type="dxa"/>
-          </w:tcPr>
-          <w:p>
-            <w:pPr>
-              <w:spacing w:line="360" w:lineRule="auto"/>
-              <w:jc w:val="center"/>
-              <w:rPr>
-                <w:rFonts w:ascii="Times New Roman" w:eastAsia="宋体" w:hAnsi="Times New Roman"/>
-                <w:sz w:val="21"/>
-              </w:rPr>
-            </w:pPr>
-            <w:proofErr w:type="spellStart"/>
-            <w:r>
-              <w:rPr>
-                <w:rFonts w:ascii="Times New Roman" w:eastAsia="宋体" w:hAnsi="Times New Roman" w:hint="eastAsia"/>
-                <w:sz w:val="21"/>
-              </w:rPr>
-              <w:t>s</w:t>
-            </w:r>
-            <w:r>
-              <w:rPr>
-                <w:rFonts w:ascii="Times New Roman" w:eastAsia="宋体" w:hAnsi="Times New Roman"/>
-                <w:sz w:val="21"/>
-              </w:rPr>
-              <w:t>tall</w:t>
-            </w:r>
-            <w:r>
-              <w:rPr>
-                <w:rFonts w:ascii="Times New Roman" w:eastAsia="宋体" w:hAnsi="Times New Roman"/>
-                <w:sz w:val="21"/>
-              </w:rPr>
-              <w:t>PC</w:t>
-            </w:r>
-            <w:proofErr w:type="spellEnd"/>
-          </w:p>
-        </w:tc>
-        <w:tc>
-          <w:tcPr>
-            <w:tcW w:w="2074" w:type="dxa"/>
-          </w:tcPr>
-          <w:p>
-            <w:pPr>
-              <w:spacing w:line="360" w:lineRule="auto"/>
-              <w:jc w:val="center"/>
-              <w:rPr>
-                <w:rFonts w:ascii="Times New Roman" w:eastAsia="宋体" w:hAnsi="Times New Roman"/>
-                <w:sz w:val="21"/>
-              </w:rPr>
-            </w:pPr>
-            <w:r>
-              <w:rPr>
-                <w:rFonts w:ascii="Times New Roman" w:eastAsia="宋体" w:hAnsi="Times New Roman" w:hint="eastAsia"/>
-                <w:sz w:val="21"/>
-              </w:rPr>
-              <w:t>O</w:t>
-            </w:r>
-          </w:p>
-        </w:tc>
-        <w:tc>
-          <w:tcPr>
-            <w:tcW w:w="2074" w:type="dxa"/>
-          </w:tcPr>
-          <w:p>
-            <w:pPr>
-              <w:spacing w:line="360" w:lineRule="auto"/>
-              <w:jc w:val="center"/>
-              <w:rPr>
-                <w:rFonts w:ascii="Times New Roman" w:eastAsia="宋体" w:hAnsi="Times New Roman"/>
-                <w:sz w:val="21"/>
-              </w:rPr>
-            </w:pPr>
-            <w:r>
-              <w:rPr>
-                <w:rFonts w:ascii="Times New Roman" w:eastAsia="宋体" w:hAnsi="Times New Roman" w:hint="eastAsia"/>
-                <w:sz w:val="21"/>
-              </w:rPr>
-              <w:t>1</w:t>
-            </w:r>
-          </w:p>
-        </w:tc>
-        <w:tc>
-          <w:tcPr>
-            <w:tcW w:w="2074" w:type="dxa"/>
-          </w:tcPr>
-          <w:p>
-            <w:pPr>
-              <w:spacing w:line="360" w:lineRule="auto"/>
-              <w:jc w:val="center"/>
-              <w:rPr>
-                <w:rFonts w:ascii="宋体" w:eastAsia="宋体" w:hAnsi="宋体"/>
-                <w:sz w:val="21"/>
-              </w:rPr>
-            </w:pPr>
-            <w:proofErr w:type="gramStart"/>
-            <w:r>
-              <w:rPr>
-                <w:rFonts w:ascii="宋体" w:eastAsia="宋体" w:hAnsi="宋体"/>
-                <w:sz w:val="21"/>
-              </w:rPr>
-              <w:t>PC</w:t>
-            </w:r>
-            <w:r>
-              <w:rPr>
-                <w:rFonts w:ascii="宋体" w:eastAsia="宋体" w:hAnsi="宋体" w:hint="eastAsia"/>
-                <w:sz w:val="21"/>
-              </w:rPr>
-              <w:t>.EN</w:t>
-            </w:r>
-            <w:proofErr w:type="gramEnd"/>
-          </w:p>
-        </w:tc>
-      </w:tr>
-      <w:tr>
-        <w:tc>
-          <w:tcPr>
-            <w:tcW w:w="2074" w:type="dxa"/>
-          </w:tcPr>
-          <w:p>
-            <w:pPr>
-              <w:spacing w:line="360" w:lineRule="auto"/>
-              <w:jc w:val="center"/>
-              <w:rPr>
-                <w:rFonts w:ascii="Times New Roman" w:eastAsia="宋体" w:hAnsi="Times New Roman"/>
-                <w:sz w:val="21"/>
-              </w:rPr>
-            </w:pPr>
-            <w:proofErr w:type="spellStart"/>
-            <w:r>
-              <w:rPr>
-                <w:rFonts w:ascii="Times New Roman" w:eastAsia="宋体" w:hAnsi="Times New Roman"/>
-                <w:sz w:val="21"/>
-              </w:rPr>
-              <w:lastRenderedPageBreak/>
-              <w:t>StallD</w:t>
-            </w:r>
-            <w:proofErr w:type="spellEnd"/>
-          </w:p>
-        </w:tc>
-        <w:tc>
-          <w:tcPr>
-            <w:tcW w:w="2074" w:type="dxa"/>
-          </w:tcPr>
-          <w:p>
-            <w:pPr>
-              <w:spacing w:line="360" w:lineRule="auto"/>
-              <w:jc w:val="center"/>
-              <w:rPr>
-                <w:rFonts w:ascii="Times New Roman" w:eastAsia="宋体" w:hAnsi="Times New Roman"/>
-                <w:sz w:val="21"/>
-              </w:rPr>
-            </w:pPr>
-            <w:r>
-              <w:rPr>
-                <w:rFonts w:ascii="Times New Roman" w:eastAsia="宋体" w:hAnsi="Times New Roman" w:hint="eastAsia"/>
-                <w:sz w:val="21"/>
-              </w:rPr>
-              <w:t>O</w:t>
-            </w:r>
-          </w:p>
-        </w:tc>
-        <w:tc>
-          <w:tcPr>
-            <w:tcW w:w="2074" w:type="dxa"/>
-          </w:tcPr>
-          <w:p>
-            <w:pPr>
-              <w:spacing w:line="360" w:lineRule="auto"/>
-              <w:jc w:val="center"/>
-              <w:rPr>
-                <w:rFonts w:ascii="Times New Roman" w:eastAsia="宋体" w:hAnsi="Times New Roman"/>
-                <w:sz w:val="21"/>
-              </w:rPr>
-            </w:pPr>
-            <w:r>
-              <w:rPr>
-                <w:rFonts w:ascii="Times New Roman" w:eastAsia="宋体" w:hAnsi="Times New Roman" w:hint="eastAsia"/>
-                <w:sz w:val="21"/>
-              </w:rPr>
-              <w:t>1</w:t>
-            </w:r>
-          </w:p>
-        </w:tc>
-        <w:tc>
-          <w:tcPr>
-            <w:tcW w:w="2074" w:type="dxa"/>
-          </w:tcPr>
-          <w:p>
-            <w:pPr>
-              <w:spacing w:line="360" w:lineRule="auto"/>
-              <w:jc w:val="center"/>
-              <w:rPr>
-                <w:rFonts w:ascii="宋体" w:eastAsia="宋体" w:hAnsi="宋体"/>
-                <w:sz w:val="21"/>
-              </w:rPr>
-            </w:pPr>
-            <w:r>
-              <w:rPr>
-                <w:rFonts w:ascii="宋体" w:eastAsia="宋体" w:hAnsi="宋体" w:hint="eastAsia"/>
-                <w:sz w:val="21"/>
-              </w:rPr>
-              <w:t>I</w:t>
-            </w:r>
-            <w:r>
-              <w:rPr>
-                <w:rFonts w:ascii="宋体" w:eastAsia="宋体" w:hAnsi="宋体"/>
-                <w:sz w:val="21"/>
-              </w:rPr>
-              <w:t>F/</w:t>
-            </w:r>
-            <w:proofErr w:type="gramStart"/>
-            <w:r>
-              <w:rPr>
-                <w:rFonts w:ascii="宋体" w:eastAsia="宋体" w:hAnsi="宋体"/>
-                <w:sz w:val="21"/>
-              </w:rPr>
-              <w:t>ID.EN</w:t>
-            </w:r>
-            <w:proofErr w:type="gramEnd"/>
-          </w:p>
-        </w:tc>
-      </w:tr>
-      <w:tr>
-        <w:tc>
-          <w:tcPr>
-            <w:tcW w:w="2074" w:type="dxa"/>
-          </w:tcPr>
-          <w:p>
-            <w:pPr>
-              <w:spacing w:line="360" w:lineRule="auto"/>
-              <w:jc w:val="center"/>
-              <w:rPr>
-                <w:rFonts w:ascii="Times New Roman" w:eastAsia="宋体" w:hAnsi="Times New Roman"/>
-                <w:sz w:val="21"/>
-              </w:rPr>
-            </w:pPr>
-            <w:proofErr w:type="spellStart"/>
-            <w:r>
-              <w:rPr>
-                <w:rFonts w:ascii="Times New Roman" w:eastAsia="宋体" w:hAnsi="Times New Roman" w:hint="eastAsia"/>
-                <w:sz w:val="21"/>
-              </w:rPr>
-              <w:t>F</w:t>
-            </w:r>
-            <w:r>
-              <w:rPr>
-                <w:rFonts w:ascii="Times New Roman" w:eastAsia="宋体" w:hAnsi="Times New Roman"/>
-                <w:sz w:val="21"/>
-              </w:rPr>
-              <w:t>lushE</w:t>
-            </w:r>
-            <w:proofErr w:type="spellEnd"/>
-          </w:p>
-        </w:tc>
-        <w:tc>
-          <w:tcPr>
-            <w:tcW w:w="2074" w:type="dxa"/>
-          </w:tcPr>
-          <w:p>
-            <w:pPr>
-              <w:spacing w:line="360" w:lineRule="auto"/>
-              <w:jc w:val="center"/>
-              <w:rPr>
-                <w:rFonts w:ascii="Times New Roman" w:eastAsia="宋体" w:hAnsi="Times New Roman"/>
-                <w:sz w:val="21"/>
-              </w:rPr>
-            </w:pPr>
-            <w:r>
-              <w:rPr>
-                <w:rFonts w:ascii="Times New Roman" w:eastAsia="宋体" w:hAnsi="Times New Roman" w:hint="eastAsia"/>
-                <w:sz w:val="21"/>
-              </w:rPr>
-              <w:t>O</w:t>
-            </w:r>
-          </w:p>
-        </w:tc>
-        <w:tc>
-          <w:tcPr>
-            <w:tcW w:w="2074" w:type="dxa"/>
-          </w:tcPr>
-          <w:p>
-            <w:pPr>
-              <w:spacing w:line="360" w:lineRule="auto"/>
-              <w:jc w:val="center"/>
-              <w:rPr>
-                <w:rFonts w:ascii="Times New Roman" w:eastAsia="宋体" w:hAnsi="Times New Roman"/>
-                <w:sz w:val="21"/>
-              </w:rPr>
-            </w:pPr>
-            <w:r>
-              <w:rPr>
-                <w:rFonts w:ascii="Times New Roman" w:eastAsia="宋体" w:hAnsi="Times New Roman" w:hint="eastAsia"/>
-                <w:sz w:val="21"/>
-              </w:rPr>
-              <w:t>1</w:t>
-            </w:r>
-          </w:p>
-        </w:tc>
-        <w:tc>
-          <w:tcPr>
-            <w:tcW w:w="2074" w:type="dxa"/>
-          </w:tcPr>
-          <w:p>
-            <w:pPr>
-              <w:spacing w:line="360" w:lineRule="auto"/>
-              <w:jc w:val="center"/>
-              <w:rPr>
-                <w:rFonts w:ascii="宋体" w:eastAsia="宋体" w:hAnsi="宋体"/>
-                <w:sz w:val="21"/>
-              </w:rPr>
-            </w:pPr>
-            <w:r>
-              <w:rPr>
-                <w:rFonts w:ascii="宋体" w:eastAsia="宋体" w:hAnsi="宋体" w:hint="eastAsia"/>
-                <w:sz w:val="21"/>
-              </w:rPr>
-              <w:t>I</w:t>
-            </w:r>
-            <w:r>
-              <w:rPr>
-                <w:rFonts w:ascii="宋体" w:eastAsia="宋体" w:hAnsi="宋体"/>
-                <w:sz w:val="21"/>
-              </w:rPr>
-              <w:t>D/</w:t>
-            </w:r>
-            <w:proofErr w:type="spellStart"/>
-            <w:r>
-              <w:rPr>
-                <w:rFonts w:ascii="宋体" w:eastAsia="宋体" w:hAnsi="宋体"/>
-                <w:sz w:val="21"/>
-              </w:rPr>
-              <w:t>EX</w:t>
-            </w:r>
-            <w:r>
-              <w:rPr>
-                <w:rFonts w:ascii="宋体" w:eastAsia="宋体" w:hAnsi="宋体" w:hint="eastAsia"/>
-                <w:sz w:val="21"/>
-              </w:rPr>
-              <w:t>.</w:t>
-            </w:r>
-            <w:r>
-              <w:rPr>
-                <w:rFonts w:ascii="宋体" w:eastAsia="宋体" w:hAnsi="宋体"/>
-                <w:sz w:val="21"/>
-              </w:rPr>
-              <w:t>rst</w:t>
-            </w:r>
-            <w:proofErr w:type="spellEnd"/>
+              <w:t>判断是否需要暂停</w:t>
+            </w:r>
           </w:p>
         </w:tc>
       </w:tr>
@@ -20590,6 +20399,7 @@
                 <w:sz w:val="21"/>
                 <w:szCs w:val="21"/>
               </w:rPr>
+              <w:lastRenderedPageBreak/>
               <w:t>L</w:t>
             </w:r>
             <w:r>
@@ -21568,7 +21378,6 @@
                 <w:sz w:val="21"/>
                 <w:szCs w:val="21"/>
               </w:rPr>
-              <w:lastRenderedPageBreak/>
               <w:t>B</w:t>
             </w:r>
             <w:r>
@@ -22636,17 +22445,41 @@
             </w:pPr>
             <w:r>
               <w:rPr>
+                <w:rFonts w:ascii="Times New Roman" w:eastAsia="黑体" w:hAnsi="Times New Roman"/>
+                <w:sz w:val="21"/>
+                <w:szCs w:val="21"/>
+              </w:rPr>
+              <w:t>X</w:t>
+            </w:r>
+          </w:p>
+        </w:tc>
+        <w:tc>
+          <w:tcPr>
+            <w:tcW w:w="992" w:type="dxa"/>
+          </w:tcPr>
+          <w:p>
+            <w:pPr>
+              <w:spacing w:line="360" w:lineRule="auto"/>
+              <w:jc w:val="center"/>
+              <w:rPr>
+                <w:rFonts w:ascii="Times New Roman" w:eastAsia="黑体" w:hAnsi="Times New Roman"/>
+                <w:sz w:val="21"/>
+                <w:szCs w:val="21"/>
+              </w:rPr>
+            </w:pPr>
+            <w:r>
+              <w:rPr>
                 <w:rFonts w:ascii="Times New Roman" w:eastAsia="黑体" w:hAnsi="Times New Roman" w:hint="eastAsia"/>
                 <w:sz w:val="21"/>
                 <w:szCs w:val="21"/>
               </w:rPr>
-              <w:t>10</w:t>
-            </w:r>
-          </w:p>
-        </w:tc>
-        <w:tc>
-          <w:tcPr>
-            <w:tcW w:w="992" w:type="dxa"/>
+              <w:t>X</w:t>
+            </w:r>
+          </w:p>
+        </w:tc>
+        <w:tc>
+          <w:tcPr>
+            <w:tcW w:w="1018" w:type="dxa"/>
           </w:tcPr>
           <w:p>
             <w:pPr>
@@ -22670,57 +22503,25 @@
         </w:tc>
         <w:tc>
           <w:tcPr>
-            <w:tcW w:w="1018" w:type="dxa"/>
-          </w:tcPr>
-          <w:p>
-            <w:pPr>
-              <w:spacing w:line="360" w:lineRule="auto"/>
-              <w:jc w:val="center"/>
-              <w:rPr>
-                <w:rFonts w:ascii="Times New Roman" w:eastAsia="黑体" w:hAnsi="Times New Roman"/>
-                <w:sz w:val="21"/>
-                <w:szCs w:val="21"/>
-              </w:rPr>
-            </w:pPr>
-            <w:r>
-              <w:rPr>
-                <w:rFonts w:ascii="Times New Roman" w:eastAsia="黑体" w:hAnsi="Times New Roman" w:hint="eastAsia"/>
+            <w:tcW w:w="1056" w:type="dxa"/>
+          </w:tcPr>
+          <w:p>
+            <w:pPr>
+              <w:spacing w:line="360" w:lineRule="auto"/>
+              <w:jc w:val="center"/>
+              <w:rPr>
+                <w:rFonts w:ascii="Times New Roman" w:eastAsia="黑体" w:hAnsi="Times New Roman"/>
+                <w:sz w:val="21"/>
+                <w:szCs w:val="21"/>
+              </w:rPr>
+            </w:pPr>
+            <w:r>
+              <w:rPr>
+                <w:rFonts w:ascii="Times New Roman" w:eastAsia="黑体" w:hAnsi="Times New Roman"/>
                 <w:sz w:val="21"/>
                 <w:szCs w:val="21"/>
               </w:rPr>
               <w:t>X</w:t>
-            </w:r>
-          </w:p>
-        </w:tc>
-        <w:tc>
-          <w:tcPr>
-            <w:tcW w:w="1056" w:type="dxa"/>
-          </w:tcPr>
-          <w:p>
-            <w:pPr>
-              <w:spacing w:line="360" w:lineRule="auto"/>
-              <w:jc w:val="center"/>
-              <w:rPr>
-                <w:rFonts w:ascii="Times New Roman" w:eastAsia="黑体" w:hAnsi="Times New Roman"/>
-                <w:sz w:val="21"/>
-                <w:szCs w:val="21"/>
-              </w:rPr>
-            </w:pPr>
-            <w:r>
-              <w:rPr>
-                <w:rFonts w:ascii="Times New Roman" w:eastAsia="黑体" w:hAnsi="Times New Roman" w:hint="eastAsia"/>
-                <w:sz w:val="21"/>
-                <w:szCs w:val="21"/>
-              </w:rPr>
-              <w:t>1</w:t>
-            </w:r>
-            <w:r>
-              <w:rPr>
-                <w:rFonts w:ascii="Times New Roman" w:eastAsia="黑体" w:hAnsi="Times New Roman"/>
-                <w:sz w:val="21"/>
-                <w:szCs w:val="21"/>
-              </w:rPr>
-              <w:t>0</w:t>
             </w:r>
           </w:p>
         </w:tc>
@@ -23112,23 +22913,23 @@
       </w:pPr>
       <w:r>
         <w:rPr>
-          <w:rFonts w:ascii="黑体" w:eastAsia="黑体" w:hAnsi="黑体" w:hint="eastAsia"/>
+          <w:rFonts w:ascii="黑体" w:eastAsia="黑体" w:hAnsi="黑体"/>
           <w:noProof/>
           <w:sz w:val="28"/>
         </w:rPr>
         <w:drawing>
-          <wp:anchor distT="0" distB="0" distL="114300" distR="114300" simplePos="0" relativeHeight="251658240" behindDoc="0" locked="0" layoutInCell="1" allowOverlap="1" wp14:anchorId="4DC7D3AF" wp14:editId="5C01D8C6">
+          <wp:anchor distT="0" distB="0" distL="114300" distR="114300" simplePos="0" relativeHeight="251658240" behindDoc="0" locked="0" layoutInCell="1" allowOverlap="1" wp14:anchorId="5A7DC361" wp14:editId="432A1700">
             <wp:simplePos x="0" y="0"/>
-            <wp:positionH relativeFrom="column">
-              <wp:posOffset>-857250</wp:posOffset>
+            <wp:positionH relativeFrom="margin">
+              <wp:posOffset>-690562</wp:posOffset>
             </wp:positionH>
             <wp:positionV relativeFrom="paragraph">
-              <wp:posOffset>427989</wp:posOffset>
+              <wp:posOffset>342583</wp:posOffset>
             </wp:positionV>
-            <wp:extent cx="7157720" cy="4314825"/>
-            <wp:effectExtent l="0" t="0" r="5080" b="9525"/>
+            <wp:extent cx="7040681" cy="3823970"/>
+            <wp:effectExtent l="0" t="0" r="8255" b="5080"/>
             <wp:wrapNone/>
-            <wp:docPr id="1" name="图片 1"/>
+            <wp:docPr id="2" name="图片 2"/>
             <wp:cNvGraphicFramePr>
               <a:graphicFrameLocks xmlns:a="http://schemas.openxmlformats.org/drawingml/2006/main" noChangeAspect="1"/>
             </wp:cNvGraphicFramePr>
@@ -23136,7 +22937,7 @@
               <a:graphicData uri="http://schemas.openxmlformats.org/drawingml/2006/picture">
                 <pic:pic xmlns:pic="http://schemas.openxmlformats.org/drawingml/2006/picture">
                   <pic:nvPicPr>
-                    <pic:cNvPr id="1" name="捕获.PNG"/>
+                    <pic:cNvPr id="2" name="捕获.PNG"/>
                     <pic:cNvPicPr/>
                   </pic:nvPicPr>
                   <pic:blipFill>
@@ -23154,7 +22955,7 @@
                   <pic:spPr>
                     <a:xfrm>
                       <a:off x="0" y="0"/>
-                      <a:ext cx="7167079" cy="4320467"/>
+                      <a:ext cx="7087851" cy="3849589"/>
                     </a:xfrm>
                     <a:prstGeom prst="rect">
                       <a:avLst/>
@@ -23338,6 +23139,27 @@
         </w:rPr>
         <w:t>表格</w:t>
       </w:r>
+      <w:r>
+        <w:rPr>
+          <w:rFonts w:ascii="黑体" w:eastAsia="黑体" w:hAnsi="黑体" w:hint="eastAsia"/>
+          <w:sz w:val="28"/>
+        </w:rPr>
+        <w:t>（如果需要的源寄存器为 $</w:t>
+      </w:r>
+      <w:r>
+        <w:rPr>
+          <w:rFonts w:ascii="黑体" w:eastAsia="黑体" w:hAnsi="黑体"/>
+          <w:sz w:val="28"/>
+        </w:rPr>
+        <w:t>0</w:t>
+      </w:r>
+      <w:r>
+        <w:rPr>
+          <w:rFonts w:ascii="黑体" w:eastAsia="黑体" w:hAnsi="黑体" w:hint="eastAsia"/>
+          <w:sz w:val="28"/>
+        </w:rPr>
+        <w:t>，则无需暂停）</w:t>
+      </w:r>
     </w:p>
     <w:p>
       <w:pPr>
@@ -23352,11 +23174,12 @@
           <w:noProof/>
           <w:sz w:val="28"/>
         </w:rPr>
+        <w:lastRenderedPageBreak/>
         <w:drawing>
-          <wp:inline distT="0" distB="0" distL="0" distR="0" wp14:anchorId="3397A646" wp14:editId="18A11DE5">
-            <wp:extent cx="5274310" cy="1359535"/>
-            <wp:effectExtent l="0" t="0" r="2540" b="0"/>
-            <wp:docPr id="4" name="图片 4"/>
+          <wp:inline distT="0" distB="0" distL="0" distR="0" wp14:anchorId="1084A566" wp14:editId="6205E0B7">
+            <wp:extent cx="5610968" cy="1428750"/>
+            <wp:effectExtent l="0" t="0" r="8890" b="0"/>
+            <wp:docPr id="3" name="图片 3"/>
             <wp:cNvGraphicFramePr>
               <a:graphicFrameLocks xmlns:a="http://schemas.openxmlformats.org/drawingml/2006/main" noChangeAspect="1"/>
             </wp:cNvGraphicFramePr>
@@ -23364,7 +23187,7 @@
               <a:graphicData uri="http://schemas.openxmlformats.org/drawingml/2006/picture">
                 <pic:pic xmlns:pic="http://schemas.openxmlformats.org/drawingml/2006/picture">
                   <pic:nvPicPr>
-                    <pic:cNvPr id="4" name="捕获.JPG"/>
+                    <pic:cNvPr id="3" name="捕获.PNG"/>
                     <pic:cNvPicPr/>
                   </pic:nvPicPr>
                   <pic:blipFill>
@@ -23382,7 +23205,7 @@
                   <pic:spPr>
                     <a:xfrm>
                       <a:off x="0" y="0"/>
-                      <a:ext cx="5274310" cy="1359535"/>
+                      <a:ext cx="5629465" cy="1433460"/>
                     </a:xfrm>
                     <a:prstGeom prst="rect">
                       <a:avLst/>
@@ -23430,6 +23253,41 @@
         </w:rPr>
         <w:t>转发机制表格</w:t>
       </w:r>
+      <w:r>
+        <w:rPr>
+          <w:rFonts w:ascii="黑体" w:eastAsia="黑体" w:hAnsi="黑体" w:hint="eastAsia"/>
+          <w:sz w:val="28"/>
+        </w:rPr>
+        <w:t>（注意 $</w:t>
+      </w:r>
+      <w:r>
+        <w:rPr>
+          <w:rFonts w:ascii="黑体" w:eastAsia="黑体" w:hAnsi="黑体"/>
+          <w:sz w:val="28"/>
+        </w:rPr>
+        <w:t xml:space="preserve">0 </w:t>
+      </w:r>
+      <w:r>
+        <w:rPr>
+          <w:rFonts w:ascii="黑体" w:eastAsia="黑体" w:hAnsi="黑体" w:hint="eastAsia"/>
+          <w:sz w:val="28"/>
+        </w:rPr>
+        <w:t>不能被</w:t>
+      </w:r>
+      <w:r>
+        <w:rPr>
+          <w:rFonts w:ascii="黑体" w:eastAsia="黑体" w:hAnsi="黑体" w:hint="eastAsia"/>
+          <w:sz w:val="28"/>
+        </w:rPr>
+        <w:t>写，所以不需要被转发</w:t>
+      </w:r>
+      <w:r>
+        <w:rPr>
+          <w:rFonts w:ascii="黑体" w:eastAsia="黑体" w:hAnsi="黑体" w:hint="eastAsia"/>
+          <w:sz w:val="28"/>
+        </w:rPr>
+        <w:t>）</w:t>
+      </w:r>
     </w:p>
     <w:p>
       <w:pPr>
@@ -23438,14 +23296,12 @@
           <w:sz w:val="28"/>
         </w:rPr>
       </w:pPr>
-      <w:bookmarkStart w:id="0" w:name="_GoBack"/>
       <w:r>
         <w:rPr>
           <w:rFonts w:ascii="黑体" w:eastAsia="黑体" w:hAnsi="黑体"/>
           <w:noProof/>
           <w:sz w:val="28"/>
         </w:rPr>
-        <w:lastRenderedPageBreak/>
         <w:drawing>
           <wp:inline distT="0" distB="0" distL="0" distR="0" wp14:anchorId="53A5ECB9" wp14:editId="3E802179">
             <wp:extent cx="5891949" cy="920750"/>
@@ -23488,7 +23344,6 @@
           </wp:inline>
         </w:drawing>
       </w:r>
-      <w:bookmarkEnd w:id="0"/>
     </w:p>
     <w:sectPr>
       <w:pgSz w:w="11906" w:h="16838"/>

</xml_diff>

<commit_message>
macro and first run in ISE
</commit_message>
<xml_diff>
--- a/P5 设计文档.docx
+++ b/P5 设计文档.docx
@@ -16630,7 +16630,7 @@
               <w:spacing w:line="360" w:lineRule="auto"/>
               <w:jc w:val="center"/>
               <w:rPr>
-                <w:rFonts w:ascii="Times New Roman" w:eastAsia="宋体" w:hAnsi="Times New Roman" w:hint="eastAsia"/>
+                <w:rFonts w:ascii="Times New Roman" w:eastAsia="宋体" w:hAnsi="Times New Roman"/>
                 <w:sz w:val="21"/>
               </w:rPr>
             </w:pPr>
@@ -16661,7 +16661,7 @@
               <w:spacing w:line="360" w:lineRule="auto"/>
               <w:jc w:val="center"/>
               <w:rPr>
-                <w:rFonts w:ascii="Times New Roman" w:eastAsia="宋体" w:hAnsi="Times New Roman" w:hint="eastAsia"/>
+                <w:rFonts w:ascii="Times New Roman" w:eastAsia="宋体" w:hAnsi="Times New Roman"/>
                 <w:sz w:val="21"/>
               </w:rPr>
             </w:pPr>
@@ -16683,7 +16683,7 @@
               <w:spacing w:line="360" w:lineRule="auto"/>
               <w:jc w:val="center"/>
               <w:rPr>
-                <w:rFonts w:ascii="Times New Roman" w:eastAsia="宋体" w:hAnsi="Times New Roman" w:hint="eastAsia"/>
+                <w:rFonts w:ascii="Times New Roman" w:eastAsia="宋体" w:hAnsi="Times New Roman"/>
                 <w:sz w:val="21"/>
               </w:rPr>
             </w:pPr>
@@ -16712,7 +16712,7 @@
               <w:spacing w:line="360" w:lineRule="auto"/>
               <w:jc w:val="center"/>
               <w:rPr>
-                <w:rFonts w:ascii="宋体" w:eastAsia="宋体" w:hAnsi="宋体" w:hint="eastAsia"/>
+                <w:rFonts w:ascii="宋体" w:eastAsia="宋体" w:hAnsi="宋体"/>
                 <w:sz w:val="21"/>
               </w:rPr>
             </w:pPr>
@@ -16745,7 +16745,7 @@
               <w:spacing w:line="360" w:lineRule="auto"/>
               <w:jc w:val="center"/>
               <w:rPr>
-                <w:rFonts w:ascii="Times New Roman" w:eastAsia="宋体" w:hAnsi="Times New Roman" w:hint="eastAsia"/>
+                <w:rFonts w:ascii="Times New Roman" w:eastAsia="宋体" w:hAnsi="Times New Roman"/>
                 <w:sz w:val="21"/>
               </w:rPr>
             </w:pPr>
@@ -16776,7 +16776,7 @@
               <w:spacing w:line="360" w:lineRule="auto"/>
               <w:jc w:val="center"/>
               <w:rPr>
-                <w:rFonts w:ascii="Times New Roman" w:eastAsia="宋体" w:hAnsi="Times New Roman" w:hint="eastAsia"/>
+                <w:rFonts w:ascii="Times New Roman" w:eastAsia="宋体" w:hAnsi="Times New Roman"/>
                 <w:sz w:val="21"/>
               </w:rPr>
             </w:pPr>
@@ -16798,7 +16798,7 @@
               <w:spacing w:line="360" w:lineRule="auto"/>
               <w:jc w:val="center"/>
               <w:rPr>
-                <w:rFonts w:ascii="Times New Roman" w:eastAsia="宋体" w:hAnsi="Times New Roman" w:hint="eastAsia"/>
+                <w:rFonts w:ascii="Times New Roman" w:eastAsia="宋体" w:hAnsi="Times New Roman"/>
                 <w:sz w:val="21"/>
               </w:rPr>
             </w:pPr>
@@ -16827,7 +16827,7 @@
               <w:spacing w:line="360" w:lineRule="auto"/>
               <w:jc w:val="center"/>
               <w:rPr>
-                <w:rFonts w:ascii="宋体" w:eastAsia="宋体" w:hAnsi="宋体" w:hint="eastAsia"/>
+                <w:rFonts w:ascii="宋体" w:eastAsia="宋体" w:hAnsi="宋体"/>
                 <w:sz w:val="21"/>
               </w:rPr>
             </w:pPr>
@@ -16860,7 +16860,7 @@
               <w:spacing w:line="360" w:lineRule="auto"/>
               <w:jc w:val="center"/>
               <w:rPr>
-                <w:rFonts w:ascii="Times New Roman" w:eastAsia="宋体" w:hAnsi="Times New Roman" w:hint="eastAsia"/>
+                <w:rFonts w:ascii="Times New Roman" w:eastAsia="宋体" w:hAnsi="Times New Roman"/>
                 <w:sz w:val="21"/>
               </w:rPr>
             </w:pPr>
@@ -16891,7 +16891,7 @@
               <w:spacing w:line="360" w:lineRule="auto"/>
               <w:jc w:val="center"/>
               <w:rPr>
-                <w:rFonts w:ascii="Times New Roman" w:eastAsia="宋体" w:hAnsi="Times New Roman" w:hint="eastAsia"/>
+                <w:rFonts w:ascii="Times New Roman" w:eastAsia="宋体" w:hAnsi="Times New Roman"/>
                 <w:sz w:val="21"/>
               </w:rPr>
             </w:pPr>
@@ -16913,7 +16913,7 @@
               <w:spacing w:line="360" w:lineRule="auto"/>
               <w:jc w:val="center"/>
               <w:rPr>
-                <w:rFonts w:ascii="Times New Roman" w:eastAsia="宋体" w:hAnsi="Times New Roman" w:hint="eastAsia"/>
+                <w:rFonts w:ascii="Times New Roman" w:eastAsia="宋体" w:hAnsi="Times New Roman"/>
                 <w:sz w:val="21"/>
               </w:rPr>
             </w:pPr>
@@ -16942,7 +16942,7 @@
               <w:spacing w:line="360" w:lineRule="auto"/>
               <w:jc w:val="center"/>
               <w:rPr>
-                <w:rFonts w:ascii="宋体" w:eastAsia="宋体" w:hAnsi="宋体" w:hint="eastAsia"/>
+                <w:rFonts w:ascii="宋体" w:eastAsia="宋体" w:hAnsi="宋体"/>
                 <w:sz w:val="21"/>
               </w:rPr>
             </w:pPr>
@@ -16975,7 +16975,7 @@
               <w:spacing w:line="360" w:lineRule="auto"/>
               <w:jc w:val="center"/>
               <w:rPr>
-                <w:rFonts w:ascii="Times New Roman" w:eastAsia="宋体" w:hAnsi="Times New Roman" w:hint="eastAsia"/>
+                <w:rFonts w:ascii="Times New Roman" w:eastAsia="宋体" w:hAnsi="Times New Roman"/>
                 <w:sz w:val="21"/>
               </w:rPr>
             </w:pPr>
@@ -17006,7 +17006,7 @@
               <w:spacing w:line="360" w:lineRule="auto"/>
               <w:jc w:val="center"/>
               <w:rPr>
-                <w:rFonts w:ascii="Times New Roman" w:eastAsia="宋体" w:hAnsi="Times New Roman" w:hint="eastAsia"/>
+                <w:rFonts w:ascii="Times New Roman" w:eastAsia="宋体" w:hAnsi="Times New Roman"/>
                 <w:sz w:val="21"/>
               </w:rPr>
             </w:pPr>
@@ -17028,7 +17028,7 @@
               <w:spacing w:line="360" w:lineRule="auto"/>
               <w:jc w:val="center"/>
               <w:rPr>
-                <w:rFonts w:ascii="Times New Roman" w:eastAsia="宋体" w:hAnsi="Times New Roman" w:hint="eastAsia"/>
+                <w:rFonts w:ascii="Times New Roman" w:eastAsia="宋体" w:hAnsi="Times New Roman"/>
                 <w:sz w:val="21"/>
               </w:rPr>
             </w:pPr>
@@ -17057,15 +17057,15 @@
               <w:spacing w:line="360" w:lineRule="auto"/>
               <w:jc w:val="center"/>
               <w:rPr>
+                <w:rFonts w:ascii="宋体" w:eastAsia="宋体" w:hAnsi="宋体"/>
+                <w:sz w:val="21"/>
+              </w:rPr>
+            </w:pPr>
+            <w:r>
+              <w:rPr>
                 <w:rFonts w:ascii="宋体" w:eastAsia="宋体" w:hAnsi="宋体" w:hint="eastAsia"/>
                 <w:sz w:val="21"/>
               </w:rPr>
-            </w:pPr>
-            <w:r>
-              <w:rPr>
-                <w:rFonts w:ascii="宋体" w:eastAsia="宋体" w:hAnsi="宋体" w:hint="eastAsia"/>
-                <w:sz w:val="21"/>
-              </w:rPr>
               <w:t>I</w:t>
             </w:r>
             <w:r>
@@ -17075,8 +17075,6 @@
               </w:rPr>
               <w:t>ns@WB</w:t>
             </w:r>
-            <w:bookmarkStart w:id="0" w:name="_GoBack"/>
-            <w:bookmarkEnd w:id="0"/>
           </w:p>
         </w:tc>
       </w:tr>
@@ -19418,7 +19416,23 @@
                 <w:sz w:val="21"/>
                 <w:szCs w:val="21"/>
               </w:rPr>
-              <w:t>Regwrite</w:t>
+              <w:t>Reg</w:t>
+            </w:r>
+            <w:r>
+              <w:rPr>
+                <w:rFonts w:ascii="黑体" w:eastAsia="黑体" w:hAnsi="黑体" w:hint="eastAsia"/>
+                <w:sz w:val="21"/>
+                <w:szCs w:val="21"/>
+              </w:rPr>
+              <w:t>W</w:t>
+            </w:r>
+            <w:r>
+              <w:rPr>
+                <w:rFonts w:ascii="黑体" w:eastAsia="黑体" w:hAnsi="黑体"/>
+                <w:sz w:val="21"/>
+                <w:szCs w:val="21"/>
+              </w:rPr>
+              <w:t>rite</w:t>
             </w:r>
             <w:proofErr w:type="spellEnd"/>
           </w:p>
@@ -19488,7 +19502,23 @@
                 <w:sz w:val="21"/>
                 <w:szCs w:val="21"/>
               </w:rPr>
-              <w:t>emwrite</w:t>
+              <w:t>em</w:t>
+            </w:r>
+            <w:r>
+              <w:rPr>
+                <w:rFonts w:ascii="黑体" w:eastAsia="黑体" w:hAnsi="黑体"/>
+                <w:sz w:val="21"/>
+                <w:szCs w:val="21"/>
+              </w:rPr>
+              <w:t>W</w:t>
+            </w:r>
+            <w:r>
+              <w:rPr>
+                <w:rFonts w:ascii="黑体" w:eastAsia="黑体" w:hAnsi="黑体"/>
+                <w:sz w:val="21"/>
+                <w:szCs w:val="21"/>
+              </w:rPr>
+              <w:t>rite</w:t>
             </w:r>
             <w:proofErr w:type="spellEnd"/>
           </w:p>
@@ -23176,10 +23206,10 @@
         </w:rPr>
         <w:lastRenderedPageBreak/>
         <w:drawing>
-          <wp:inline distT="0" distB="0" distL="0" distR="0" wp14:anchorId="1084A566" wp14:editId="6205E0B7">
-            <wp:extent cx="5610968" cy="1428750"/>
-            <wp:effectExtent l="0" t="0" r="8890" b="0"/>
-            <wp:docPr id="3" name="图片 3"/>
+          <wp:inline distT="0" distB="0" distL="0" distR="0" wp14:anchorId="3DB868B7" wp14:editId="255821CE">
+            <wp:extent cx="5274310" cy="1336675"/>
+            <wp:effectExtent l="0" t="0" r="2540" b="0"/>
+            <wp:docPr id="1" name="图片 1"/>
             <wp:cNvGraphicFramePr>
               <a:graphicFrameLocks xmlns:a="http://schemas.openxmlformats.org/drawingml/2006/main" noChangeAspect="1"/>
             </wp:cNvGraphicFramePr>
@@ -23187,7 +23217,7 @@
               <a:graphicData uri="http://schemas.openxmlformats.org/drawingml/2006/picture">
                 <pic:pic xmlns:pic="http://schemas.openxmlformats.org/drawingml/2006/picture">
                   <pic:nvPicPr>
-                    <pic:cNvPr id="3" name="捕获.PNG"/>
+                    <pic:cNvPr id="1" name="捕获.JPG"/>
                     <pic:cNvPicPr/>
                   </pic:nvPicPr>
                   <pic:blipFill>
@@ -23205,7 +23235,7 @@
                   <pic:spPr>
                     <a:xfrm>
                       <a:off x="0" y="0"/>
-                      <a:ext cx="5629465" cy="1433460"/>
+                      <a:ext cx="5274310" cy="1336675"/>
                     </a:xfrm>
                     <a:prstGeom prst="rect">
                       <a:avLst/>
@@ -23296,6 +23326,7 @@
           <w:sz w:val="28"/>
         </w:rPr>
       </w:pPr>
+      <w:bookmarkStart w:id="0" w:name="_GoBack"/>
       <w:r>
         <w:rPr>
           <w:rFonts w:ascii="黑体" w:eastAsia="黑体" w:hAnsi="黑体"/>
@@ -23303,10 +23334,10 @@
           <w:sz w:val="28"/>
         </w:rPr>
         <w:drawing>
-          <wp:inline distT="0" distB="0" distL="0" distR="0" wp14:anchorId="53A5ECB9" wp14:editId="3E802179">
-            <wp:extent cx="5891949" cy="920750"/>
-            <wp:effectExtent l="0" t="0" r="0" b="0"/>
-            <wp:docPr id="5" name="图片 5"/>
+          <wp:inline distT="0" distB="0" distL="0" distR="0" wp14:anchorId="028D1961" wp14:editId="5E0D6893">
+            <wp:extent cx="6032441" cy="939800"/>
+            <wp:effectExtent l="0" t="0" r="6985" b="0"/>
+            <wp:docPr id="4" name="图片 4"/>
             <wp:cNvGraphicFramePr>
               <a:graphicFrameLocks xmlns:a="http://schemas.openxmlformats.org/drawingml/2006/main" noChangeAspect="1"/>
             </wp:cNvGraphicFramePr>
@@ -23314,7 +23345,7 @@
               <a:graphicData uri="http://schemas.openxmlformats.org/drawingml/2006/picture">
                 <pic:pic xmlns:pic="http://schemas.openxmlformats.org/drawingml/2006/picture">
                   <pic:nvPicPr>
-                    <pic:cNvPr id="5" name="捕获.JPG"/>
+                    <pic:cNvPr id="4" name="捕获.JPG"/>
                     <pic:cNvPicPr/>
                   </pic:nvPicPr>
                   <pic:blipFill>
@@ -23332,7 +23363,7 @@
                   <pic:spPr>
                     <a:xfrm>
                       <a:off x="0" y="0"/>
-                      <a:ext cx="5895508" cy="921306"/>
+                      <a:ext cx="6042392" cy="941350"/>
                     </a:xfrm>
                     <a:prstGeom prst="rect">
                       <a:avLst/>
@@ -23344,6 +23375,7 @@
           </wp:inline>
         </w:drawing>
       </w:r>
+      <w:bookmarkEnd w:id="0"/>
     </w:p>
     <w:sectPr>
       <w:pgSz w:w="11906" w:h="16838"/>

</xml_diff>

<commit_message>
find question in forward
</commit_message>
<xml_diff>
--- a/P5 设计文档.docx
+++ b/P5 设计文档.docx
@@ -19225,17 +19225,17 @@
               <w:spacing w:line="360" w:lineRule="auto"/>
               <w:jc w:val="center"/>
               <w:rPr>
+                <w:rFonts w:ascii="Times New Roman" w:eastAsia="黑体" w:hAnsi="Times New Roman"/>
+                <w:sz w:val="21"/>
+                <w:szCs w:val="21"/>
+              </w:rPr>
+            </w:pPr>
+            <w:r>
+              <w:rPr>
                 <w:rFonts w:ascii="Times New Roman" w:eastAsia="黑体" w:hAnsi="Times New Roman" w:hint="eastAsia"/>
                 <w:sz w:val="21"/>
                 <w:szCs w:val="21"/>
               </w:rPr>
-            </w:pPr>
-            <w:r>
-              <w:rPr>
-                <w:rFonts w:ascii="Times New Roman" w:eastAsia="黑体" w:hAnsi="Times New Roman" w:hint="eastAsia"/>
-                <w:sz w:val="21"/>
-                <w:szCs w:val="21"/>
-              </w:rPr>
               <w:t>j</w:t>
             </w:r>
           </w:p>
@@ -19273,7 +19273,7 @@
               <w:spacing w:line="360" w:lineRule="auto"/>
               <w:jc w:val="center"/>
               <w:rPr>
-                <w:rFonts w:ascii="Times New Roman" w:eastAsia="黑体" w:hAnsi="Times New Roman" w:hint="eastAsia"/>
+                <w:rFonts w:ascii="Times New Roman" w:eastAsia="黑体" w:hAnsi="Times New Roman"/>
                 <w:sz w:val="21"/>
                 <w:szCs w:val="21"/>
               </w:rPr>
@@ -22736,10 +22736,34 @@
               <w:spacing w:line="360" w:lineRule="auto"/>
               <w:jc w:val="center"/>
               <w:rPr>
+                <w:rFonts w:ascii="Times New Roman" w:eastAsia="黑体" w:hAnsi="Times New Roman"/>
+                <w:sz w:val="21"/>
+                <w:szCs w:val="21"/>
+              </w:rPr>
+            </w:pPr>
+            <w:r>
+              <w:rPr>
                 <w:rFonts w:ascii="Times New Roman" w:eastAsia="黑体" w:hAnsi="Times New Roman" w:hint="eastAsia"/>
                 <w:sz w:val="21"/>
                 <w:szCs w:val="21"/>
               </w:rPr>
+              <w:t>0</w:t>
+            </w:r>
+          </w:p>
+        </w:tc>
+        <w:tc>
+          <w:tcPr>
+            <w:tcW w:w="851" w:type="dxa"/>
+          </w:tcPr>
+          <w:p>
+            <w:pPr>
+              <w:spacing w:line="360" w:lineRule="auto"/>
+              <w:jc w:val="center"/>
+              <w:rPr>
+                <w:rFonts w:ascii="Times New Roman" w:eastAsia="黑体" w:hAnsi="Times New Roman"/>
+                <w:sz w:val="21"/>
+                <w:szCs w:val="21"/>
+              </w:rPr>
             </w:pPr>
             <w:r>
               <w:rPr>
@@ -22747,12 +22771,60 @@
                 <w:sz w:val="21"/>
                 <w:szCs w:val="21"/>
               </w:rPr>
+              <w:t>X</w:t>
+            </w:r>
+          </w:p>
+        </w:tc>
+        <w:tc>
+          <w:tcPr>
+            <w:tcW w:w="1134" w:type="dxa"/>
+          </w:tcPr>
+          <w:p>
+            <w:pPr>
+              <w:spacing w:line="360" w:lineRule="auto"/>
+              <w:jc w:val="center"/>
+              <w:rPr>
+                <w:rFonts w:ascii="Times New Roman" w:eastAsia="黑体" w:hAnsi="Times New Roman"/>
+                <w:sz w:val="21"/>
+                <w:szCs w:val="21"/>
+              </w:rPr>
+            </w:pPr>
+            <w:r>
+              <w:rPr>
+                <w:rFonts w:ascii="Times New Roman" w:eastAsia="黑体" w:hAnsi="Times New Roman" w:hint="eastAsia"/>
+                <w:sz w:val="21"/>
+                <w:szCs w:val="21"/>
+              </w:rPr>
               <w:t>0</w:t>
             </w:r>
           </w:p>
         </w:tc>
         <w:tc>
           <w:tcPr>
+            <w:tcW w:w="850" w:type="dxa"/>
+          </w:tcPr>
+          <w:p>
+            <w:pPr>
+              <w:spacing w:line="360" w:lineRule="auto"/>
+              <w:jc w:val="center"/>
+              <w:rPr>
+                <w:rFonts w:ascii="Times New Roman" w:eastAsia="黑体" w:hAnsi="Times New Roman"/>
+                <w:sz w:val="21"/>
+                <w:szCs w:val="21"/>
+              </w:rPr>
+            </w:pPr>
+            <w:r>
+              <w:rPr>
+                <w:rFonts w:ascii="Times New Roman" w:eastAsia="黑体" w:hAnsi="Times New Roman"/>
+                <w:sz w:val="21"/>
+                <w:szCs w:val="21"/>
+              </w:rPr>
+              <w:t>X</w:t>
+            </w:r>
+          </w:p>
+        </w:tc>
+        <w:tc>
+          <w:tcPr>
             <w:tcW w:w="851" w:type="dxa"/>
           </w:tcPr>
           <w:p>
@@ -22760,10 +22832,34 @@
               <w:spacing w:line="360" w:lineRule="auto"/>
               <w:jc w:val="center"/>
               <w:rPr>
+                <w:rFonts w:ascii="Times New Roman" w:eastAsia="黑体" w:hAnsi="Times New Roman"/>
+                <w:sz w:val="21"/>
+                <w:szCs w:val="21"/>
+              </w:rPr>
+            </w:pPr>
+            <w:r>
+              <w:rPr>
                 <w:rFonts w:ascii="Times New Roman" w:eastAsia="黑体" w:hAnsi="Times New Roman" w:hint="eastAsia"/>
                 <w:sz w:val="21"/>
                 <w:szCs w:val="21"/>
               </w:rPr>
+              <w:t>X</w:t>
+            </w:r>
+          </w:p>
+        </w:tc>
+        <w:tc>
+          <w:tcPr>
+            <w:tcW w:w="992" w:type="dxa"/>
+          </w:tcPr>
+          <w:p>
+            <w:pPr>
+              <w:spacing w:line="360" w:lineRule="auto"/>
+              <w:jc w:val="center"/>
+              <w:rPr>
+                <w:rFonts w:ascii="Times New Roman" w:eastAsia="黑体" w:hAnsi="Times New Roman"/>
+                <w:sz w:val="21"/>
+                <w:szCs w:val="21"/>
+              </w:rPr>
             </w:pPr>
             <w:r>
               <w:rPr>
@@ -22777,17 +22873,41 @@
         </w:tc>
         <w:tc>
           <w:tcPr>
-            <w:tcW w:w="1134" w:type="dxa"/>
-          </w:tcPr>
-          <w:p>
-            <w:pPr>
-              <w:spacing w:line="360" w:lineRule="auto"/>
-              <w:jc w:val="center"/>
+            <w:tcW w:w="1018" w:type="dxa"/>
+          </w:tcPr>
+          <w:p>
+            <w:pPr>
+              <w:spacing w:line="360" w:lineRule="auto"/>
+              <w:jc w:val="center"/>
+              <w:rPr>
+                <w:rFonts w:ascii="Times New Roman" w:eastAsia="黑体" w:hAnsi="Times New Roman"/>
+                <w:sz w:val="21"/>
+                <w:szCs w:val="21"/>
+              </w:rPr>
+            </w:pPr>
+            <w:r>
               <w:rPr>
                 <w:rFonts w:ascii="Times New Roman" w:eastAsia="黑体" w:hAnsi="Times New Roman" w:hint="eastAsia"/>
                 <w:sz w:val="21"/>
                 <w:szCs w:val="21"/>
               </w:rPr>
+              <w:t>X</w:t>
+            </w:r>
+          </w:p>
+        </w:tc>
+        <w:tc>
+          <w:tcPr>
+            <w:tcW w:w="1056" w:type="dxa"/>
+          </w:tcPr>
+          <w:p>
+            <w:pPr>
+              <w:spacing w:line="360" w:lineRule="auto"/>
+              <w:jc w:val="center"/>
+              <w:rPr>
+                <w:rFonts w:ascii="Times New Roman" w:eastAsia="黑体" w:hAnsi="Times New Roman"/>
+                <w:sz w:val="21"/>
+                <w:szCs w:val="21"/>
+              </w:rPr>
             </w:pPr>
             <w:r>
               <w:rPr>
@@ -22795,156 +22915,36 @@
                 <w:sz w:val="21"/>
                 <w:szCs w:val="21"/>
               </w:rPr>
+              <w:t>X</w:t>
+            </w:r>
+          </w:p>
+        </w:tc>
+        <w:tc>
+          <w:tcPr>
+            <w:tcW w:w="846" w:type="dxa"/>
+          </w:tcPr>
+          <w:p>
+            <w:pPr>
+              <w:spacing w:line="360" w:lineRule="auto"/>
+              <w:jc w:val="center"/>
+              <w:rPr>
+                <w:rFonts w:ascii="Times New Roman" w:eastAsia="黑体" w:hAnsi="Times New Roman"/>
+                <w:sz w:val="21"/>
+                <w:szCs w:val="21"/>
+              </w:rPr>
+            </w:pPr>
+            <w:r>
+              <w:rPr>
+                <w:rFonts w:ascii="Times New Roman" w:eastAsia="黑体" w:hAnsi="Times New Roman" w:hint="eastAsia"/>
+                <w:sz w:val="21"/>
+                <w:szCs w:val="21"/>
+              </w:rPr>
               <w:t>0</w:t>
             </w:r>
           </w:p>
         </w:tc>
         <w:tc>
           <w:tcPr>
-            <w:tcW w:w="850" w:type="dxa"/>
-          </w:tcPr>
-          <w:p>
-            <w:pPr>
-              <w:spacing w:line="360" w:lineRule="auto"/>
-              <w:jc w:val="center"/>
-              <w:rPr>
-                <w:rFonts w:ascii="Times New Roman" w:eastAsia="黑体" w:hAnsi="Times New Roman" w:hint="eastAsia"/>
-                <w:sz w:val="21"/>
-                <w:szCs w:val="21"/>
-              </w:rPr>
-            </w:pPr>
-            <w:r>
-              <w:rPr>
-                <w:rFonts w:ascii="Times New Roman" w:eastAsia="黑体" w:hAnsi="Times New Roman"/>
-                <w:sz w:val="21"/>
-                <w:szCs w:val="21"/>
-              </w:rPr>
-              <w:t>X</w:t>
-            </w:r>
-          </w:p>
-        </w:tc>
-        <w:tc>
-          <w:tcPr>
-            <w:tcW w:w="851" w:type="dxa"/>
-          </w:tcPr>
-          <w:p>
-            <w:pPr>
-              <w:spacing w:line="360" w:lineRule="auto"/>
-              <w:jc w:val="center"/>
-              <w:rPr>
-                <w:rFonts w:ascii="Times New Roman" w:eastAsia="黑体" w:hAnsi="Times New Roman"/>
-                <w:sz w:val="21"/>
-                <w:szCs w:val="21"/>
-              </w:rPr>
-            </w:pPr>
-            <w:r>
-              <w:rPr>
-                <w:rFonts w:ascii="Times New Roman" w:eastAsia="黑体" w:hAnsi="Times New Roman" w:hint="eastAsia"/>
-                <w:sz w:val="21"/>
-                <w:szCs w:val="21"/>
-              </w:rPr>
-              <w:t>X</w:t>
-            </w:r>
-          </w:p>
-        </w:tc>
-        <w:tc>
-          <w:tcPr>
-            <w:tcW w:w="992" w:type="dxa"/>
-          </w:tcPr>
-          <w:p>
-            <w:pPr>
-              <w:spacing w:line="360" w:lineRule="auto"/>
-              <w:jc w:val="center"/>
-              <w:rPr>
-                <w:rFonts w:ascii="Times New Roman" w:eastAsia="黑体" w:hAnsi="Times New Roman" w:hint="eastAsia"/>
-                <w:sz w:val="21"/>
-                <w:szCs w:val="21"/>
-              </w:rPr>
-            </w:pPr>
-            <w:r>
-              <w:rPr>
-                <w:rFonts w:ascii="Times New Roman" w:eastAsia="黑体" w:hAnsi="Times New Roman" w:hint="eastAsia"/>
-                <w:sz w:val="21"/>
-                <w:szCs w:val="21"/>
-              </w:rPr>
-              <w:t>X</w:t>
-            </w:r>
-          </w:p>
-        </w:tc>
-        <w:tc>
-          <w:tcPr>
-            <w:tcW w:w="1018" w:type="dxa"/>
-          </w:tcPr>
-          <w:p>
-            <w:pPr>
-              <w:spacing w:line="360" w:lineRule="auto"/>
-              <w:jc w:val="center"/>
-              <w:rPr>
-                <w:rFonts w:ascii="Times New Roman" w:eastAsia="黑体" w:hAnsi="Times New Roman" w:hint="eastAsia"/>
-                <w:sz w:val="21"/>
-                <w:szCs w:val="21"/>
-              </w:rPr>
-            </w:pPr>
-            <w:r>
-              <w:rPr>
-                <w:rFonts w:ascii="Times New Roman" w:eastAsia="黑体" w:hAnsi="Times New Roman" w:hint="eastAsia"/>
-                <w:sz w:val="21"/>
-                <w:szCs w:val="21"/>
-              </w:rPr>
-              <w:t>X</w:t>
-            </w:r>
-          </w:p>
-        </w:tc>
-        <w:tc>
-          <w:tcPr>
-            <w:tcW w:w="1056" w:type="dxa"/>
-          </w:tcPr>
-          <w:p>
-            <w:pPr>
-              <w:spacing w:line="360" w:lineRule="auto"/>
-              <w:jc w:val="center"/>
-              <w:rPr>
-                <w:rFonts w:ascii="Times New Roman" w:eastAsia="黑体" w:hAnsi="Times New Roman"/>
-                <w:sz w:val="21"/>
-                <w:szCs w:val="21"/>
-              </w:rPr>
-            </w:pPr>
-            <w:r>
-              <w:rPr>
-                <w:rFonts w:ascii="Times New Roman" w:eastAsia="黑体" w:hAnsi="Times New Roman" w:hint="eastAsia"/>
-                <w:sz w:val="21"/>
-                <w:szCs w:val="21"/>
-              </w:rPr>
-              <w:t>X</w:t>
-            </w:r>
-          </w:p>
-        </w:tc>
-        <w:tc>
-          <w:tcPr>
-            <w:tcW w:w="846" w:type="dxa"/>
-          </w:tcPr>
-          <w:p>
-            <w:pPr>
-              <w:spacing w:line="360" w:lineRule="auto"/>
-              <w:jc w:val="center"/>
-              <w:rPr>
-                <w:rFonts w:ascii="Times New Roman" w:eastAsia="黑体" w:hAnsi="Times New Roman" w:hint="eastAsia"/>
-                <w:sz w:val="21"/>
-                <w:szCs w:val="21"/>
-              </w:rPr>
-            </w:pPr>
-            <w:r>
-              <w:rPr>
-                <w:rFonts w:ascii="Times New Roman" w:eastAsia="黑体" w:hAnsi="Times New Roman" w:hint="eastAsia"/>
-                <w:sz w:val="21"/>
-                <w:szCs w:val="21"/>
-              </w:rPr>
-              <w:t>0</w:t>
-            </w:r>
-          </w:p>
-        </w:tc>
-        <w:tc>
-          <w:tcPr>
             <w:tcW w:w="687" w:type="dxa"/>
           </w:tcPr>
           <w:p>
@@ -22952,7 +22952,7 @@
               <w:spacing w:line="360" w:lineRule="auto"/>
               <w:jc w:val="center"/>
               <w:rPr>
-                <w:rFonts w:ascii="Times New Roman" w:eastAsia="黑体" w:hAnsi="Times New Roman" w:hint="eastAsia"/>
+                <w:rFonts w:ascii="Times New Roman" w:eastAsia="黑体" w:hAnsi="Times New Roman"/>
                 <w:sz w:val="21"/>
                 <w:szCs w:val="21"/>
               </w:rPr>
@@ -22965,8 +22965,6 @@
               </w:rPr>
               <w:t>01</w:t>
             </w:r>
-            <w:bookmarkStart w:id="0" w:name="_GoBack"/>
-            <w:bookmarkEnd w:id="0"/>
           </w:p>
         </w:tc>
       </w:tr>
@@ -23329,7 +23327,7 @@
                     <pic:cNvPicPr/>
                   </pic:nvPicPr>
                   <pic:blipFill>
-                    <a:blip r:embed="rId4" cstate="print">
+                    <a:blip r:embed="rId5" cstate="print">
                       <a:extLst>
                         <a:ext uri="{28A0092B-C50C-407E-A947-70E740481C1C}">
                           <a14:useLocalDpi xmlns:a14="http://schemas.microsoft.com/office/drawing/2010/main" val="0"/>
@@ -23579,7 +23577,7 @@
                     <pic:cNvPicPr/>
                   </pic:nvPicPr>
                   <pic:blipFill>
-                    <a:blip r:embed="rId5">
+                    <a:blip r:embed="rId6">
                       <a:extLst>
                         <a:ext uri="{28A0092B-C50C-407E-A947-70E740481C1C}">
                           <a14:useLocalDpi xmlns:a14="http://schemas.microsoft.com/office/drawing/2010/main" val="0"/>
@@ -23706,7 +23704,7 @@
                     <pic:cNvPicPr/>
                   </pic:nvPicPr>
                   <pic:blipFill>
-                    <a:blip r:embed="rId6">
+                    <a:blip r:embed="rId7">
                       <a:extLst>
                         <a:ext uri="{28A0092B-C50C-407E-A947-70E740481C1C}">
                           <a14:useLocalDpi xmlns:a14="http://schemas.microsoft.com/office/drawing/2010/main" val="0"/>
@@ -23733,6 +23731,813 @@
         </w:drawing>
       </w:r>
     </w:p>
+    <w:p>
+      <w:pPr>
+        <w:rPr>
+          <w:rFonts w:ascii="黑体" w:eastAsia="黑体" w:hAnsi="黑体"/>
+          <w:sz w:val="28"/>
+        </w:rPr>
+      </w:pPr>
+      <w:r>
+        <w:rPr>
+          <w:rFonts w:ascii="黑体" w:eastAsia="黑体" w:hAnsi="黑体"/>
+          <w:sz w:val="28"/>
+        </w:rPr>
+        <w:tab/>
+      </w:r>
+      <w:r>
+        <w:rPr>
+          <w:rFonts w:ascii="黑体" w:eastAsia="黑体" w:hAnsi="黑体" w:hint="eastAsia"/>
+          <w:sz w:val="28"/>
+        </w:rPr>
+        <w:t>三、思考题</w:t>
+      </w:r>
+    </w:p>
+    <w:p>
+      <w:pPr>
+        <w:rPr>
+          <w:rFonts w:ascii="宋体" w:eastAsia="宋体" w:hAnsi="宋体"/>
+        </w:rPr>
+      </w:pPr>
+      <w:r>
+        <w:rPr>
+          <w:rFonts w:ascii="黑体" w:eastAsia="黑体" w:hAnsi="黑体"/>
+          <w:sz w:val="28"/>
+        </w:rPr>
+        <w:tab/>
+      </w:r>
+      <w:r>
+        <w:rPr>
+          <w:rFonts w:ascii="宋体" w:eastAsia="宋体" w:hAnsi="宋体"/>
+        </w:rPr>
+        <w:t xml:space="preserve">1. </w:t>
+      </w:r>
+      <w:r>
+        <w:rPr>
+          <w:rFonts w:ascii="宋体" w:eastAsia="宋体" w:hAnsi="宋体" w:hint="eastAsia"/>
+        </w:rPr>
+        <w:t>会用到寄存器的</w:t>
+      </w:r>
+      <w:r>
+        <w:rPr>
+          <w:rFonts w:ascii="宋体" w:eastAsia="宋体" w:hAnsi="宋体" w:hint="eastAsia"/>
+        </w:rPr>
+        <w:t>指令类型</w:t>
+      </w:r>
+      <w:proofErr w:type="spellStart"/>
+      <w:r>
+        <w:rPr>
+          <w:rFonts w:ascii="宋体" w:eastAsia="宋体" w:hAnsi="宋体"/>
+        </w:rPr>
+        <w:t>beq</w:t>
+      </w:r>
+      <w:proofErr w:type="spellEnd"/>
+      <w:r>
+        <w:rPr>
+          <w:rFonts w:ascii="宋体" w:eastAsia="宋体" w:hAnsi="宋体"/>
+        </w:rPr>
+        <w:t xml:space="preserve">, </w:t>
+      </w:r>
+      <w:proofErr w:type="spellStart"/>
+      <w:r>
+        <w:rPr>
+          <w:rFonts w:ascii="宋体" w:eastAsia="宋体" w:hAnsi="宋体"/>
+        </w:rPr>
+        <w:t>cal_r</w:t>
+      </w:r>
+      <w:proofErr w:type="spellEnd"/>
+      <w:r>
+        <w:rPr>
+          <w:rFonts w:ascii="宋体" w:eastAsia="宋体" w:hAnsi="宋体"/>
+        </w:rPr>
+        <w:t xml:space="preserve">, </w:t>
+      </w:r>
+      <w:proofErr w:type="spellStart"/>
+      <w:r>
+        <w:rPr>
+          <w:rFonts w:ascii="宋体" w:eastAsia="宋体" w:hAnsi="宋体"/>
+        </w:rPr>
+        <w:t>cal_i</w:t>
+      </w:r>
+      <w:proofErr w:type="spellEnd"/>
+      <w:r>
+        <w:rPr>
+          <w:rFonts w:ascii="宋体" w:eastAsia="宋体" w:hAnsi="宋体"/>
+        </w:rPr>
+        <w:t xml:space="preserve">, load, store, </w:t>
+      </w:r>
+      <w:proofErr w:type="spellStart"/>
+      <w:r>
+        <w:rPr>
+          <w:rFonts w:ascii="宋体" w:eastAsia="宋体" w:hAnsi="宋体"/>
+        </w:rPr>
+        <w:t>jr</w:t>
+      </w:r>
+      <w:proofErr w:type="spellEnd"/>
+      <w:r>
+        <w:rPr>
+          <w:rFonts w:ascii="宋体" w:eastAsia="宋体" w:hAnsi="宋体"/>
+        </w:rPr>
+        <w:t xml:space="preserve"> </w:t>
+      </w:r>
+      <w:r>
+        <w:rPr>
+          <w:rFonts w:ascii="宋体" w:eastAsia="宋体" w:hAnsi="宋体" w:hint="eastAsia"/>
+        </w:rPr>
+        <w:t xml:space="preserve">会写寄存器文件的指令类型 </w:t>
+      </w:r>
+      <w:proofErr w:type="spellStart"/>
+      <w:r>
+        <w:rPr>
+          <w:rFonts w:ascii="宋体" w:eastAsia="宋体" w:hAnsi="宋体"/>
+        </w:rPr>
+        <w:t>cal_r</w:t>
+      </w:r>
+      <w:proofErr w:type="spellEnd"/>
+      <w:r>
+        <w:rPr>
+          <w:rFonts w:ascii="宋体" w:eastAsia="宋体" w:hAnsi="宋体"/>
+        </w:rPr>
+        <w:t xml:space="preserve">, </w:t>
+      </w:r>
+      <w:proofErr w:type="spellStart"/>
+      <w:r>
+        <w:rPr>
+          <w:rFonts w:ascii="宋体" w:eastAsia="宋体" w:hAnsi="宋体"/>
+        </w:rPr>
+        <w:t>cal_i</w:t>
+      </w:r>
+      <w:proofErr w:type="spellEnd"/>
+      <w:r>
+        <w:rPr>
+          <w:rFonts w:ascii="宋体" w:eastAsia="宋体" w:hAnsi="宋体"/>
+        </w:rPr>
+        <w:t>, load, link(</w:t>
+      </w:r>
+      <w:proofErr w:type="spellStart"/>
+      <w:r>
+        <w:rPr>
+          <w:rFonts w:ascii="宋体" w:eastAsia="宋体" w:hAnsi="宋体"/>
+        </w:rPr>
+        <w:t>jal</w:t>
+      </w:r>
+      <w:proofErr w:type="spellEnd"/>
+      <w:r>
+        <w:rPr>
+          <w:rFonts w:ascii="宋体" w:eastAsia="宋体" w:hAnsi="宋体"/>
+        </w:rPr>
+        <w:t>)</w:t>
+      </w:r>
+      <w:r>
+        <w:rPr>
+          <w:rFonts w:ascii="宋体" w:eastAsia="宋体" w:hAnsi="宋体" w:hint="eastAsia"/>
+        </w:rPr>
+        <w:t>，所以会遇到的冲突如下：</w:t>
+      </w:r>
+    </w:p>
+    <w:p>
+      <w:pPr>
+        <w:pStyle w:val="a4"/>
+        <w:numPr>
+          <w:ilvl w:val="0"/>
+          <w:numId w:val="1"/>
+        </w:numPr>
+        <w:ind w:firstLineChars="0"/>
+        <w:rPr>
+          <w:rFonts w:ascii="宋体" w:eastAsia="宋体" w:hAnsi="宋体"/>
+        </w:rPr>
+      </w:pPr>
+      <w:r>
+        <w:rPr>
+          <w:rFonts w:ascii="宋体" w:eastAsia="宋体" w:hAnsi="宋体" w:hint="eastAsia"/>
+        </w:rPr>
+        <w:t>ID级为</w:t>
+      </w:r>
+      <w:proofErr w:type="spellStart"/>
+      <w:r>
+        <w:rPr>
+          <w:rFonts w:ascii="宋体" w:eastAsia="宋体" w:hAnsi="宋体" w:hint="eastAsia"/>
+        </w:rPr>
+        <w:t>b</w:t>
+      </w:r>
+      <w:r>
+        <w:rPr>
+          <w:rFonts w:ascii="宋体" w:eastAsia="宋体" w:hAnsi="宋体"/>
+        </w:rPr>
+        <w:t>eq</w:t>
+      </w:r>
+      <w:proofErr w:type="spellEnd"/>
+      <w:r>
+        <w:rPr>
+          <w:rFonts w:ascii="宋体" w:eastAsia="宋体" w:hAnsi="宋体" w:hint="eastAsia"/>
+        </w:rPr>
+        <w:t>或</w:t>
+      </w:r>
+      <w:proofErr w:type="spellStart"/>
+      <w:r>
+        <w:rPr>
+          <w:rFonts w:ascii="宋体" w:eastAsia="宋体" w:hAnsi="宋体" w:hint="eastAsia"/>
+        </w:rPr>
+        <w:t>j</w:t>
+      </w:r>
+      <w:r>
+        <w:rPr>
+          <w:rFonts w:ascii="宋体" w:eastAsia="宋体" w:hAnsi="宋体"/>
+        </w:rPr>
+        <w:t>r</w:t>
+      </w:r>
+      <w:proofErr w:type="spellEnd"/>
+      <w:r>
+        <w:rPr>
+          <w:rFonts w:ascii="宋体" w:eastAsia="宋体" w:hAnsi="宋体" w:hint="eastAsia"/>
+        </w:rPr>
+        <w:t>，E</w:t>
+      </w:r>
+      <w:r>
+        <w:rPr>
+          <w:rFonts w:ascii="宋体" w:eastAsia="宋体" w:hAnsi="宋体"/>
+        </w:rPr>
+        <w:t>X</w:t>
+      </w:r>
+      <w:r>
+        <w:rPr>
+          <w:rFonts w:ascii="宋体" w:eastAsia="宋体" w:hAnsi="宋体" w:hint="eastAsia"/>
+        </w:rPr>
+        <w:t>级为</w:t>
+      </w:r>
+      <w:proofErr w:type="spellStart"/>
+      <w:r>
+        <w:rPr>
+          <w:rFonts w:ascii="宋体" w:eastAsia="宋体" w:hAnsi="宋体" w:hint="eastAsia"/>
+        </w:rPr>
+        <w:t>c</w:t>
+      </w:r>
+      <w:r>
+        <w:rPr>
+          <w:rFonts w:ascii="宋体" w:eastAsia="宋体" w:hAnsi="宋体"/>
+        </w:rPr>
+        <w:t>al_r</w:t>
+      </w:r>
+      <w:proofErr w:type="spellEnd"/>
+      <w:r>
+        <w:rPr>
+          <w:rFonts w:ascii="宋体" w:eastAsia="宋体" w:hAnsi="宋体" w:hint="eastAsia"/>
+        </w:rPr>
+        <w:t>或</w:t>
+      </w:r>
+      <w:proofErr w:type="spellStart"/>
+      <w:r>
+        <w:rPr>
+          <w:rFonts w:ascii="宋体" w:eastAsia="宋体" w:hAnsi="宋体" w:hint="eastAsia"/>
+        </w:rPr>
+        <w:t>c</w:t>
+      </w:r>
+      <w:r>
+        <w:rPr>
+          <w:rFonts w:ascii="宋体" w:eastAsia="宋体" w:hAnsi="宋体"/>
+        </w:rPr>
+        <w:t>al_i</w:t>
+      </w:r>
+      <w:proofErr w:type="spellEnd"/>
+      <w:r>
+        <w:rPr>
+          <w:rFonts w:ascii="宋体" w:eastAsia="宋体" w:hAnsi="宋体" w:hint="eastAsia"/>
+        </w:rPr>
+        <w:t>或l</w:t>
+      </w:r>
+      <w:r>
+        <w:rPr>
+          <w:rFonts w:ascii="宋体" w:eastAsia="宋体" w:hAnsi="宋体"/>
+        </w:rPr>
+        <w:t>oad</w:t>
+      </w:r>
+      <w:r>
+        <w:rPr>
+          <w:rFonts w:ascii="宋体" w:eastAsia="宋体" w:hAnsi="宋体" w:hint="eastAsia"/>
+        </w:rPr>
+        <w:t>或MEM级为</w:t>
+      </w:r>
+      <w:r>
+        <w:rPr>
+          <w:rFonts w:ascii="宋体" w:eastAsia="宋体" w:hAnsi="宋体"/>
+        </w:rPr>
+        <w:t>load</w:t>
+      </w:r>
+      <w:r>
+        <w:rPr>
+          <w:rFonts w:ascii="宋体" w:eastAsia="宋体" w:hAnsi="宋体" w:hint="eastAsia"/>
+        </w:rPr>
+        <w:t>，</w:t>
+      </w:r>
+      <w:proofErr w:type="gramStart"/>
+      <w:r>
+        <w:rPr>
+          <w:rFonts w:ascii="宋体" w:eastAsia="宋体" w:hAnsi="宋体" w:hint="eastAsia"/>
+        </w:rPr>
+        <w:t>且俩条</w:t>
+      </w:r>
+      <w:proofErr w:type="gramEnd"/>
+      <w:r>
+        <w:rPr>
+          <w:rFonts w:ascii="宋体" w:eastAsia="宋体" w:hAnsi="宋体" w:hint="eastAsia"/>
+        </w:rPr>
+        <w:t>指令存在依赖关系，</w:t>
+      </w:r>
+      <w:r>
+        <w:rPr>
+          <w:rFonts w:ascii="宋体" w:eastAsia="宋体" w:hAnsi="宋体" w:hint="eastAsia"/>
+        </w:rPr>
+        <w:t>采用暂停的方法</w:t>
+      </w:r>
+    </w:p>
+    <w:p>
+      <w:pPr>
+        <w:pStyle w:val="a4"/>
+        <w:numPr>
+          <w:ilvl w:val="1"/>
+          <w:numId w:val="1"/>
+        </w:numPr>
+        <w:ind w:firstLineChars="0"/>
+        <w:rPr>
+          <w:rFonts w:ascii="宋体" w:eastAsia="宋体" w:hAnsi="宋体"/>
+        </w:rPr>
+      </w:pPr>
+      <w:r>
+        <w:rPr>
+          <w:rFonts w:ascii="宋体" w:eastAsia="宋体" w:hAnsi="宋体"/>
+          <w:noProof/>
+        </w:rPr>
+        <w:drawing>
+          <wp:inline distT="0" distB="0" distL="0" distR="0" wp14:anchorId="778DB465" wp14:editId="61F8EDE2">
+            <wp:extent cx="2345910" cy="4633284"/>
+            <wp:effectExtent l="0" t="0" r="0" b="0"/>
+            <wp:docPr id="3" name="图片 3"/>
+            <wp:cNvGraphicFramePr>
+              <a:graphicFrameLocks xmlns:a="http://schemas.openxmlformats.org/drawingml/2006/main" noChangeAspect="1"/>
+            </wp:cNvGraphicFramePr>
+            <a:graphic xmlns:a="http://schemas.openxmlformats.org/drawingml/2006/main">
+              <a:graphicData uri="http://schemas.openxmlformats.org/drawingml/2006/picture">
+                <pic:pic xmlns:pic="http://schemas.openxmlformats.org/drawingml/2006/picture">
+                  <pic:nvPicPr>
+                    <pic:cNvPr id="3" name="捕获.PNG"/>
+                    <pic:cNvPicPr/>
+                  </pic:nvPicPr>
+                  <pic:blipFill>
+                    <a:blip r:embed="rId8">
+                      <a:extLst>
+                        <a:ext uri="{28A0092B-C50C-407E-A947-70E740481C1C}">
+                          <a14:useLocalDpi xmlns:a14="http://schemas.microsoft.com/office/drawing/2010/main" val="0"/>
+                        </a:ext>
+                      </a:extLst>
+                    </a:blip>
+                    <a:stretch>
+                      <a:fillRect/>
+                    </a:stretch>
+                  </pic:blipFill>
+                  <pic:spPr>
+                    <a:xfrm>
+                      <a:off x="0" y="0"/>
+                      <a:ext cx="2348355" cy="4638113"/>
+                    </a:xfrm>
+                    <a:prstGeom prst="rect">
+                      <a:avLst/>
+                    </a:prstGeom>
+                  </pic:spPr>
+                </pic:pic>
+              </a:graphicData>
+            </a:graphic>
+          </wp:inline>
+        </w:drawing>
+      </w:r>
+    </w:p>
+    <w:p>
+      <w:pPr>
+        <w:pStyle w:val="a4"/>
+        <w:numPr>
+          <w:ilvl w:val="0"/>
+          <w:numId w:val="1"/>
+        </w:numPr>
+        <w:ind w:firstLineChars="0"/>
+        <w:rPr>
+          <w:rFonts w:ascii="宋体" w:eastAsia="宋体" w:hAnsi="宋体"/>
+        </w:rPr>
+      </w:pPr>
+      <w:r>
+        <w:rPr>
+          <w:rFonts w:ascii="宋体" w:eastAsia="宋体" w:hAnsi="宋体"/>
+        </w:rPr>
+        <w:lastRenderedPageBreak/>
+        <w:t>ID</w:t>
+      </w:r>
+      <w:r>
+        <w:rPr>
+          <w:rFonts w:ascii="宋体" w:eastAsia="宋体" w:hAnsi="宋体" w:hint="eastAsia"/>
+        </w:rPr>
+        <w:t>级为</w:t>
+      </w:r>
+      <w:proofErr w:type="spellStart"/>
+      <w:r>
+        <w:rPr>
+          <w:rFonts w:ascii="宋体" w:eastAsia="宋体" w:hAnsi="宋体"/>
+        </w:rPr>
+        <w:t>cal_r</w:t>
+      </w:r>
+      <w:proofErr w:type="spellEnd"/>
+      <w:r>
+        <w:rPr>
+          <w:rFonts w:ascii="宋体" w:eastAsia="宋体" w:hAnsi="宋体" w:hint="eastAsia"/>
+        </w:rPr>
+        <w:t>或</w:t>
+      </w:r>
+      <w:proofErr w:type="spellStart"/>
+      <w:r>
+        <w:rPr>
+          <w:rFonts w:ascii="宋体" w:eastAsia="宋体" w:hAnsi="宋体" w:hint="eastAsia"/>
+        </w:rPr>
+        <w:t>c</w:t>
+      </w:r>
+      <w:r>
+        <w:rPr>
+          <w:rFonts w:ascii="宋体" w:eastAsia="宋体" w:hAnsi="宋体"/>
+        </w:rPr>
+        <w:t>al_i</w:t>
+      </w:r>
+      <w:proofErr w:type="spellEnd"/>
+      <w:r>
+        <w:rPr>
+          <w:rFonts w:ascii="宋体" w:eastAsia="宋体" w:hAnsi="宋体" w:hint="eastAsia"/>
+        </w:rPr>
+        <w:t>或</w:t>
+      </w:r>
+      <w:r>
+        <w:rPr>
+          <w:rFonts w:ascii="宋体" w:eastAsia="宋体" w:hAnsi="宋体" w:hint="eastAsia"/>
+        </w:rPr>
+        <w:t>l</w:t>
+      </w:r>
+      <w:r>
+        <w:rPr>
+          <w:rFonts w:ascii="宋体" w:eastAsia="宋体" w:hAnsi="宋体"/>
+        </w:rPr>
+        <w:t>oad</w:t>
+      </w:r>
+      <w:r>
+        <w:rPr>
+          <w:rFonts w:ascii="宋体" w:eastAsia="宋体" w:hAnsi="宋体" w:hint="eastAsia"/>
+        </w:rPr>
+        <w:t>或s</w:t>
+      </w:r>
+      <w:r>
+        <w:rPr>
+          <w:rFonts w:ascii="宋体" w:eastAsia="宋体" w:hAnsi="宋体"/>
+        </w:rPr>
+        <w:t>tore</w:t>
+      </w:r>
+      <w:r>
+        <w:rPr>
+          <w:rFonts w:ascii="宋体" w:eastAsia="宋体" w:hAnsi="宋体" w:hint="eastAsia"/>
+        </w:rPr>
+        <w:t>，E</w:t>
+      </w:r>
+      <w:r>
+        <w:rPr>
+          <w:rFonts w:ascii="宋体" w:eastAsia="宋体" w:hAnsi="宋体"/>
+        </w:rPr>
+        <w:t>X</w:t>
+      </w:r>
+      <w:r>
+        <w:rPr>
+          <w:rFonts w:ascii="宋体" w:eastAsia="宋体" w:hAnsi="宋体" w:hint="eastAsia"/>
+        </w:rPr>
+        <w:t>级</w:t>
+      </w:r>
+      <w:r>
+        <w:rPr>
+          <w:rFonts w:ascii="宋体" w:eastAsia="宋体" w:hAnsi="宋体" w:hint="eastAsia"/>
+        </w:rPr>
+        <w:t>为l</w:t>
+      </w:r>
+      <w:r>
+        <w:rPr>
+          <w:rFonts w:ascii="宋体" w:eastAsia="宋体" w:hAnsi="宋体"/>
+        </w:rPr>
+        <w:t>oad</w:t>
+      </w:r>
+      <w:r>
+        <w:rPr>
+          <w:rFonts w:ascii="宋体" w:eastAsia="宋体" w:hAnsi="宋体" w:hint="eastAsia"/>
+        </w:rPr>
+        <w:t>，</w:t>
+      </w:r>
+      <w:r>
+        <w:rPr>
+          <w:rFonts w:ascii="宋体" w:eastAsia="宋体" w:hAnsi="宋体" w:hint="eastAsia"/>
+        </w:rPr>
+        <w:t>且两条指令之间存在依赖关系</w:t>
+      </w:r>
+      <w:r>
+        <w:rPr>
+          <w:rFonts w:ascii="宋体" w:eastAsia="宋体" w:hAnsi="宋体" w:hint="eastAsia"/>
+        </w:rPr>
+        <w:t>，采用暂停关系</w:t>
+      </w:r>
+    </w:p>
+    <w:p>
+      <w:pPr>
+        <w:pStyle w:val="a4"/>
+        <w:numPr>
+          <w:ilvl w:val="1"/>
+          <w:numId w:val="1"/>
+        </w:numPr>
+        <w:ind w:firstLineChars="0"/>
+        <w:rPr>
+          <w:rFonts w:ascii="宋体" w:eastAsia="宋体" w:hAnsi="宋体"/>
+        </w:rPr>
+      </w:pPr>
+      <w:r>
+        <w:rPr>
+          <w:rFonts w:ascii="宋体" w:eastAsia="宋体" w:hAnsi="宋体" w:hint="eastAsia"/>
+          <w:noProof/>
+        </w:rPr>
+        <w:drawing>
+          <wp:inline distT="0" distB="0" distL="0" distR="0" wp14:anchorId="5C45F69F" wp14:editId="046A78F7">
+            <wp:extent cx="2128853" cy="2233629"/>
+            <wp:effectExtent l="0" t="0" r="5080" b="0"/>
+            <wp:docPr id="5" name="图片 5"/>
+            <wp:cNvGraphicFramePr>
+              <a:graphicFrameLocks xmlns:a="http://schemas.openxmlformats.org/drawingml/2006/main" noChangeAspect="1"/>
+            </wp:cNvGraphicFramePr>
+            <a:graphic xmlns:a="http://schemas.openxmlformats.org/drawingml/2006/main">
+              <a:graphicData uri="http://schemas.openxmlformats.org/drawingml/2006/picture">
+                <pic:pic xmlns:pic="http://schemas.openxmlformats.org/drawingml/2006/picture">
+                  <pic:nvPicPr>
+                    <pic:cNvPr id="5" name="捕获.PNG"/>
+                    <pic:cNvPicPr/>
+                  </pic:nvPicPr>
+                  <pic:blipFill>
+                    <a:blip r:embed="rId9">
+                      <a:extLst>
+                        <a:ext uri="{28A0092B-C50C-407E-A947-70E740481C1C}">
+                          <a14:useLocalDpi xmlns:a14="http://schemas.microsoft.com/office/drawing/2010/main" val="0"/>
+                        </a:ext>
+                      </a:extLst>
+                    </a:blip>
+                    <a:stretch>
+                      <a:fillRect/>
+                    </a:stretch>
+                  </pic:blipFill>
+                  <pic:spPr>
+                    <a:xfrm>
+                      <a:off x="0" y="0"/>
+                      <a:ext cx="2128853" cy="2233629"/>
+                    </a:xfrm>
+                    <a:prstGeom prst="rect">
+                      <a:avLst/>
+                    </a:prstGeom>
+                  </pic:spPr>
+                </pic:pic>
+              </a:graphicData>
+            </a:graphic>
+          </wp:inline>
+        </w:drawing>
+      </w:r>
+    </w:p>
+    <w:p>
+      <w:pPr>
+        <w:pStyle w:val="a4"/>
+        <w:numPr>
+          <w:ilvl w:val="0"/>
+          <w:numId w:val="1"/>
+        </w:numPr>
+        <w:ind w:firstLineChars="0"/>
+        <w:rPr>
+          <w:rFonts w:ascii="宋体" w:eastAsia="宋体" w:hAnsi="宋体"/>
+        </w:rPr>
+      </w:pPr>
+      <w:r>
+        <w:rPr>
+          <w:rFonts w:ascii="宋体" w:eastAsia="宋体" w:hAnsi="宋体" w:hint="eastAsia"/>
+        </w:rPr>
+        <w:t>ID级为</w:t>
+      </w:r>
+      <w:proofErr w:type="spellStart"/>
+      <w:r>
+        <w:rPr>
+          <w:rFonts w:ascii="宋体" w:eastAsia="宋体" w:hAnsi="宋体" w:hint="eastAsia"/>
+        </w:rPr>
+        <w:t>b</w:t>
+      </w:r>
+      <w:r>
+        <w:rPr>
+          <w:rFonts w:ascii="宋体" w:eastAsia="宋体" w:hAnsi="宋体"/>
+        </w:rPr>
+        <w:t>eq</w:t>
+      </w:r>
+      <w:proofErr w:type="spellEnd"/>
+      <w:r>
+        <w:rPr>
+          <w:rFonts w:ascii="宋体" w:eastAsia="宋体" w:hAnsi="宋体" w:hint="eastAsia"/>
+        </w:rPr>
+        <w:t>或</w:t>
+      </w:r>
+      <w:proofErr w:type="spellStart"/>
+      <w:r>
+        <w:rPr>
+          <w:rFonts w:ascii="宋体" w:eastAsia="宋体" w:hAnsi="宋体" w:hint="eastAsia"/>
+        </w:rPr>
+        <w:t>j</w:t>
+      </w:r>
+      <w:r>
+        <w:rPr>
+          <w:rFonts w:ascii="宋体" w:eastAsia="宋体" w:hAnsi="宋体"/>
+        </w:rPr>
+        <w:t>r</w:t>
+      </w:r>
+      <w:proofErr w:type="spellEnd"/>
+      <w:r>
+        <w:rPr>
+          <w:rFonts w:ascii="宋体" w:eastAsia="宋体" w:hAnsi="宋体" w:hint="eastAsia"/>
+        </w:rPr>
+        <w:t>，</w:t>
+      </w:r>
+      <w:r>
+        <w:rPr>
+          <w:rFonts w:ascii="宋体" w:eastAsia="宋体" w:hAnsi="宋体" w:hint="eastAsia"/>
+        </w:rPr>
+        <w:t>M</w:t>
+      </w:r>
+      <w:r>
+        <w:rPr>
+          <w:rFonts w:ascii="宋体" w:eastAsia="宋体" w:hAnsi="宋体"/>
+        </w:rPr>
+        <w:t>EM</w:t>
+      </w:r>
+      <w:r>
+        <w:rPr>
+          <w:rFonts w:ascii="宋体" w:eastAsia="宋体" w:hAnsi="宋体" w:hint="eastAsia"/>
+        </w:rPr>
+        <w:t>级为</w:t>
+      </w:r>
+      <w:proofErr w:type="spellStart"/>
+      <w:r>
+        <w:rPr>
+          <w:rFonts w:ascii="宋体" w:eastAsia="宋体" w:hAnsi="宋体" w:hint="eastAsia"/>
+        </w:rPr>
+        <w:t>c</w:t>
+      </w:r>
+      <w:r>
+        <w:rPr>
+          <w:rFonts w:ascii="宋体" w:eastAsia="宋体" w:hAnsi="宋体"/>
+        </w:rPr>
+        <w:t>al_r</w:t>
+      </w:r>
+      <w:proofErr w:type="spellEnd"/>
+      <w:r>
+        <w:rPr>
+          <w:rFonts w:ascii="宋体" w:eastAsia="宋体" w:hAnsi="宋体" w:hint="eastAsia"/>
+        </w:rPr>
+        <w:t>或</w:t>
+      </w:r>
+      <w:proofErr w:type="spellStart"/>
+      <w:r>
+        <w:rPr>
+          <w:rFonts w:ascii="宋体" w:eastAsia="宋体" w:hAnsi="宋体" w:hint="eastAsia"/>
+        </w:rPr>
+        <w:t>c</w:t>
+      </w:r>
+      <w:r>
+        <w:rPr>
+          <w:rFonts w:ascii="宋体" w:eastAsia="宋体" w:hAnsi="宋体"/>
+        </w:rPr>
+        <w:t>al_i</w:t>
+      </w:r>
+      <w:proofErr w:type="spellEnd"/>
+      <w:r>
+        <w:rPr>
+          <w:rFonts w:ascii="宋体" w:eastAsia="宋体" w:hAnsi="宋体" w:hint="eastAsia"/>
+        </w:rPr>
+        <w:t>或</w:t>
+      </w:r>
+      <w:proofErr w:type="spellStart"/>
+      <w:r>
+        <w:rPr>
+          <w:rFonts w:ascii="宋体" w:eastAsia="宋体" w:hAnsi="宋体" w:hint="eastAsia"/>
+        </w:rPr>
+        <w:t>jal</w:t>
+      </w:r>
+      <w:proofErr w:type="spellEnd"/>
+      <w:r>
+        <w:rPr>
+          <w:rFonts w:ascii="宋体" w:eastAsia="宋体" w:hAnsi="宋体" w:hint="eastAsia"/>
+        </w:rPr>
+        <w:t>，且两条指令存在</w:t>
+      </w:r>
+      <w:r>
+        <w:rPr>
+          <w:rFonts w:ascii="宋体" w:eastAsia="宋体" w:hAnsi="宋体" w:hint="eastAsia"/>
+        </w:rPr>
+        <w:t>依赖关系，采用</w:t>
+      </w:r>
+      <w:r>
+        <w:rPr>
+          <w:rFonts w:ascii="宋体" w:eastAsia="宋体" w:hAnsi="宋体" w:hint="eastAsia"/>
+        </w:rPr>
+        <w:t>外部</w:t>
+      </w:r>
+      <w:r>
+        <w:rPr>
+          <w:rFonts w:ascii="宋体" w:eastAsia="宋体" w:hAnsi="宋体" w:hint="eastAsia"/>
+        </w:rPr>
+        <w:t>转发</w:t>
+      </w:r>
+    </w:p>
+    <w:p>
+      <w:pPr>
+        <w:pStyle w:val="a4"/>
+        <w:numPr>
+          <w:ilvl w:val="1"/>
+          <w:numId w:val="1"/>
+        </w:numPr>
+        <w:ind w:firstLineChars="0"/>
+        <w:rPr>
+          <w:rFonts w:ascii="宋体" w:eastAsia="宋体" w:hAnsi="宋体"/>
+        </w:rPr>
+      </w:pPr>
+      <w:r>
+        <w:rPr>
+          <w:rFonts w:ascii="宋体" w:eastAsia="宋体" w:hAnsi="宋体" w:hint="eastAsia"/>
+          <w:noProof/>
+        </w:rPr>
+        <w:drawing>
+          <wp:inline distT="0" distB="0" distL="0" distR="0" wp14:anchorId="4F092B36" wp14:editId="74B9B273">
+            <wp:extent cx="2457468" cy="4972086"/>
+            <wp:effectExtent l="0" t="0" r="0" b="0"/>
+            <wp:docPr id="6" name="图片 6"/>
+            <wp:cNvGraphicFramePr>
+              <a:graphicFrameLocks xmlns:a="http://schemas.openxmlformats.org/drawingml/2006/main" noChangeAspect="1"/>
+            </wp:cNvGraphicFramePr>
+            <a:graphic xmlns:a="http://schemas.openxmlformats.org/drawingml/2006/main">
+              <a:graphicData uri="http://schemas.openxmlformats.org/drawingml/2006/picture">
+                <pic:pic xmlns:pic="http://schemas.openxmlformats.org/drawingml/2006/picture">
+                  <pic:nvPicPr>
+                    <pic:cNvPr id="6" name="捕获.PNG"/>
+                    <pic:cNvPicPr/>
+                  </pic:nvPicPr>
+                  <pic:blipFill>
+                    <a:blip r:embed="rId10">
+                      <a:extLst>
+                        <a:ext uri="{28A0092B-C50C-407E-A947-70E740481C1C}">
+                          <a14:useLocalDpi xmlns:a14="http://schemas.microsoft.com/office/drawing/2010/main" val="0"/>
+                        </a:ext>
+                      </a:extLst>
+                    </a:blip>
+                    <a:stretch>
+                      <a:fillRect/>
+                    </a:stretch>
+                  </pic:blipFill>
+                  <pic:spPr>
+                    <a:xfrm>
+                      <a:off x="0" y="0"/>
+                      <a:ext cx="2457468" cy="4972086"/>
+                    </a:xfrm>
+                    <a:prstGeom prst="rect">
+                      <a:avLst/>
+                    </a:prstGeom>
+                  </pic:spPr>
+                </pic:pic>
+              </a:graphicData>
+            </a:graphic>
+          </wp:inline>
+        </w:drawing>
+      </w:r>
+    </w:p>
+    <w:p>
+      <w:pPr>
+        <w:pStyle w:val="a4"/>
+        <w:numPr>
+          <w:ilvl w:val="0"/>
+          <w:numId w:val="1"/>
+        </w:numPr>
+        <w:ind w:firstLineChars="0"/>
+        <w:rPr>
+          <w:rFonts w:ascii="宋体" w:eastAsia="宋体" w:hAnsi="宋体" w:hint="eastAsia"/>
+        </w:rPr>
+      </w:pPr>
+      <w:r>
+        <w:rPr>
+          <w:rFonts w:ascii="宋体" w:eastAsia="宋体" w:hAnsi="宋体" w:hint="eastAsia"/>
+        </w:rPr>
+        <w:t>ID</w:t>
+      </w:r>
+      <w:r>
+        <w:rPr>
+          <w:rFonts w:ascii="宋体" w:eastAsia="宋体" w:hAnsi="宋体" w:hint="eastAsia"/>
+        </w:rPr>
+        <w:t>级为</w:t>
+      </w:r>
+      <w:bookmarkStart w:id="0" w:name="_GoBack"/>
+      <w:bookmarkEnd w:id="0"/>
+    </w:p>
     <w:sectPr>
       <w:pgSz w:w="11906" w:h="16838"/>
       <w:pgMar w:top="1440" w:right="1800" w:bottom="1440" w:left="1800" w:header="851" w:footer="992" w:gutter="0"/>
@@ -23741,6 +24546,100 @@
     </w:sectPr>
   </w:body>
 </w:document>
+</file>
+
+<file path=word/numbering.xml><?xml version="1.0" encoding="utf-8"?>
+<w:numbering xmlns:wpc="http://schemas.microsoft.com/office/word/2010/wordprocessingCanvas" xmlns:cx="http://schemas.microsoft.com/office/drawing/2014/chartex" xmlns:cx1="http://schemas.microsoft.com/office/drawing/2015/9/8/chartex" xmlns:cx2="http://schemas.microsoft.com/office/drawing/2015/10/21/chartex" xmlns:cx3="http://schemas.microsoft.com/office/drawing/2016/5/9/chartex" xmlns:cx4="http://schemas.microsoft.com/office/drawing/2016/5/10/chartex" xmlns:cx5="http://schemas.microsoft.com/office/drawing/2016/5/11/chartex" xmlns:cx6="http://schemas.microsoft.com/office/drawing/2016/5/12/chartex" xmlns:cx7="http://schemas.microsoft.com/office/drawing/2016/5/13/chartex" xmlns:cx8="http://schemas.microsoft.com/office/drawing/2016/5/14/chartex" xmlns:mc="http://schemas.openxmlformats.org/markup-compatibility/2006" xmlns:aink="http://schemas.microsoft.com/office/drawing/2016/ink" xmlns:am3d="http://schemas.microsoft.com/office/drawing/2017/model3d" xmlns:o="urn:schemas-microsoft-com:office:office" xmlns:r="http://schemas.openxmlformats.org/officeDocument/2006/relationships" xmlns:m="http://schemas.openxmlformats.org/officeDocument/2006/math" xmlns:v="urn:schemas-microsoft-com:vml" xmlns:wp14="http://schemas.microsoft.com/office/word/2010/wordprocessingDrawing" xmlns:wp="http://schemas.openxmlformats.org/drawingml/2006/wordprocessingDrawing" xmlns:w10="urn:schemas-microsoft-com:office:word" xmlns:w="http://schemas.openxmlformats.org/wordprocessingml/2006/main" xmlns:w14="http://schemas.microsoft.com/office/word/2010/wordml" xmlns:w15="http://schemas.microsoft.com/office/word/2012/wordml" xmlns:w16cid="http://schemas.microsoft.com/office/word/2016/wordml/cid" xmlns:w16se="http://schemas.microsoft.com/office/word/2015/wordml/symex" xmlns:wpg="http://schemas.microsoft.com/office/word/2010/wordprocessingGroup" xmlns:wpi="http://schemas.microsoft.com/office/word/2010/wordprocessingInk" xmlns:wne="http://schemas.microsoft.com/office/word/2006/wordml" xmlns:wps="http://schemas.microsoft.com/office/word/2010/wordprocessingShape" mc:Ignorable="w14 w15 w16se w16cid wp14">
+  <w:abstractNum w:abstractNumId="0" w15:restartNumberingAfterBreak="0">
+    <w:nsid w:val="2BBD1D58"/>
+    <w:multiLevelType w:val="hybridMultilevel"/>
+    <w:tmpl w:val="0D909030"/>
+    <w:lvl w:ilvl="0" w:tplc="04090011">
+      <w:start w:val="1"/>
+      <w:numFmt w:val="decimal"/>
+      <w:lvlText w:val="%1)"/>
+      <w:lvlJc w:val="left"/>
+      <w:pPr>
+        <w:ind w:left="1260" w:hanging="420"/>
+      </w:pPr>
+    </w:lvl>
+    <w:lvl w:ilvl="1" w:tplc="04090019">
+      <w:start w:val="1"/>
+      <w:numFmt w:val="lowerLetter"/>
+      <w:lvlText w:val="%2)"/>
+      <w:lvlJc w:val="left"/>
+      <w:pPr>
+        <w:ind w:left="1680" w:hanging="420"/>
+      </w:pPr>
+    </w:lvl>
+    <w:lvl w:ilvl="2" w:tplc="0409001B" w:tentative="1">
+      <w:start w:val="1"/>
+      <w:numFmt w:val="lowerRoman"/>
+      <w:lvlText w:val="%3."/>
+      <w:lvlJc w:val="right"/>
+      <w:pPr>
+        <w:ind w:left="2100" w:hanging="420"/>
+      </w:pPr>
+    </w:lvl>
+    <w:lvl w:ilvl="3" w:tplc="0409000F" w:tentative="1">
+      <w:start w:val="1"/>
+      <w:numFmt w:val="decimal"/>
+      <w:lvlText w:val="%4."/>
+      <w:lvlJc w:val="left"/>
+      <w:pPr>
+        <w:ind w:left="2520" w:hanging="420"/>
+      </w:pPr>
+    </w:lvl>
+    <w:lvl w:ilvl="4" w:tplc="04090019" w:tentative="1">
+      <w:start w:val="1"/>
+      <w:numFmt w:val="lowerLetter"/>
+      <w:lvlText w:val="%5)"/>
+      <w:lvlJc w:val="left"/>
+      <w:pPr>
+        <w:ind w:left="2940" w:hanging="420"/>
+      </w:pPr>
+    </w:lvl>
+    <w:lvl w:ilvl="5" w:tplc="0409001B" w:tentative="1">
+      <w:start w:val="1"/>
+      <w:numFmt w:val="lowerRoman"/>
+      <w:lvlText w:val="%6."/>
+      <w:lvlJc w:val="right"/>
+      <w:pPr>
+        <w:ind w:left="3360" w:hanging="420"/>
+      </w:pPr>
+    </w:lvl>
+    <w:lvl w:ilvl="6" w:tplc="0409000F" w:tentative="1">
+      <w:start w:val="1"/>
+      <w:numFmt w:val="decimal"/>
+      <w:lvlText w:val="%7."/>
+      <w:lvlJc w:val="left"/>
+      <w:pPr>
+        <w:ind w:left="3780" w:hanging="420"/>
+      </w:pPr>
+    </w:lvl>
+    <w:lvl w:ilvl="7" w:tplc="04090019" w:tentative="1">
+      <w:start w:val="1"/>
+      <w:numFmt w:val="lowerLetter"/>
+      <w:lvlText w:val="%8)"/>
+      <w:lvlJc w:val="left"/>
+      <w:pPr>
+        <w:ind w:left="4200" w:hanging="420"/>
+      </w:pPr>
+    </w:lvl>
+    <w:lvl w:ilvl="8" w:tplc="0409001B" w:tentative="1">
+      <w:start w:val="1"/>
+      <w:numFmt w:val="lowerRoman"/>
+      <w:lvlText w:val="%9."/>
+      <w:lvlJc w:val="right"/>
+      <w:pPr>
+        <w:ind w:left="4620" w:hanging="420"/>
+      </w:pPr>
+    </w:lvl>
+  </w:abstractNum>
+  <w:num w:numId="1">
+    <w:abstractNumId w:val="0"/>
+  </w:num>
+</w:numbering>
 </file>
 
 <file path=word/styles.xml><?xml version="1.0" encoding="utf-8"?>
@@ -24193,6 +25092,16 @@
       </w:tblBorders>
     </w:tblPr>
   </w:style>
+  <w:style w:type="paragraph" w:styleId="a4">
+    <w:name w:val="List Paragraph"/>
+    <w:basedOn w:val="a"/>
+    <w:uiPriority w:val="34"/>
+    <w:qFormat/>
+    <w:rsid w:val="00256C8C"/>
+    <w:pPr>
+      <w:ind w:firstLineChars="200" w:firstLine="420"/>
+    </w:pPr>
+  </w:style>
 </w:styles>
 </file>
 

</xml_diff>

<commit_message>
finish the thinking question
</commit_message>
<xml_diff>
--- a/P5 设计文档.docx
+++ b/P5 设计文档.docx
@@ -354,14 +354,14 @@
         <w:rPr>
           <w:rFonts w:ascii="宋体" w:eastAsia="宋体" w:hAnsi="宋体" w:hint="eastAsia"/>
         </w:rPr>
-        <w:t>槽需</w:t>
+        <w:t>槽需要</w:t>
       </w:r>
       <w:proofErr w:type="gramEnd"/>
       <w:r>
         <w:rPr>
           <w:rFonts w:ascii="宋体" w:eastAsia="宋体" w:hAnsi="宋体" w:hint="eastAsia"/>
         </w:rPr>
-        <w:t>要输出P</w:t>
+        <w:t>输出P</w:t>
       </w:r>
       <w:r>
         <w:rPr>
@@ -23738,6 +23738,7 @@
           <w:sz w:val="28"/>
         </w:rPr>
       </w:pPr>
+      <w:bookmarkStart w:id="0" w:name="_GoBack"/>
       <w:r>
         <w:rPr>
           <w:rFonts w:ascii="黑体" w:eastAsia="黑体" w:hAnsi="黑体"/>
@@ -23753,30 +23754,31 @@
         <w:t>三、思考题</w:t>
       </w:r>
     </w:p>
+    <w:bookmarkEnd w:id="0"/>
     <w:p>
       <w:pPr>
         <w:rPr>
-          <w:rFonts w:ascii="宋体" w:eastAsia="宋体" w:hAnsi="宋体" w:hint="eastAsia"/>
+          <w:rFonts w:ascii="宋体" w:eastAsia="宋体" w:hAnsi="宋体"/>
         </w:rPr>
       </w:pPr>
       <w:r>
         <w:rPr>
-          <w:rFonts w:ascii="宋体" w:eastAsia="宋体" w:hAnsi="宋体" w:hint="eastAsia"/>
+          <w:rFonts w:ascii="宋体" w:eastAsia="宋体" w:hAnsi="宋体"/>
           <w:noProof/>
         </w:rPr>
         <w:drawing>
-          <wp:anchor distT="0" distB="0" distL="114300" distR="114300" simplePos="0" relativeHeight="251659264" behindDoc="0" locked="0" layoutInCell="1" allowOverlap="1" wp14:anchorId="45FC30C9" wp14:editId="235DEBC6">
+          <wp:anchor distT="0" distB="0" distL="114300" distR="114300" simplePos="0" relativeHeight="251662336" behindDoc="0" locked="0" layoutInCell="1" allowOverlap="1" wp14:anchorId="081C114A" wp14:editId="6238FC00">
             <wp:simplePos x="0" y="0"/>
-            <wp:positionH relativeFrom="page">
-              <wp:posOffset>521335</wp:posOffset>
+            <wp:positionH relativeFrom="margin">
+              <wp:align>center</wp:align>
             </wp:positionH>
             <wp:positionV relativeFrom="paragraph">
-              <wp:posOffset>668655</wp:posOffset>
+              <wp:posOffset>597217</wp:posOffset>
             </wp:positionV>
-            <wp:extent cx="6911162" cy="1262063"/>
-            <wp:effectExtent l="0" t="0" r="4445" b="0"/>
+            <wp:extent cx="7480935" cy="1152463"/>
+            <wp:effectExtent l="0" t="0" r="5715" b="0"/>
             <wp:wrapSquare wrapText="bothSides"/>
-            <wp:docPr id="7" name="图片 7"/>
+            <wp:docPr id="10" name="图片 10"/>
             <wp:cNvGraphicFramePr>
               <a:graphicFrameLocks xmlns:a="http://schemas.openxmlformats.org/drawingml/2006/main" noChangeAspect="1"/>
             </wp:cNvGraphicFramePr>
@@ -23784,7 +23786,7 @@
               <a:graphicData uri="http://schemas.openxmlformats.org/drawingml/2006/picture">
                 <pic:pic xmlns:pic="http://schemas.openxmlformats.org/drawingml/2006/picture">
                   <pic:nvPicPr>
-                    <pic:cNvPr id="7" name="捕获.PNG"/>
+                    <pic:cNvPr id="10" name="捕获.PNG"/>
                     <pic:cNvPicPr/>
                   </pic:nvPicPr>
                   <pic:blipFill>
@@ -23802,7 +23804,7 @@
                   <pic:spPr>
                     <a:xfrm>
                       <a:off x="0" y="0"/>
-                      <a:ext cx="6911162" cy="1262063"/>
+                      <a:ext cx="7480935" cy="1152463"/>
                     </a:xfrm>
                     <a:prstGeom prst="rect">
                       <a:avLst/>
@@ -23990,7 +23992,25 @@
         <w:rPr>
           <w:rFonts w:ascii="宋体" w:eastAsia="宋体" w:hAnsi="宋体" w:hint="eastAsia"/>
         </w:rPr>
-        <w:t>表示采用暂停的方式解决冲突，不存在是因为一个跳转分支指令的延迟槽中不应该还有一个跳转分支指令，空白部分为采用暴力外部转发的方式解决</w:t>
+        <w:t>表示采用暂停的方式解决冲突，不存在是因为一个跳转分支指令的延迟槽中不应该还有一个跳转分支指令，</w:t>
+      </w:r>
+      <w:r>
+        <w:rPr>
+          <w:rFonts w:ascii="宋体" w:eastAsia="宋体" w:hAnsi="宋体" w:hint="eastAsia"/>
+        </w:rPr>
+        <w:t>剩下</w:t>
+      </w:r>
+      <w:r>
+        <w:rPr>
+          <w:rFonts w:ascii="宋体" w:eastAsia="宋体" w:hAnsi="宋体" w:hint="eastAsia"/>
+        </w:rPr>
+        <w:t>部分为采用暴力外部转发的方式解决</w:t>
+      </w:r>
+      <w:r>
+        <w:rPr>
+          <w:rFonts w:ascii="宋体" w:eastAsia="宋体" w:hAnsi="宋体" w:hint="eastAsia"/>
+        </w:rPr>
+        <w:t>，只是从不同级到不同级之间</w:t>
       </w:r>
     </w:p>
     <w:p>
@@ -24033,11 +24053,66 @@
       </w:pPr>
       <w:r>
         <w:rPr>
+          <w:rFonts w:hint="eastAsia"/>
+          <w:noProof/>
+        </w:rPr>
+        <w:drawing>
+          <wp:anchor distT="0" distB="0" distL="114300" distR="114300" simplePos="0" relativeHeight="251660288" behindDoc="0" locked="0" layoutInCell="1" allowOverlap="1" wp14:anchorId="3CDA6E80" wp14:editId="287EE53B">
+            <wp:simplePos x="0" y="0"/>
+            <wp:positionH relativeFrom="column">
+              <wp:posOffset>733425</wp:posOffset>
+            </wp:positionH>
+            <wp:positionV relativeFrom="paragraph">
+              <wp:posOffset>3810</wp:posOffset>
+            </wp:positionV>
+            <wp:extent cx="1962898" cy="3251746"/>
+            <wp:effectExtent l="0" t="0" r="0" b="6350"/>
+            <wp:wrapNone/>
+            <wp:docPr id="8" name="图片 8"/>
+            <wp:cNvGraphicFramePr>
+              <a:graphicFrameLocks xmlns:a="http://schemas.openxmlformats.org/drawingml/2006/main" noChangeAspect="1"/>
+            </wp:cNvGraphicFramePr>
+            <a:graphic xmlns:a="http://schemas.openxmlformats.org/drawingml/2006/main">
+              <a:graphicData uri="http://schemas.openxmlformats.org/drawingml/2006/picture">
+                <pic:pic xmlns:pic="http://schemas.openxmlformats.org/drawingml/2006/picture">
+                  <pic:nvPicPr>
+                    <pic:cNvPr id="8" name="捕获.PNG"/>
+                    <pic:cNvPicPr/>
+                  </pic:nvPicPr>
+                  <pic:blipFill>
+                    <a:blip r:embed="rId9" cstate="print">
+                      <a:extLst>
+                        <a:ext uri="{28A0092B-C50C-407E-A947-70E740481C1C}">
+                          <a14:useLocalDpi xmlns:a14="http://schemas.microsoft.com/office/drawing/2010/main" val="0"/>
+                        </a:ext>
+                      </a:extLst>
+                    </a:blip>
+                    <a:stretch>
+                      <a:fillRect/>
+                    </a:stretch>
+                  </pic:blipFill>
+                  <pic:spPr>
+                    <a:xfrm>
+                      <a:off x="0" y="0"/>
+                      <a:ext cx="1962898" cy="3251746"/>
+                    </a:xfrm>
+                    <a:prstGeom prst="rect">
+                      <a:avLst/>
+                    </a:prstGeom>
+                  </pic:spPr>
+                </pic:pic>
+              </a:graphicData>
+            </a:graphic>
+          </wp:anchor>
+        </w:drawing>
+      </w:r>
+      <w:r>
+        <w:rPr>
           <w:rFonts w:ascii="宋体" w:eastAsia="宋体" w:hAnsi="宋体"/>
           <w:noProof/>
         </w:rPr>
         <w:drawing>
-          <wp:anchor distT="0" distB="0" distL="114300" distR="114300" simplePos="0" relativeHeight="251661312" behindDoc="0" locked="0" layoutInCell="1" allowOverlap="1" wp14:anchorId="3C8F5B7F" wp14:editId="2A49B954">
+          <wp:anchor distT="0" distB="0" distL="114300" distR="114300" simplePos="0" relativeHeight="251661312" behindDoc="0" locked="0" layoutInCell="1" allowOverlap="1" wp14:anchorId="3C8F5B7F" wp14:editId="3EEF4063">
             <wp:simplePos x="0" y="0"/>
             <wp:positionH relativeFrom="column">
               <wp:posOffset>2719070</wp:posOffset>
@@ -24060,7 +24135,7 @@
                     <pic:cNvPicPr/>
                   </pic:nvPicPr>
                   <pic:blipFill>
-                    <a:blip r:embed="rId9">
+                    <a:blip r:embed="rId10">
                       <a:extLst>
                         <a:ext uri="{28A0092B-C50C-407E-A947-70E740481C1C}">
                           <a14:useLocalDpi xmlns:a14="http://schemas.microsoft.com/office/drawing/2010/main" val="0"/>
@@ -24086,24 +24161,211 @@
           </wp:anchor>
         </w:drawing>
       </w:r>
-      <w:r>
-        <w:rPr>
-          <w:rFonts w:hint="eastAsia"/>
+    </w:p>
+    <w:p>
+      <w:pPr>
+        <w:ind w:left="1260"/>
+        <w:rPr>
+          <w:rFonts w:ascii="宋体" w:eastAsia="宋体" w:hAnsi="宋体"/>
+        </w:rPr>
+      </w:pPr>
+    </w:p>
+    <w:p>
+      <w:pPr>
+        <w:ind w:left="1260"/>
+        <w:rPr>
+          <w:rFonts w:ascii="宋体" w:eastAsia="宋体" w:hAnsi="宋体"/>
+        </w:rPr>
+      </w:pPr>
+    </w:p>
+    <w:p>
+      <w:pPr>
+        <w:ind w:left="1260"/>
+        <w:rPr>
+          <w:rFonts w:ascii="宋体" w:eastAsia="宋体" w:hAnsi="宋体"/>
+        </w:rPr>
+      </w:pPr>
+    </w:p>
+    <w:p>
+      <w:pPr>
+        <w:ind w:left="1260"/>
+        <w:rPr>
+          <w:rFonts w:ascii="宋体" w:eastAsia="宋体" w:hAnsi="宋体"/>
+        </w:rPr>
+      </w:pPr>
+    </w:p>
+    <w:p>
+      <w:pPr>
+        <w:ind w:left="1260"/>
+        <w:rPr>
+          <w:rFonts w:ascii="宋体" w:eastAsia="宋体" w:hAnsi="宋体"/>
+        </w:rPr>
+      </w:pPr>
+    </w:p>
+    <w:p>
+      <w:pPr>
+        <w:ind w:left="1260"/>
+        <w:rPr>
+          <w:rFonts w:ascii="宋体" w:eastAsia="宋体" w:hAnsi="宋体"/>
+        </w:rPr>
+      </w:pPr>
+    </w:p>
+    <w:p>
+      <w:pPr>
+        <w:ind w:left="1260"/>
+        <w:rPr>
+          <w:rFonts w:ascii="宋体" w:eastAsia="宋体" w:hAnsi="宋体"/>
+        </w:rPr>
+      </w:pPr>
+    </w:p>
+    <w:p>
+      <w:pPr>
+        <w:ind w:left="1260"/>
+        <w:rPr>
+          <w:rFonts w:ascii="宋体" w:eastAsia="宋体" w:hAnsi="宋体"/>
+        </w:rPr>
+      </w:pPr>
+    </w:p>
+    <w:p>
+      <w:pPr>
+        <w:ind w:left="1260"/>
+        <w:rPr>
+          <w:rFonts w:ascii="宋体" w:eastAsia="宋体" w:hAnsi="宋体"/>
+        </w:rPr>
+      </w:pPr>
+    </w:p>
+    <w:p>
+      <w:pPr>
+        <w:ind w:left="1260"/>
+        <w:rPr>
+          <w:rFonts w:ascii="宋体" w:eastAsia="宋体" w:hAnsi="宋体"/>
+        </w:rPr>
+      </w:pPr>
+    </w:p>
+    <w:p>
+      <w:pPr>
+        <w:ind w:left="1260"/>
+        <w:rPr>
+          <w:rFonts w:ascii="宋体" w:eastAsia="宋体" w:hAnsi="宋体"/>
+        </w:rPr>
+      </w:pPr>
+    </w:p>
+    <w:p>
+      <w:pPr>
+        <w:ind w:left="1260"/>
+        <w:rPr>
+          <w:rFonts w:ascii="宋体" w:eastAsia="宋体" w:hAnsi="宋体"/>
+        </w:rPr>
+      </w:pPr>
+    </w:p>
+    <w:p>
+      <w:pPr>
+        <w:rPr>
+          <w:rFonts w:ascii="宋体" w:eastAsia="宋体" w:hAnsi="宋体" w:hint="eastAsia"/>
+        </w:rPr>
+      </w:pPr>
+    </w:p>
+    <w:p>
+      <w:pPr>
+        <w:ind w:left="840"/>
+        <w:rPr>
+          <w:rFonts w:ascii="宋体" w:eastAsia="宋体" w:hAnsi="宋体" w:hint="eastAsia"/>
+        </w:rPr>
+      </w:pPr>
+    </w:p>
+    <w:p>
+      <w:pPr>
+        <w:pStyle w:val="a4"/>
+        <w:numPr>
+          <w:ilvl w:val="0"/>
+          <w:numId w:val="1"/>
+        </w:numPr>
+        <w:ind w:firstLineChars="0"/>
+        <w:rPr>
+          <w:rFonts w:ascii="宋体" w:eastAsia="宋体" w:hAnsi="宋体"/>
+        </w:rPr>
+      </w:pPr>
+      <w:r>
+        <w:rPr>
+          <w:rFonts w:ascii="宋体" w:eastAsia="宋体" w:hAnsi="宋体" w:hint="eastAsia"/>
+        </w:rPr>
+        <w:t>接下来是</w:t>
+      </w:r>
+      <w:proofErr w:type="spellStart"/>
+      <w:r>
+        <w:rPr>
+          <w:rFonts w:ascii="宋体" w:eastAsia="宋体" w:hAnsi="宋体" w:hint="eastAsia"/>
+        </w:rPr>
+        <w:t>MEM</w:t>
+      </w:r>
+      <w:r>
+        <w:rPr>
+          <w:rFonts w:ascii="宋体" w:eastAsia="宋体" w:hAnsi="宋体"/>
+        </w:rPr>
+        <w:t>toEX</w:t>
+      </w:r>
+      <w:proofErr w:type="spellEnd"/>
+      <w:r>
+        <w:rPr>
+          <w:rFonts w:ascii="宋体" w:eastAsia="宋体" w:hAnsi="宋体" w:hint="eastAsia"/>
+        </w:rPr>
+        <w:t>以及</w:t>
+      </w:r>
+      <w:proofErr w:type="spellStart"/>
+      <w:r>
+        <w:rPr>
+          <w:rFonts w:ascii="宋体" w:eastAsia="宋体" w:hAnsi="宋体" w:hint="eastAsia"/>
+        </w:rPr>
+        <w:t>W</w:t>
+      </w:r>
+      <w:r>
+        <w:rPr>
+          <w:rFonts w:ascii="宋体" w:eastAsia="宋体" w:hAnsi="宋体"/>
+        </w:rPr>
+        <w:t>B</w:t>
+      </w:r>
+      <w:r>
+        <w:rPr>
+          <w:rFonts w:ascii="宋体" w:eastAsia="宋体" w:hAnsi="宋体" w:hint="eastAsia"/>
+        </w:rPr>
+        <w:t>to</w:t>
+      </w:r>
+      <w:r>
+        <w:rPr>
+          <w:rFonts w:ascii="宋体" w:eastAsia="宋体" w:hAnsi="宋体"/>
+        </w:rPr>
+        <w:t>EX</w:t>
+      </w:r>
+      <w:proofErr w:type="spellEnd"/>
+      <w:r>
+        <w:rPr>
+          <w:rFonts w:ascii="宋体" w:eastAsia="宋体" w:hAnsi="宋体" w:hint="eastAsia"/>
+        </w:rPr>
+        <w:t>的转发测试样例</w:t>
+      </w:r>
+    </w:p>
+    <w:p>
+      <w:pPr>
+        <w:pStyle w:val="a4"/>
+        <w:numPr>
+          <w:ilvl w:val="1"/>
+          <w:numId w:val="1"/>
+        </w:numPr>
+        <w:ind w:firstLineChars="0"/>
+        <w:rPr>
+          <w:rFonts w:ascii="宋体" w:eastAsia="宋体" w:hAnsi="宋体"/>
+        </w:rPr>
+      </w:pPr>
+      <w:r>
+        <w:rPr>
+          <w:rFonts w:ascii="宋体" w:eastAsia="宋体" w:hAnsi="宋体"/>
           <w:noProof/>
         </w:rPr>
         <w:drawing>
-          <wp:anchor distT="0" distB="0" distL="114300" distR="114300" simplePos="0" relativeHeight="251660288" behindDoc="0" locked="0" layoutInCell="1" allowOverlap="1" wp14:anchorId="3CDA6E80" wp14:editId="22743B55">
-            <wp:simplePos x="0" y="0"/>
-            <wp:positionH relativeFrom="column">
-              <wp:posOffset>723900</wp:posOffset>
-            </wp:positionH>
-            <wp:positionV relativeFrom="paragraph">
-              <wp:posOffset>4128</wp:posOffset>
-            </wp:positionV>
-            <wp:extent cx="1962898" cy="3251746"/>
-            <wp:effectExtent l="0" t="0" r="0" b="6350"/>
-            <wp:wrapNone/>
-            <wp:docPr id="8" name="图片 8"/>
+          <wp:inline distT="0" distB="0" distL="0" distR="0" wp14:anchorId="78B4C8A6" wp14:editId="768E4CA8">
+            <wp:extent cx="3771928" cy="790581"/>
+            <wp:effectExtent l="0" t="0" r="0" b="9525"/>
+            <wp:docPr id="5" name="图片 5"/>
             <wp:cNvGraphicFramePr>
               <a:graphicFrameLocks xmlns:a="http://schemas.openxmlformats.org/drawingml/2006/main" noChangeAspect="1"/>
             </wp:cNvGraphicFramePr>
@@ -24111,11 +24373,11 @@
               <a:graphicData uri="http://schemas.openxmlformats.org/drawingml/2006/picture">
                 <pic:pic xmlns:pic="http://schemas.openxmlformats.org/drawingml/2006/picture">
                   <pic:nvPicPr>
-                    <pic:cNvPr id="8" name="捕获.PNG"/>
+                    <pic:cNvPr id="5" name="捕获.PNG"/>
                     <pic:cNvPicPr/>
                   </pic:nvPicPr>
                   <pic:blipFill>
-                    <a:blip r:embed="rId10" cstate="print">
+                    <a:blip r:embed="rId11">
                       <a:extLst>
                         <a:ext uri="{28A0092B-C50C-407E-A947-70E740481C1C}">
                           <a14:useLocalDpi xmlns:a14="http://schemas.microsoft.com/office/drawing/2010/main" val="0"/>
@@ -24129,7 +24391,7 @@
                   <pic:spPr>
                     <a:xfrm>
                       <a:off x="0" y="0"/>
-                      <a:ext cx="1962898" cy="3251746"/>
+                      <a:ext cx="3771928" cy="790581"/>
                     </a:xfrm>
                     <a:prstGeom prst="rect">
                       <a:avLst/>
@@ -24138,105 +24400,9 @@
                 </pic:pic>
               </a:graphicData>
             </a:graphic>
-          </wp:anchor>
+          </wp:inline>
         </w:drawing>
       </w:r>
-    </w:p>
-    <w:p>
-      <w:pPr>
-        <w:ind w:left="1260"/>
-        <w:rPr>
-          <w:rFonts w:ascii="宋体" w:eastAsia="宋体" w:hAnsi="宋体"/>
-        </w:rPr>
-      </w:pPr>
-    </w:p>
-    <w:p>
-      <w:pPr>
-        <w:ind w:left="1260"/>
-        <w:rPr>
-          <w:rFonts w:ascii="宋体" w:eastAsia="宋体" w:hAnsi="宋体"/>
-        </w:rPr>
-      </w:pPr>
-    </w:p>
-    <w:p>
-      <w:pPr>
-        <w:ind w:left="1260"/>
-        <w:rPr>
-          <w:rFonts w:ascii="宋体" w:eastAsia="宋体" w:hAnsi="宋体"/>
-        </w:rPr>
-      </w:pPr>
-    </w:p>
-    <w:p>
-      <w:pPr>
-        <w:ind w:left="1260"/>
-        <w:rPr>
-          <w:rFonts w:ascii="宋体" w:eastAsia="宋体" w:hAnsi="宋体"/>
-        </w:rPr>
-      </w:pPr>
-    </w:p>
-    <w:p>
-      <w:pPr>
-        <w:ind w:left="1260"/>
-        <w:rPr>
-          <w:rFonts w:ascii="宋体" w:eastAsia="宋体" w:hAnsi="宋体"/>
-        </w:rPr>
-      </w:pPr>
-    </w:p>
-    <w:p>
-      <w:pPr>
-        <w:ind w:left="1260"/>
-        <w:rPr>
-          <w:rFonts w:ascii="宋体" w:eastAsia="宋体" w:hAnsi="宋体"/>
-        </w:rPr>
-      </w:pPr>
-    </w:p>
-    <w:p>
-      <w:pPr>
-        <w:ind w:left="1260"/>
-        <w:rPr>
-          <w:rFonts w:ascii="宋体" w:eastAsia="宋体" w:hAnsi="宋体"/>
-        </w:rPr>
-      </w:pPr>
-    </w:p>
-    <w:p>
-      <w:pPr>
-        <w:ind w:left="1260"/>
-        <w:rPr>
-          <w:rFonts w:ascii="宋体" w:eastAsia="宋体" w:hAnsi="宋体"/>
-        </w:rPr>
-      </w:pPr>
-    </w:p>
-    <w:p>
-      <w:pPr>
-        <w:ind w:left="1260"/>
-        <w:rPr>
-          <w:rFonts w:ascii="宋体" w:eastAsia="宋体" w:hAnsi="宋体"/>
-        </w:rPr>
-      </w:pPr>
-    </w:p>
-    <w:p>
-      <w:pPr>
-        <w:ind w:left="1260"/>
-        <w:rPr>
-          <w:rFonts w:ascii="宋体" w:eastAsia="宋体" w:hAnsi="宋体"/>
-        </w:rPr>
-      </w:pPr>
-    </w:p>
-    <w:p>
-      <w:pPr>
-        <w:ind w:left="1260"/>
-        <w:rPr>
-          <w:rFonts w:ascii="宋体" w:eastAsia="宋体" w:hAnsi="宋体"/>
-        </w:rPr>
-      </w:pPr>
-    </w:p>
-    <w:p>
-      <w:pPr>
-        <w:ind w:left="1260"/>
-        <w:rPr>
-          <w:rFonts w:ascii="宋体" w:eastAsia="宋体" w:hAnsi="宋体"/>
-        </w:rPr>
-      </w:pPr>
     </w:p>
     <w:p>
       <w:pPr>
@@ -24247,18 +24413,107 @@
         </w:numPr>
         <w:ind w:firstLineChars="0"/>
         <w:rPr>
+          <w:rFonts w:ascii="宋体" w:eastAsia="宋体" w:hAnsi="宋体"/>
+        </w:rPr>
+      </w:pPr>
+      <w:r>
+        <w:rPr>
           <w:rFonts w:ascii="宋体" w:eastAsia="宋体" w:hAnsi="宋体" w:hint="eastAsia"/>
         </w:rPr>
+        <w:t>最后是</w:t>
+      </w:r>
+      <w:proofErr w:type="spellStart"/>
+      <w:r>
+        <w:rPr>
+          <w:rFonts w:ascii="宋体" w:eastAsia="宋体" w:hAnsi="宋体" w:hint="eastAsia"/>
+        </w:rPr>
+        <w:t>M</w:t>
+      </w:r>
+      <w:r>
+        <w:rPr>
+          <w:rFonts w:ascii="宋体" w:eastAsia="宋体" w:hAnsi="宋体"/>
+        </w:rPr>
+        <w:t>EM</w:t>
+      </w:r>
+      <w:r>
+        <w:rPr>
+          <w:rFonts w:ascii="宋体" w:eastAsia="宋体" w:hAnsi="宋体" w:hint="eastAsia"/>
+        </w:rPr>
+        <w:t>to</w:t>
+      </w:r>
+      <w:r>
+        <w:rPr>
+          <w:rFonts w:ascii="宋体" w:eastAsia="宋体" w:hAnsi="宋体"/>
+        </w:rPr>
+        <w:t>ID</w:t>
+      </w:r>
+      <w:proofErr w:type="spellEnd"/>
+      <w:r>
+        <w:rPr>
+          <w:rFonts w:ascii="宋体" w:eastAsia="宋体" w:hAnsi="宋体" w:hint="eastAsia"/>
+        </w:rPr>
+        <w:t>以及GRF内部转发的一个测试样例</w:t>
+      </w:r>
+    </w:p>
+    <w:p>
+      <w:pPr>
+        <w:pStyle w:val="a4"/>
+        <w:numPr>
+          <w:ilvl w:val="1"/>
+          <w:numId w:val="1"/>
+        </w:numPr>
+        <w:ind w:firstLineChars="0"/>
+        <w:rPr>
+          <w:rFonts w:ascii="宋体" w:eastAsia="宋体" w:hAnsi="宋体"/>
+        </w:rPr>
       </w:pPr>
       <w:r>
         <w:rPr>
-          <w:rFonts w:ascii="宋体" w:eastAsia="宋体" w:hAnsi="宋体" w:hint="eastAsia"/>
-        </w:rPr>
-        <w:lastRenderedPageBreak/>
-        <w:t>接下来是从左至右，从上至下的外部转发的测试样例</w:t>
-      </w:r>
-      <w:bookmarkStart w:id="0" w:name="_GoBack"/>
-      <w:bookmarkEnd w:id="0"/>
+          <w:rFonts w:ascii="宋体" w:eastAsia="宋体" w:hAnsi="宋体"/>
+          <w:noProof/>
+        </w:rPr>
+        <w:drawing>
+          <wp:inline distT="0" distB="0" distL="0" distR="0" wp14:anchorId="388BC0B8" wp14:editId="77F6CF87">
+            <wp:extent cx="3533801" cy="838206"/>
+            <wp:effectExtent l="0" t="0" r="9525" b="0"/>
+            <wp:docPr id="6" name="图片 6"/>
+            <wp:cNvGraphicFramePr>
+              <a:graphicFrameLocks xmlns:a="http://schemas.openxmlformats.org/drawingml/2006/main" noChangeAspect="1"/>
+            </wp:cNvGraphicFramePr>
+            <a:graphic xmlns:a="http://schemas.openxmlformats.org/drawingml/2006/main">
+              <a:graphicData uri="http://schemas.openxmlformats.org/drawingml/2006/picture">
+                <pic:pic xmlns:pic="http://schemas.openxmlformats.org/drawingml/2006/picture">
+                  <pic:nvPicPr>
+                    <pic:cNvPr id="6" name="捕获.PNG"/>
+                    <pic:cNvPicPr/>
+                  </pic:nvPicPr>
+                  <pic:blipFill>
+                    <a:blip r:embed="rId12">
+                      <a:extLst>
+                        <a:ext uri="{28A0092B-C50C-407E-A947-70E740481C1C}">
+                          <a14:useLocalDpi xmlns:a14="http://schemas.microsoft.com/office/drawing/2010/main" val="0"/>
+                        </a:ext>
+                      </a:extLst>
+                    </a:blip>
+                    <a:stretch>
+                      <a:fillRect/>
+                    </a:stretch>
+                  </pic:blipFill>
+                  <pic:spPr>
+                    <a:xfrm>
+                      <a:off x="0" y="0"/>
+                      <a:ext cx="3533801" cy="838206"/>
+                    </a:xfrm>
+                    <a:prstGeom prst="rect">
+                      <a:avLst/>
+                    </a:prstGeom>
+                  </pic:spPr>
+                </pic:pic>
+              </a:graphicData>
+            </a:graphic>
+          </wp:inline>
+        </w:drawing>
+      </w:r>
     </w:p>
     <w:sectPr>
       <w:pgSz w:w="11906" w:h="16838"/>

</xml_diff>

<commit_message>
delete the PC8E to ID
</commit_message>
<xml_diff>
--- a/P5 设计文档.docx
+++ b/P5 设计文档.docx
@@ -23738,7 +23738,6 @@
           <w:sz w:val="28"/>
         </w:rPr>
       </w:pPr>
-      <w:bookmarkStart w:id="0" w:name="_GoBack"/>
       <w:r>
         <w:rPr>
           <w:rFonts w:ascii="黑体" w:eastAsia="黑体" w:hAnsi="黑体"/>
@@ -23754,7 +23753,6 @@
         <w:t>三、思考题</w:t>
       </w:r>
     </w:p>
-    <w:bookmarkEnd w:id="0"/>
     <w:p>
       <w:pPr>
         <w:rPr>
@@ -24261,7 +24259,7 @@
     <w:p>
       <w:pPr>
         <w:rPr>
-          <w:rFonts w:ascii="宋体" w:eastAsia="宋体" w:hAnsi="宋体" w:hint="eastAsia"/>
+          <w:rFonts w:ascii="宋体" w:eastAsia="宋体" w:hAnsi="宋体"/>
         </w:rPr>
       </w:pPr>
     </w:p>
@@ -24269,7 +24267,7 @@
       <w:pPr>
         <w:ind w:left="840"/>
         <w:rPr>
-          <w:rFonts w:ascii="宋体" w:eastAsia="宋体" w:hAnsi="宋体" w:hint="eastAsia"/>
+          <w:rFonts w:ascii="宋体" w:eastAsia="宋体" w:hAnsi="宋体"/>
         </w:rPr>
       </w:pPr>
     </w:p>
@@ -24514,6 +24512,1860 @@
           </wp:inline>
         </w:drawing>
       </w:r>
+    </w:p>
+    <w:p>
+      <w:pPr>
+        <w:ind w:left="420"/>
+        <w:rPr>
+          <w:rFonts w:ascii="黑体" w:eastAsia="黑体" w:hAnsi="黑体"/>
+          <w:sz w:val="28"/>
+        </w:rPr>
+      </w:pPr>
+      <w:r>
+        <w:rPr>
+          <w:rFonts w:ascii="黑体" w:eastAsia="黑体" w:hAnsi="黑体" w:hint="eastAsia"/>
+          <w:sz w:val="28"/>
+        </w:rPr>
+        <w:t>四、测试程序</w:t>
+      </w:r>
+    </w:p>
+    <w:p>
+      <w:pPr>
+        <w:ind w:left="420"/>
+        <w:rPr>
+          <w:rFonts w:ascii="Times New Roman" w:eastAsia="黑体" w:hAnsi="Times New Roman"/>
+        </w:rPr>
+      </w:pPr>
+      <w:proofErr w:type="spellStart"/>
+      <w:r>
+        <w:rPr>
+          <w:rFonts w:ascii="Times New Roman" w:eastAsia="黑体" w:hAnsi="Times New Roman"/>
+        </w:rPr>
+        <w:t>lui</w:t>
+      </w:r>
+      <w:proofErr w:type="spellEnd"/>
+      <w:r>
+        <w:rPr>
+          <w:rFonts w:ascii="Times New Roman" w:eastAsia="黑体" w:hAnsi="Times New Roman"/>
+        </w:rPr>
+        <w:t xml:space="preserve"> $t1, 5621</w:t>
+      </w:r>
+    </w:p>
+    <w:p>
+      <w:pPr>
+        <w:ind w:left="420"/>
+        <w:rPr>
+          <w:rFonts w:ascii="Times New Roman" w:eastAsia="黑体" w:hAnsi="Times New Roman"/>
+        </w:rPr>
+      </w:pPr>
+      <w:proofErr w:type="spellStart"/>
+      <w:r>
+        <w:rPr>
+          <w:rFonts w:ascii="Times New Roman" w:eastAsia="黑体" w:hAnsi="Times New Roman"/>
+        </w:rPr>
+        <w:t>ori</w:t>
+      </w:r>
+      <w:proofErr w:type="spellEnd"/>
+      <w:r>
+        <w:rPr>
+          <w:rFonts w:ascii="Times New Roman" w:eastAsia="黑体" w:hAnsi="Times New Roman"/>
+        </w:rPr>
+        <w:t xml:space="preserve"> $t2, $0, 11</w:t>
+      </w:r>
+    </w:p>
+    <w:p>
+      <w:pPr>
+        <w:ind w:left="420"/>
+        <w:rPr>
+          <w:rFonts w:ascii="Times New Roman" w:eastAsia="黑体" w:hAnsi="Times New Roman"/>
+        </w:rPr>
+      </w:pPr>
+      <w:r>
+        <w:rPr>
+          <w:rFonts w:ascii="Times New Roman" w:eastAsia="黑体" w:hAnsi="Times New Roman"/>
+        </w:rPr>
+        <w:t xml:space="preserve"># </w:t>
+      </w:r>
+      <w:proofErr w:type="spellStart"/>
+      <w:r>
+        <w:rPr>
+          <w:rFonts w:ascii="Times New Roman" w:eastAsia="黑体" w:hAnsi="Times New Roman"/>
+        </w:rPr>
+        <w:t>beq</w:t>
+      </w:r>
+      <w:proofErr w:type="spellEnd"/>
+      <w:r>
+        <w:rPr>
+          <w:rFonts w:ascii="Times New Roman" w:eastAsia="黑体" w:hAnsi="Times New Roman"/>
+        </w:rPr>
+        <w:t xml:space="preserve"> and </w:t>
+      </w:r>
+      <w:proofErr w:type="spellStart"/>
+      <w:r>
+        <w:rPr>
+          <w:rFonts w:ascii="Times New Roman" w:eastAsia="黑体" w:hAnsi="Times New Roman"/>
+        </w:rPr>
+        <w:t>cal_r</w:t>
+      </w:r>
+      <w:proofErr w:type="spellEnd"/>
+    </w:p>
+    <w:p>
+      <w:pPr>
+        <w:ind w:left="420"/>
+        <w:rPr>
+          <w:rFonts w:ascii="Times New Roman" w:eastAsia="黑体" w:hAnsi="Times New Roman"/>
+        </w:rPr>
+      </w:pPr>
+      <w:proofErr w:type="spellStart"/>
+      <w:r>
+        <w:rPr>
+          <w:rFonts w:ascii="Times New Roman" w:eastAsia="黑体" w:hAnsi="Times New Roman"/>
+        </w:rPr>
+        <w:t>addu</w:t>
+      </w:r>
+      <w:proofErr w:type="spellEnd"/>
+      <w:r>
+        <w:rPr>
+          <w:rFonts w:ascii="Times New Roman" w:eastAsia="黑体" w:hAnsi="Times New Roman"/>
+        </w:rPr>
+        <w:t xml:space="preserve"> $t1, $t1, $t2</w:t>
+      </w:r>
+    </w:p>
+    <w:p>
+      <w:pPr>
+        <w:ind w:left="420"/>
+        <w:rPr>
+          <w:rFonts w:ascii="Times New Roman" w:eastAsia="黑体" w:hAnsi="Times New Roman"/>
+        </w:rPr>
+      </w:pPr>
+      <w:proofErr w:type="spellStart"/>
+      <w:r>
+        <w:rPr>
+          <w:rFonts w:ascii="Times New Roman" w:eastAsia="黑体" w:hAnsi="Times New Roman"/>
+        </w:rPr>
+        <w:t>beq</w:t>
+      </w:r>
+      <w:proofErr w:type="spellEnd"/>
+      <w:r>
+        <w:rPr>
+          <w:rFonts w:ascii="Times New Roman" w:eastAsia="黑体" w:hAnsi="Times New Roman"/>
+        </w:rPr>
+        <w:t xml:space="preserve"> $t1, $0, lable1</w:t>
+      </w:r>
+    </w:p>
+    <w:p>
+      <w:pPr>
+        <w:ind w:left="420"/>
+        <w:rPr>
+          <w:rFonts w:ascii="Times New Roman" w:eastAsia="黑体" w:hAnsi="Times New Roman"/>
+        </w:rPr>
+      </w:pPr>
+      <w:proofErr w:type="spellStart"/>
+      <w:r>
+        <w:rPr>
+          <w:rFonts w:ascii="Times New Roman" w:eastAsia="黑体" w:hAnsi="Times New Roman"/>
+        </w:rPr>
+        <w:t>ori</w:t>
+      </w:r>
+      <w:proofErr w:type="spellEnd"/>
+      <w:r>
+        <w:rPr>
+          <w:rFonts w:ascii="Times New Roman" w:eastAsia="黑体" w:hAnsi="Times New Roman"/>
+        </w:rPr>
+        <w:t xml:space="preserve"> $t3, $0, 100</w:t>
+      </w:r>
+    </w:p>
+    <w:p>
+      <w:pPr>
+        <w:ind w:left="420"/>
+        <w:rPr>
+          <w:rFonts w:ascii="Times New Roman" w:eastAsia="黑体" w:hAnsi="Times New Roman"/>
+        </w:rPr>
+      </w:pPr>
+      <w:r>
+        <w:rPr>
+          <w:rFonts w:ascii="Times New Roman" w:eastAsia="黑体" w:hAnsi="Times New Roman"/>
+        </w:rPr>
+        <w:t>lable1:</w:t>
+      </w:r>
+    </w:p>
+    <w:p>
+      <w:pPr>
+        <w:ind w:left="420"/>
+        <w:rPr>
+          <w:rFonts w:ascii="Times New Roman" w:eastAsia="黑体" w:hAnsi="Times New Roman"/>
+        </w:rPr>
+      </w:pPr>
+      <w:r>
+        <w:rPr>
+          <w:rFonts w:ascii="Times New Roman" w:eastAsia="黑体" w:hAnsi="Times New Roman"/>
+        </w:rPr>
+        <w:t xml:space="preserve"># </w:t>
+      </w:r>
+      <w:proofErr w:type="spellStart"/>
+      <w:r>
+        <w:rPr>
+          <w:rFonts w:ascii="Times New Roman" w:eastAsia="黑体" w:hAnsi="Times New Roman"/>
+        </w:rPr>
+        <w:t>beq</w:t>
+      </w:r>
+      <w:proofErr w:type="spellEnd"/>
+      <w:r>
+        <w:rPr>
+          <w:rFonts w:ascii="Times New Roman" w:eastAsia="黑体" w:hAnsi="Times New Roman"/>
+        </w:rPr>
+        <w:t xml:space="preserve"> and </w:t>
+      </w:r>
+      <w:proofErr w:type="spellStart"/>
+      <w:r>
+        <w:rPr>
+          <w:rFonts w:ascii="Times New Roman" w:eastAsia="黑体" w:hAnsi="Times New Roman"/>
+        </w:rPr>
+        <w:t>cal_i</w:t>
+      </w:r>
+      <w:proofErr w:type="spellEnd"/>
+    </w:p>
+    <w:p>
+      <w:pPr>
+        <w:ind w:left="420"/>
+        <w:rPr>
+          <w:rFonts w:ascii="Times New Roman" w:eastAsia="黑体" w:hAnsi="Times New Roman"/>
+        </w:rPr>
+      </w:pPr>
+      <w:proofErr w:type="spellStart"/>
+      <w:r>
+        <w:rPr>
+          <w:rFonts w:ascii="Times New Roman" w:eastAsia="黑体" w:hAnsi="Times New Roman"/>
+        </w:rPr>
+        <w:t>ori</w:t>
+      </w:r>
+      <w:proofErr w:type="spellEnd"/>
+      <w:r>
+        <w:rPr>
+          <w:rFonts w:ascii="Times New Roman" w:eastAsia="黑体" w:hAnsi="Times New Roman"/>
+        </w:rPr>
+        <w:t xml:space="preserve"> $t1, $0, 25</w:t>
+      </w:r>
+    </w:p>
+    <w:p>
+      <w:pPr>
+        <w:ind w:left="420"/>
+        <w:rPr>
+          <w:rFonts w:ascii="Times New Roman" w:eastAsia="黑体" w:hAnsi="Times New Roman"/>
+        </w:rPr>
+      </w:pPr>
+      <w:proofErr w:type="spellStart"/>
+      <w:r>
+        <w:rPr>
+          <w:rFonts w:ascii="Times New Roman" w:eastAsia="黑体" w:hAnsi="Times New Roman"/>
+        </w:rPr>
+        <w:t>beq</w:t>
+      </w:r>
+      <w:proofErr w:type="spellEnd"/>
+      <w:r>
+        <w:rPr>
+          <w:rFonts w:ascii="Times New Roman" w:eastAsia="黑体" w:hAnsi="Times New Roman"/>
+        </w:rPr>
+        <w:t xml:space="preserve"> $t1, $t2, lable2</w:t>
+      </w:r>
+    </w:p>
+    <w:p>
+      <w:pPr>
+        <w:ind w:left="420"/>
+        <w:rPr>
+          <w:rFonts w:ascii="Times New Roman" w:eastAsia="黑体" w:hAnsi="Times New Roman"/>
+        </w:rPr>
+      </w:pPr>
+      <w:proofErr w:type="spellStart"/>
+      <w:r>
+        <w:rPr>
+          <w:rFonts w:ascii="Times New Roman" w:eastAsia="黑体" w:hAnsi="Times New Roman"/>
+        </w:rPr>
+        <w:t>subu</w:t>
+      </w:r>
+      <w:proofErr w:type="spellEnd"/>
+      <w:r>
+        <w:rPr>
+          <w:rFonts w:ascii="Times New Roman" w:eastAsia="黑体" w:hAnsi="Times New Roman"/>
+        </w:rPr>
+        <w:t xml:space="preserve"> $t1, $t2, $t3</w:t>
+      </w:r>
+    </w:p>
+    <w:p>
+      <w:pPr>
+        <w:ind w:left="420"/>
+        <w:rPr>
+          <w:rFonts w:ascii="Times New Roman" w:eastAsia="黑体" w:hAnsi="Times New Roman"/>
+        </w:rPr>
+      </w:pPr>
+      <w:r>
+        <w:rPr>
+          <w:rFonts w:ascii="Times New Roman" w:eastAsia="黑体" w:hAnsi="Times New Roman"/>
+        </w:rPr>
+        <w:t>lable2:</w:t>
+      </w:r>
+    </w:p>
+    <w:p>
+      <w:pPr>
+        <w:ind w:left="420"/>
+        <w:rPr>
+          <w:rFonts w:ascii="Times New Roman" w:eastAsia="黑体" w:hAnsi="Times New Roman"/>
+        </w:rPr>
+      </w:pPr>
+      <w:r>
+        <w:rPr>
+          <w:rFonts w:ascii="Times New Roman" w:eastAsia="黑体" w:hAnsi="Times New Roman"/>
+        </w:rPr>
+        <w:t xml:space="preserve"># </w:t>
+      </w:r>
+      <w:proofErr w:type="spellStart"/>
+      <w:r>
+        <w:rPr>
+          <w:rFonts w:ascii="Times New Roman" w:eastAsia="黑体" w:hAnsi="Times New Roman"/>
+        </w:rPr>
+        <w:t>beq</w:t>
+      </w:r>
+      <w:proofErr w:type="spellEnd"/>
+      <w:r>
+        <w:rPr>
+          <w:rFonts w:ascii="Times New Roman" w:eastAsia="黑体" w:hAnsi="Times New Roman"/>
+        </w:rPr>
+        <w:t xml:space="preserve"> and </w:t>
+      </w:r>
+      <w:proofErr w:type="spellStart"/>
+      <w:r>
+        <w:rPr>
+          <w:rFonts w:ascii="Times New Roman" w:eastAsia="黑体" w:hAnsi="Times New Roman"/>
+        </w:rPr>
+        <w:t>load_EX</w:t>
+      </w:r>
+      <w:bookmarkStart w:id="0" w:name="_GoBack"/>
+      <w:bookmarkEnd w:id="0"/>
+      <w:proofErr w:type="spellEnd"/>
+    </w:p>
+    <w:p>
+      <w:pPr>
+        <w:ind w:left="420"/>
+        <w:rPr>
+          <w:rFonts w:ascii="Times New Roman" w:eastAsia="黑体" w:hAnsi="Times New Roman"/>
+        </w:rPr>
+      </w:pPr>
+      <w:proofErr w:type="spellStart"/>
+      <w:r>
+        <w:rPr>
+          <w:rFonts w:ascii="Times New Roman" w:eastAsia="黑体" w:hAnsi="Times New Roman"/>
+        </w:rPr>
+        <w:t>lw</w:t>
+      </w:r>
+      <w:proofErr w:type="spellEnd"/>
+      <w:r>
+        <w:rPr>
+          <w:rFonts w:ascii="Times New Roman" w:eastAsia="黑体" w:hAnsi="Times New Roman"/>
+        </w:rPr>
+        <w:t xml:space="preserve"> $t1, 0($0)</w:t>
+      </w:r>
+    </w:p>
+    <w:p>
+      <w:pPr>
+        <w:ind w:left="420"/>
+        <w:rPr>
+          <w:rFonts w:ascii="Times New Roman" w:eastAsia="黑体" w:hAnsi="Times New Roman"/>
+        </w:rPr>
+      </w:pPr>
+      <w:proofErr w:type="spellStart"/>
+      <w:r>
+        <w:rPr>
+          <w:rFonts w:ascii="Times New Roman" w:eastAsia="黑体" w:hAnsi="Times New Roman"/>
+        </w:rPr>
+        <w:t>beq</w:t>
+      </w:r>
+      <w:proofErr w:type="spellEnd"/>
+      <w:r>
+        <w:rPr>
+          <w:rFonts w:ascii="Times New Roman" w:eastAsia="黑体" w:hAnsi="Times New Roman"/>
+        </w:rPr>
+        <w:t xml:space="preserve"> $t1, $0, lable3</w:t>
+      </w:r>
+    </w:p>
+    <w:p>
+      <w:pPr>
+        <w:ind w:left="420"/>
+        <w:rPr>
+          <w:rFonts w:ascii="Times New Roman" w:eastAsia="黑体" w:hAnsi="Times New Roman"/>
+        </w:rPr>
+      </w:pPr>
+      <w:proofErr w:type="spellStart"/>
+      <w:r>
+        <w:rPr>
+          <w:rFonts w:ascii="Times New Roman" w:eastAsia="黑体" w:hAnsi="Times New Roman"/>
+        </w:rPr>
+        <w:t>ori</w:t>
+      </w:r>
+      <w:proofErr w:type="spellEnd"/>
+      <w:r>
+        <w:rPr>
+          <w:rFonts w:ascii="Times New Roman" w:eastAsia="黑体" w:hAnsi="Times New Roman"/>
+        </w:rPr>
+        <w:t xml:space="preserve"> $t4, $0, 15</w:t>
+      </w:r>
+    </w:p>
+    <w:p>
+      <w:pPr>
+        <w:ind w:left="420"/>
+        <w:rPr>
+          <w:rFonts w:ascii="Times New Roman" w:eastAsia="黑体" w:hAnsi="Times New Roman"/>
+        </w:rPr>
+      </w:pPr>
+      <w:r>
+        <w:rPr>
+          <w:rFonts w:ascii="Times New Roman" w:eastAsia="黑体" w:hAnsi="Times New Roman"/>
+        </w:rPr>
+        <w:t>lable3:</w:t>
+      </w:r>
+    </w:p>
+    <w:p>
+      <w:pPr>
+        <w:ind w:left="420"/>
+        <w:rPr>
+          <w:rFonts w:ascii="Times New Roman" w:eastAsia="黑体" w:hAnsi="Times New Roman"/>
+        </w:rPr>
+      </w:pPr>
+      <w:r>
+        <w:rPr>
+          <w:rFonts w:ascii="Times New Roman" w:eastAsia="黑体" w:hAnsi="Times New Roman"/>
+        </w:rPr>
+        <w:t xml:space="preserve"># </w:t>
+      </w:r>
+      <w:proofErr w:type="spellStart"/>
+      <w:r>
+        <w:rPr>
+          <w:rFonts w:ascii="Times New Roman" w:eastAsia="黑体" w:hAnsi="Times New Roman"/>
+        </w:rPr>
+        <w:t>beq</w:t>
+      </w:r>
+      <w:proofErr w:type="spellEnd"/>
+      <w:r>
+        <w:rPr>
+          <w:rFonts w:ascii="Times New Roman" w:eastAsia="黑体" w:hAnsi="Times New Roman"/>
+        </w:rPr>
+        <w:t xml:space="preserve"> and </w:t>
+      </w:r>
+      <w:proofErr w:type="spellStart"/>
+      <w:r>
+        <w:rPr>
+          <w:rFonts w:ascii="Times New Roman" w:eastAsia="黑体" w:hAnsi="Times New Roman"/>
+        </w:rPr>
+        <w:t>load_MEM</w:t>
+      </w:r>
+      <w:proofErr w:type="spellEnd"/>
+    </w:p>
+    <w:p>
+      <w:pPr>
+        <w:ind w:left="420"/>
+        <w:rPr>
+          <w:rFonts w:ascii="Times New Roman" w:eastAsia="黑体" w:hAnsi="Times New Roman"/>
+        </w:rPr>
+      </w:pPr>
+      <w:proofErr w:type="spellStart"/>
+      <w:r>
+        <w:rPr>
+          <w:rFonts w:ascii="Times New Roman" w:eastAsia="黑体" w:hAnsi="Times New Roman"/>
+        </w:rPr>
+        <w:t>lw</w:t>
+      </w:r>
+      <w:proofErr w:type="spellEnd"/>
+      <w:r>
+        <w:rPr>
+          <w:rFonts w:ascii="Times New Roman" w:eastAsia="黑体" w:hAnsi="Times New Roman"/>
+        </w:rPr>
+        <w:t xml:space="preserve"> $t1, 0($0)</w:t>
+      </w:r>
+    </w:p>
+    <w:p>
+      <w:pPr>
+        <w:ind w:left="420"/>
+        <w:rPr>
+          <w:rFonts w:ascii="Times New Roman" w:eastAsia="黑体" w:hAnsi="Times New Roman"/>
+        </w:rPr>
+      </w:pPr>
+      <w:proofErr w:type="spellStart"/>
+      <w:r>
+        <w:rPr>
+          <w:rFonts w:ascii="Times New Roman" w:eastAsia="黑体" w:hAnsi="Times New Roman"/>
+        </w:rPr>
+        <w:t>ori</w:t>
+      </w:r>
+      <w:proofErr w:type="spellEnd"/>
+      <w:r>
+        <w:rPr>
+          <w:rFonts w:ascii="Times New Roman" w:eastAsia="黑体" w:hAnsi="Times New Roman"/>
+        </w:rPr>
+        <w:t xml:space="preserve"> $t3, 11</w:t>
+      </w:r>
+    </w:p>
+    <w:p>
+      <w:pPr>
+        <w:ind w:left="420"/>
+        <w:rPr>
+          <w:rFonts w:ascii="Times New Roman" w:eastAsia="黑体" w:hAnsi="Times New Roman"/>
+        </w:rPr>
+      </w:pPr>
+      <w:proofErr w:type="spellStart"/>
+      <w:r>
+        <w:rPr>
+          <w:rFonts w:ascii="Times New Roman" w:eastAsia="黑体" w:hAnsi="Times New Roman"/>
+        </w:rPr>
+        <w:t>beq</w:t>
+      </w:r>
+      <w:proofErr w:type="spellEnd"/>
+      <w:r>
+        <w:rPr>
+          <w:rFonts w:ascii="Times New Roman" w:eastAsia="黑体" w:hAnsi="Times New Roman"/>
+        </w:rPr>
+        <w:t xml:space="preserve"> $t1, $t2, lable4</w:t>
+      </w:r>
+    </w:p>
+    <w:p>
+      <w:pPr>
+        <w:ind w:left="420"/>
+        <w:rPr>
+          <w:rFonts w:ascii="Times New Roman" w:eastAsia="黑体" w:hAnsi="Times New Roman"/>
+        </w:rPr>
+      </w:pPr>
+      <w:proofErr w:type="spellStart"/>
+      <w:r>
+        <w:rPr>
+          <w:rFonts w:ascii="Times New Roman" w:eastAsia="黑体" w:hAnsi="Times New Roman"/>
+        </w:rPr>
+        <w:t>ori</w:t>
+      </w:r>
+      <w:proofErr w:type="spellEnd"/>
+      <w:r>
+        <w:rPr>
+          <w:rFonts w:ascii="Times New Roman" w:eastAsia="黑体" w:hAnsi="Times New Roman"/>
+        </w:rPr>
+        <w:t xml:space="preserve"> $t4, $0, 15</w:t>
+      </w:r>
+    </w:p>
+    <w:p>
+      <w:pPr>
+        <w:ind w:left="420"/>
+        <w:rPr>
+          <w:rFonts w:ascii="Times New Roman" w:eastAsia="黑体" w:hAnsi="Times New Roman"/>
+        </w:rPr>
+      </w:pPr>
+      <w:r>
+        <w:rPr>
+          <w:rFonts w:ascii="Times New Roman" w:eastAsia="黑体" w:hAnsi="Times New Roman"/>
+        </w:rPr>
+        <w:t>lable4:</w:t>
+      </w:r>
+    </w:p>
+    <w:p>
+      <w:pPr>
+        <w:ind w:left="420"/>
+        <w:rPr>
+          <w:rFonts w:ascii="Times New Roman" w:eastAsia="黑体" w:hAnsi="Times New Roman"/>
+        </w:rPr>
+      </w:pPr>
+      <w:r>
+        <w:rPr>
+          <w:rFonts w:ascii="Times New Roman" w:eastAsia="黑体" w:hAnsi="Times New Roman"/>
+        </w:rPr>
+        <w:t>#</w:t>
+      </w:r>
+      <w:proofErr w:type="spellStart"/>
+      <w:r>
+        <w:rPr>
+          <w:rFonts w:ascii="Times New Roman" w:eastAsia="黑体" w:hAnsi="Times New Roman"/>
+        </w:rPr>
+        <w:t>cal_r</w:t>
+      </w:r>
+      <w:proofErr w:type="spellEnd"/>
+      <w:r>
+        <w:rPr>
+          <w:rFonts w:ascii="Times New Roman" w:eastAsia="黑体" w:hAnsi="Times New Roman"/>
+        </w:rPr>
+        <w:t xml:space="preserve"> and load</w:t>
+      </w:r>
+    </w:p>
+    <w:p>
+      <w:pPr>
+        <w:ind w:left="420"/>
+        <w:rPr>
+          <w:rFonts w:ascii="Times New Roman" w:eastAsia="黑体" w:hAnsi="Times New Roman"/>
+        </w:rPr>
+      </w:pPr>
+      <w:proofErr w:type="spellStart"/>
+      <w:r>
+        <w:rPr>
+          <w:rFonts w:ascii="Times New Roman" w:eastAsia="黑体" w:hAnsi="Times New Roman"/>
+        </w:rPr>
+        <w:t>lw</w:t>
+      </w:r>
+      <w:proofErr w:type="spellEnd"/>
+      <w:r>
+        <w:rPr>
+          <w:rFonts w:ascii="Times New Roman" w:eastAsia="黑体" w:hAnsi="Times New Roman"/>
+        </w:rPr>
+        <w:t xml:space="preserve"> $t1, 0($0)</w:t>
+      </w:r>
+    </w:p>
+    <w:p>
+      <w:pPr>
+        <w:ind w:left="420"/>
+        <w:rPr>
+          <w:rFonts w:ascii="Times New Roman" w:eastAsia="黑体" w:hAnsi="Times New Roman"/>
+        </w:rPr>
+      </w:pPr>
+      <w:proofErr w:type="spellStart"/>
+      <w:r>
+        <w:rPr>
+          <w:rFonts w:ascii="Times New Roman" w:eastAsia="黑体" w:hAnsi="Times New Roman"/>
+        </w:rPr>
+        <w:t>addu</w:t>
+      </w:r>
+      <w:proofErr w:type="spellEnd"/>
+      <w:r>
+        <w:rPr>
+          <w:rFonts w:ascii="Times New Roman" w:eastAsia="黑体" w:hAnsi="Times New Roman"/>
+        </w:rPr>
+        <w:t xml:space="preserve"> $t2, $t1, $t2</w:t>
+      </w:r>
+    </w:p>
+    <w:p>
+      <w:pPr>
+        <w:ind w:left="420"/>
+        <w:rPr>
+          <w:rFonts w:ascii="Times New Roman" w:eastAsia="黑体" w:hAnsi="Times New Roman"/>
+        </w:rPr>
+      </w:pPr>
+      <w:r>
+        <w:rPr>
+          <w:rFonts w:ascii="Times New Roman" w:eastAsia="黑体" w:hAnsi="Times New Roman"/>
+        </w:rPr>
+        <w:t xml:space="preserve"># </w:t>
+      </w:r>
+      <w:proofErr w:type="spellStart"/>
+      <w:r>
+        <w:rPr>
+          <w:rFonts w:ascii="Times New Roman" w:eastAsia="黑体" w:hAnsi="Times New Roman"/>
+        </w:rPr>
+        <w:t>cal_i</w:t>
+      </w:r>
+      <w:proofErr w:type="spellEnd"/>
+      <w:r>
+        <w:rPr>
+          <w:rFonts w:ascii="Times New Roman" w:eastAsia="黑体" w:hAnsi="Times New Roman"/>
+        </w:rPr>
+        <w:t xml:space="preserve"> and load</w:t>
+      </w:r>
+    </w:p>
+    <w:p>
+      <w:pPr>
+        <w:ind w:left="420"/>
+        <w:rPr>
+          <w:rFonts w:ascii="Times New Roman" w:eastAsia="黑体" w:hAnsi="Times New Roman"/>
+        </w:rPr>
+      </w:pPr>
+      <w:proofErr w:type="spellStart"/>
+      <w:r>
+        <w:rPr>
+          <w:rFonts w:ascii="Times New Roman" w:eastAsia="黑体" w:hAnsi="Times New Roman"/>
+        </w:rPr>
+        <w:t>lw</w:t>
+      </w:r>
+      <w:proofErr w:type="spellEnd"/>
+      <w:r>
+        <w:rPr>
+          <w:rFonts w:ascii="Times New Roman" w:eastAsia="黑体" w:hAnsi="Times New Roman"/>
+        </w:rPr>
+        <w:t xml:space="preserve"> $t2, 0($0)</w:t>
+      </w:r>
+    </w:p>
+    <w:p>
+      <w:pPr>
+        <w:ind w:left="420"/>
+        <w:rPr>
+          <w:rFonts w:ascii="Times New Roman" w:eastAsia="黑体" w:hAnsi="Times New Roman"/>
+        </w:rPr>
+      </w:pPr>
+      <w:proofErr w:type="spellStart"/>
+      <w:r>
+        <w:rPr>
+          <w:rFonts w:ascii="Times New Roman" w:eastAsia="黑体" w:hAnsi="Times New Roman"/>
+        </w:rPr>
+        <w:t>ori</w:t>
+      </w:r>
+      <w:proofErr w:type="spellEnd"/>
+      <w:r>
+        <w:rPr>
+          <w:rFonts w:ascii="Times New Roman" w:eastAsia="黑体" w:hAnsi="Times New Roman"/>
+        </w:rPr>
+        <w:t xml:space="preserve"> $t1, $t2, 34</w:t>
+      </w:r>
+    </w:p>
+    <w:p>
+      <w:pPr>
+        <w:ind w:left="420"/>
+        <w:rPr>
+          <w:rFonts w:ascii="Times New Roman" w:eastAsia="黑体" w:hAnsi="Times New Roman"/>
+        </w:rPr>
+      </w:pPr>
+      <w:r>
+        <w:rPr>
+          <w:rFonts w:ascii="Times New Roman" w:eastAsia="黑体" w:hAnsi="Times New Roman"/>
+        </w:rPr>
+        <w:lastRenderedPageBreak/>
+        <w:t># load and load</w:t>
+      </w:r>
+    </w:p>
+    <w:p>
+      <w:pPr>
+        <w:ind w:left="420"/>
+        <w:rPr>
+          <w:rFonts w:ascii="Times New Roman" w:eastAsia="黑体" w:hAnsi="Times New Roman"/>
+        </w:rPr>
+      </w:pPr>
+      <w:proofErr w:type="spellStart"/>
+      <w:r>
+        <w:rPr>
+          <w:rFonts w:ascii="Times New Roman" w:eastAsia="黑体" w:hAnsi="Times New Roman"/>
+        </w:rPr>
+        <w:t>lw</w:t>
+      </w:r>
+      <w:proofErr w:type="spellEnd"/>
+      <w:r>
+        <w:rPr>
+          <w:rFonts w:ascii="Times New Roman" w:eastAsia="黑体" w:hAnsi="Times New Roman"/>
+        </w:rPr>
+        <w:t xml:space="preserve"> $t1, 0($0)</w:t>
+      </w:r>
+    </w:p>
+    <w:p>
+      <w:pPr>
+        <w:ind w:left="420"/>
+        <w:rPr>
+          <w:rFonts w:ascii="Times New Roman" w:eastAsia="黑体" w:hAnsi="Times New Roman"/>
+        </w:rPr>
+      </w:pPr>
+      <w:proofErr w:type="spellStart"/>
+      <w:r>
+        <w:rPr>
+          <w:rFonts w:ascii="Times New Roman" w:eastAsia="黑体" w:hAnsi="Times New Roman"/>
+        </w:rPr>
+        <w:t>lw</w:t>
+      </w:r>
+      <w:proofErr w:type="spellEnd"/>
+      <w:r>
+        <w:rPr>
+          <w:rFonts w:ascii="Times New Roman" w:eastAsia="黑体" w:hAnsi="Times New Roman"/>
+        </w:rPr>
+        <w:t xml:space="preserve"> $t2, 0($t1)</w:t>
+      </w:r>
+    </w:p>
+    <w:p>
+      <w:pPr>
+        <w:ind w:left="420"/>
+        <w:rPr>
+          <w:rFonts w:ascii="Times New Roman" w:eastAsia="黑体" w:hAnsi="Times New Roman"/>
+        </w:rPr>
+      </w:pPr>
+      <w:r>
+        <w:rPr>
+          <w:rFonts w:ascii="Times New Roman" w:eastAsia="黑体" w:hAnsi="Times New Roman"/>
+        </w:rPr>
+        <w:t># store and load</w:t>
+      </w:r>
+    </w:p>
+    <w:p>
+      <w:pPr>
+        <w:ind w:left="420"/>
+        <w:rPr>
+          <w:rFonts w:ascii="Times New Roman" w:eastAsia="黑体" w:hAnsi="Times New Roman"/>
+        </w:rPr>
+      </w:pPr>
+      <w:proofErr w:type="spellStart"/>
+      <w:r>
+        <w:rPr>
+          <w:rFonts w:ascii="Times New Roman" w:eastAsia="黑体" w:hAnsi="Times New Roman"/>
+        </w:rPr>
+        <w:t>lw</w:t>
+      </w:r>
+      <w:proofErr w:type="spellEnd"/>
+      <w:r>
+        <w:rPr>
+          <w:rFonts w:ascii="Times New Roman" w:eastAsia="黑体" w:hAnsi="Times New Roman"/>
+        </w:rPr>
+        <w:t xml:space="preserve"> $t1, 0($0)</w:t>
+      </w:r>
+    </w:p>
+    <w:p>
+      <w:pPr>
+        <w:ind w:left="420"/>
+        <w:rPr>
+          <w:rFonts w:ascii="Times New Roman" w:eastAsia="黑体" w:hAnsi="Times New Roman"/>
+        </w:rPr>
+      </w:pPr>
+      <w:proofErr w:type="spellStart"/>
+      <w:r>
+        <w:rPr>
+          <w:rFonts w:ascii="Times New Roman" w:eastAsia="黑体" w:hAnsi="Times New Roman"/>
+        </w:rPr>
+        <w:t>sw</w:t>
+      </w:r>
+      <w:proofErr w:type="spellEnd"/>
+      <w:r>
+        <w:rPr>
+          <w:rFonts w:ascii="Times New Roman" w:eastAsia="黑体" w:hAnsi="Times New Roman"/>
+        </w:rPr>
+        <w:t xml:space="preserve"> $t2, 0($t1)</w:t>
+      </w:r>
+    </w:p>
+    <w:p>
+      <w:pPr>
+        <w:ind w:left="420"/>
+        <w:rPr>
+          <w:rFonts w:ascii="Times New Roman" w:eastAsia="黑体" w:hAnsi="Times New Roman"/>
+        </w:rPr>
+      </w:pPr>
+      <w:r>
+        <w:rPr>
+          <w:rFonts w:ascii="Times New Roman" w:eastAsia="黑体" w:hAnsi="Times New Roman"/>
+        </w:rPr>
+        <w:t xml:space="preserve"># </w:t>
+      </w:r>
+      <w:proofErr w:type="spellStart"/>
+      <w:r>
+        <w:rPr>
+          <w:rFonts w:ascii="Times New Roman" w:eastAsia="黑体" w:hAnsi="Times New Roman"/>
+        </w:rPr>
+        <w:t>beq</w:t>
+      </w:r>
+      <w:proofErr w:type="spellEnd"/>
+      <w:r>
+        <w:rPr>
+          <w:rFonts w:ascii="Times New Roman" w:eastAsia="黑体" w:hAnsi="Times New Roman"/>
+        </w:rPr>
+        <w:t xml:space="preserve"> and </w:t>
+      </w:r>
+      <w:proofErr w:type="spellStart"/>
+      <w:r>
+        <w:rPr>
+          <w:rFonts w:ascii="Times New Roman" w:eastAsia="黑体" w:hAnsi="Times New Roman"/>
+        </w:rPr>
+        <w:t>cal_r</w:t>
+      </w:r>
+      <w:proofErr w:type="spellEnd"/>
+    </w:p>
+    <w:p>
+      <w:pPr>
+        <w:ind w:left="420"/>
+        <w:rPr>
+          <w:rFonts w:ascii="Times New Roman" w:eastAsia="黑体" w:hAnsi="Times New Roman"/>
+        </w:rPr>
+      </w:pPr>
+      <w:proofErr w:type="spellStart"/>
+      <w:r>
+        <w:rPr>
+          <w:rFonts w:ascii="Times New Roman" w:eastAsia="黑体" w:hAnsi="Times New Roman"/>
+        </w:rPr>
+        <w:t>addu</w:t>
+      </w:r>
+      <w:proofErr w:type="spellEnd"/>
+      <w:r>
+        <w:rPr>
+          <w:rFonts w:ascii="Times New Roman" w:eastAsia="黑体" w:hAnsi="Times New Roman"/>
+        </w:rPr>
+        <w:t xml:space="preserve"> $t1, $t2, $t3</w:t>
+      </w:r>
+    </w:p>
+    <w:p>
+      <w:pPr>
+        <w:ind w:left="420"/>
+        <w:rPr>
+          <w:rFonts w:ascii="Times New Roman" w:eastAsia="黑体" w:hAnsi="Times New Roman"/>
+        </w:rPr>
+      </w:pPr>
+      <w:proofErr w:type="spellStart"/>
+      <w:r>
+        <w:rPr>
+          <w:rFonts w:ascii="Times New Roman" w:eastAsia="黑体" w:hAnsi="Times New Roman"/>
+        </w:rPr>
+        <w:t>ori</w:t>
+      </w:r>
+      <w:proofErr w:type="spellEnd"/>
+      <w:r>
+        <w:rPr>
+          <w:rFonts w:ascii="Times New Roman" w:eastAsia="黑体" w:hAnsi="Times New Roman"/>
+        </w:rPr>
+        <w:t xml:space="preserve"> $t3, $t2, 10</w:t>
+      </w:r>
+    </w:p>
+    <w:p>
+      <w:pPr>
+        <w:ind w:left="420"/>
+        <w:rPr>
+          <w:rFonts w:ascii="Times New Roman" w:eastAsia="黑体" w:hAnsi="Times New Roman"/>
+        </w:rPr>
+      </w:pPr>
+      <w:proofErr w:type="spellStart"/>
+      <w:r>
+        <w:rPr>
+          <w:rFonts w:ascii="Times New Roman" w:eastAsia="黑体" w:hAnsi="Times New Roman"/>
+        </w:rPr>
+        <w:t>beq</w:t>
+      </w:r>
+      <w:proofErr w:type="spellEnd"/>
+      <w:r>
+        <w:rPr>
+          <w:rFonts w:ascii="Times New Roman" w:eastAsia="黑体" w:hAnsi="Times New Roman"/>
+        </w:rPr>
+        <w:t xml:space="preserve"> $t1, $0, lable5</w:t>
+      </w:r>
+    </w:p>
+    <w:p>
+      <w:pPr>
+        <w:ind w:left="420"/>
+        <w:rPr>
+          <w:rFonts w:ascii="Times New Roman" w:eastAsia="黑体" w:hAnsi="Times New Roman"/>
+        </w:rPr>
+      </w:pPr>
+      <w:proofErr w:type="spellStart"/>
+      <w:r>
+        <w:rPr>
+          <w:rFonts w:ascii="Times New Roman" w:eastAsia="黑体" w:hAnsi="Times New Roman"/>
+        </w:rPr>
+        <w:t>addu</w:t>
+      </w:r>
+      <w:proofErr w:type="spellEnd"/>
+      <w:r>
+        <w:rPr>
+          <w:rFonts w:ascii="Times New Roman" w:eastAsia="黑体" w:hAnsi="Times New Roman"/>
+        </w:rPr>
+        <w:t xml:space="preserve"> $t1, $t2, $t3</w:t>
+      </w:r>
+    </w:p>
+    <w:p>
+      <w:pPr>
+        <w:ind w:left="420"/>
+        <w:rPr>
+          <w:rFonts w:ascii="Times New Roman" w:eastAsia="黑体" w:hAnsi="Times New Roman"/>
+        </w:rPr>
+      </w:pPr>
+      <w:r>
+        <w:rPr>
+          <w:rFonts w:ascii="Times New Roman" w:eastAsia="黑体" w:hAnsi="Times New Roman"/>
+        </w:rPr>
+        <w:t>lable5:</w:t>
+      </w:r>
+    </w:p>
+    <w:p>
+      <w:pPr>
+        <w:ind w:left="420"/>
+        <w:rPr>
+          <w:rFonts w:ascii="Times New Roman" w:eastAsia="黑体" w:hAnsi="Times New Roman"/>
+        </w:rPr>
+      </w:pPr>
+      <w:r>
+        <w:rPr>
+          <w:rFonts w:ascii="Times New Roman" w:eastAsia="黑体" w:hAnsi="Times New Roman"/>
+        </w:rPr>
+        <w:t xml:space="preserve"># </w:t>
+      </w:r>
+      <w:proofErr w:type="spellStart"/>
+      <w:r>
+        <w:rPr>
+          <w:rFonts w:ascii="Times New Roman" w:eastAsia="黑体" w:hAnsi="Times New Roman"/>
+        </w:rPr>
+        <w:t>beq</w:t>
+      </w:r>
+      <w:proofErr w:type="spellEnd"/>
+      <w:r>
+        <w:rPr>
+          <w:rFonts w:ascii="Times New Roman" w:eastAsia="黑体" w:hAnsi="Times New Roman"/>
+        </w:rPr>
+        <w:t xml:space="preserve"> and </w:t>
+      </w:r>
+      <w:proofErr w:type="spellStart"/>
+      <w:r>
+        <w:rPr>
+          <w:rFonts w:ascii="Times New Roman" w:eastAsia="黑体" w:hAnsi="Times New Roman"/>
+        </w:rPr>
+        <w:t>cal_i</w:t>
+      </w:r>
+      <w:proofErr w:type="spellEnd"/>
+    </w:p>
+    <w:p>
+      <w:pPr>
+        <w:ind w:left="420"/>
+        <w:rPr>
+          <w:rFonts w:ascii="Times New Roman" w:eastAsia="黑体" w:hAnsi="Times New Roman"/>
+        </w:rPr>
+      </w:pPr>
+      <w:proofErr w:type="spellStart"/>
+      <w:r>
+        <w:rPr>
+          <w:rFonts w:ascii="Times New Roman" w:eastAsia="黑体" w:hAnsi="Times New Roman"/>
+        </w:rPr>
+        <w:t>ori</w:t>
+      </w:r>
+      <w:proofErr w:type="spellEnd"/>
+      <w:r>
+        <w:rPr>
+          <w:rFonts w:ascii="Times New Roman" w:eastAsia="黑体" w:hAnsi="Times New Roman"/>
+        </w:rPr>
+        <w:t xml:space="preserve"> $t3, $0, 100</w:t>
+      </w:r>
+    </w:p>
+    <w:p>
+      <w:pPr>
+        <w:ind w:left="420"/>
+        <w:rPr>
+          <w:rFonts w:ascii="Times New Roman" w:eastAsia="黑体" w:hAnsi="Times New Roman"/>
+        </w:rPr>
+      </w:pPr>
+      <w:proofErr w:type="spellStart"/>
+      <w:r>
+        <w:rPr>
+          <w:rFonts w:ascii="Times New Roman" w:eastAsia="黑体" w:hAnsi="Times New Roman"/>
+        </w:rPr>
+        <w:t>lui</w:t>
+      </w:r>
+      <w:proofErr w:type="spellEnd"/>
+      <w:r>
+        <w:rPr>
+          <w:rFonts w:ascii="Times New Roman" w:eastAsia="黑体" w:hAnsi="Times New Roman"/>
+        </w:rPr>
+        <w:t xml:space="preserve"> $t1, 100</w:t>
+      </w:r>
+    </w:p>
+    <w:p>
+      <w:pPr>
+        <w:ind w:left="420"/>
+        <w:rPr>
+          <w:rFonts w:ascii="Times New Roman" w:eastAsia="黑体" w:hAnsi="Times New Roman"/>
+        </w:rPr>
+      </w:pPr>
+      <w:proofErr w:type="spellStart"/>
+      <w:r>
+        <w:rPr>
+          <w:rFonts w:ascii="Times New Roman" w:eastAsia="黑体" w:hAnsi="Times New Roman"/>
+        </w:rPr>
+        <w:t>ori</w:t>
+      </w:r>
+      <w:proofErr w:type="spellEnd"/>
+      <w:r>
+        <w:rPr>
+          <w:rFonts w:ascii="Times New Roman" w:eastAsia="黑体" w:hAnsi="Times New Roman"/>
+        </w:rPr>
+        <w:t xml:space="preserve"> $t2, $0, 11</w:t>
+      </w:r>
+    </w:p>
+    <w:p>
+      <w:pPr>
+        <w:ind w:left="420"/>
+        <w:rPr>
+          <w:rFonts w:ascii="Times New Roman" w:eastAsia="黑体" w:hAnsi="Times New Roman"/>
+        </w:rPr>
+      </w:pPr>
+      <w:proofErr w:type="spellStart"/>
+      <w:r>
+        <w:rPr>
+          <w:rFonts w:ascii="Times New Roman" w:eastAsia="黑体" w:hAnsi="Times New Roman"/>
+        </w:rPr>
+        <w:t>beq</w:t>
+      </w:r>
+      <w:proofErr w:type="spellEnd"/>
+      <w:r>
+        <w:rPr>
+          <w:rFonts w:ascii="Times New Roman" w:eastAsia="黑体" w:hAnsi="Times New Roman"/>
+        </w:rPr>
+        <w:t xml:space="preserve"> $t1, $t3, lable6</w:t>
+      </w:r>
+    </w:p>
+    <w:p>
+      <w:pPr>
+        <w:ind w:left="420"/>
+        <w:rPr>
+          <w:rFonts w:ascii="Times New Roman" w:eastAsia="黑体" w:hAnsi="Times New Roman"/>
+        </w:rPr>
+      </w:pPr>
+      <w:proofErr w:type="spellStart"/>
+      <w:r>
+        <w:rPr>
+          <w:rFonts w:ascii="Times New Roman" w:eastAsia="黑体" w:hAnsi="Times New Roman"/>
+        </w:rPr>
+        <w:t>ori</w:t>
+      </w:r>
+      <w:proofErr w:type="spellEnd"/>
+      <w:r>
+        <w:rPr>
+          <w:rFonts w:ascii="Times New Roman" w:eastAsia="黑体" w:hAnsi="Times New Roman"/>
+        </w:rPr>
+        <w:t xml:space="preserve"> $t4, $0, 16</w:t>
+      </w:r>
+    </w:p>
+    <w:p>
+      <w:pPr>
+        <w:ind w:left="420"/>
+        <w:rPr>
+          <w:rFonts w:ascii="Times New Roman" w:eastAsia="黑体" w:hAnsi="Times New Roman"/>
+        </w:rPr>
+      </w:pPr>
+      <w:r>
+        <w:rPr>
+          <w:rFonts w:ascii="Times New Roman" w:eastAsia="黑体" w:hAnsi="Times New Roman"/>
+        </w:rPr>
+        <w:t>lable6:</w:t>
+      </w:r>
+    </w:p>
+    <w:p>
+      <w:pPr>
+        <w:ind w:left="420"/>
+        <w:rPr>
+          <w:rFonts w:ascii="Times New Roman" w:eastAsia="黑体" w:hAnsi="Times New Roman"/>
+        </w:rPr>
+      </w:pPr>
+      <w:r>
+        <w:rPr>
+          <w:rFonts w:ascii="Times New Roman" w:eastAsia="黑体" w:hAnsi="Times New Roman"/>
+        </w:rPr>
+        <w:t xml:space="preserve"># </w:t>
+      </w:r>
+      <w:proofErr w:type="spellStart"/>
+      <w:r>
+        <w:rPr>
+          <w:rFonts w:ascii="Times New Roman" w:eastAsia="黑体" w:hAnsi="Times New Roman"/>
+        </w:rPr>
+        <w:t>beq</w:t>
+      </w:r>
+      <w:proofErr w:type="spellEnd"/>
+      <w:r>
+        <w:rPr>
+          <w:rFonts w:ascii="Times New Roman" w:eastAsia="黑体" w:hAnsi="Times New Roman"/>
+        </w:rPr>
+        <w:t xml:space="preserve"> and </w:t>
+      </w:r>
+      <w:proofErr w:type="spellStart"/>
+      <w:r>
+        <w:rPr>
+          <w:rFonts w:ascii="Times New Roman" w:eastAsia="黑体" w:hAnsi="Times New Roman"/>
+        </w:rPr>
+        <w:t>jal</w:t>
+      </w:r>
+      <w:proofErr w:type="spellEnd"/>
+    </w:p>
+    <w:p>
+      <w:pPr>
+        <w:ind w:left="420"/>
+        <w:rPr>
+          <w:rFonts w:ascii="Times New Roman" w:eastAsia="黑体" w:hAnsi="Times New Roman"/>
+        </w:rPr>
+      </w:pPr>
+      <w:proofErr w:type="spellStart"/>
+      <w:r>
+        <w:rPr>
+          <w:rFonts w:ascii="Times New Roman" w:eastAsia="黑体" w:hAnsi="Times New Roman"/>
+        </w:rPr>
+        <w:t>jal</w:t>
+      </w:r>
+      <w:proofErr w:type="spellEnd"/>
+      <w:r>
+        <w:rPr>
+          <w:rFonts w:ascii="Times New Roman" w:eastAsia="黑体" w:hAnsi="Times New Roman"/>
+        </w:rPr>
+        <w:t xml:space="preserve"> lable7</w:t>
+      </w:r>
+    </w:p>
+    <w:p>
+      <w:pPr>
+        <w:ind w:left="420"/>
+        <w:rPr>
+          <w:rFonts w:ascii="Times New Roman" w:eastAsia="黑体" w:hAnsi="Times New Roman"/>
+        </w:rPr>
+      </w:pPr>
+      <w:proofErr w:type="spellStart"/>
+      <w:r>
+        <w:rPr>
+          <w:rFonts w:ascii="Times New Roman" w:eastAsia="黑体" w:hAnsi="Times New Roman"/>
+        </w:rPr>
+        <w:t>addu</w:t>
+      </w:r>
+      <w:proofErr w:type="spellEnd"/>
+      <w:r>
+        <w:rPr>
+          <w:rFonts w:ascii="Times New Roman" w:eastAsia="黑体" w:hAnsi="Times New Roman"/>
+        </w:rPr>
+        <w:t xml:space="preserve"> $t1, $t2, $t2</w:t>
+      </w:r>
+    </w:p>
+    <w:p>
+      <w:pPr>
+        <w:ind w:left="420"/>
+        <w:rPr>
+          <w:rFonts w:ascii="Times New Roman" w:eastAsia="黑体" w:hAnsi="Times New Roman"/>
+        </w:rPr>
+      </w:pPr>
+      <w:proofErr w:type="spellStart"/>
+      <w:r>
+        <w:rPr>
+          <w:rFonts w:ascii="Times New Roman" w:eastAsia="黑体" w:hAnsi="Times New Roman"/>
+        </w:rPr>
+        <w:t>beq</w:t>
+      </w:r>
+      <w:proofErr w:type="spellEnd"/>
+      <w:r>
+        <w:rPr>
+          <w:rFonts w:ascii="Times New Roman" w:eastAsia="黑体" w:hAnsi="Times New Roman"/>
+        </w:rPr>
+        <w:t xml:space="preserve"> $ra, $t1, lable7</w:t>
+      </w:r>
+    </w:p>
+    <w:p>
+      <w:pPr>
+        <w:ind w:left="420"/>
+        <w:rPr>
+          <w:rFonts w:ascii="Times New Roman" w:eastAsia="黑体" w:hAnsi="Times New Roman"/>
+        </w:rPr>
+      </w:pPr>
+      <w:r>
+        <w:rPr>
+          <w:rFonts w:ascii="Times New Roman" w:eastAsia="黑体" w:hAnsi="Times New Roman"/>
+        </w:rPr>
+        <w:t xml:space="preserve"># </w:t>
+      </w:r>
+      <w:proofErr w:type="spellStart"/>
+      <w:r>
+        <w:rPr>
+          <w:rFonts w:ascii="Times New Roman" w:eastAsia="黑体" w:hAnsi="Times New Roman"/>
+        </w:rPr>
+        <w:t>cal_r_ID</w:t>
+      </w:r>
+      <w:proofErr w:type="spellEnd"/>
+      <w:r>
+        <w:rPr>
+          <w:rFonts w:ascii="Times New Roman" w:eastAsia="黑体" w:hAnsi="Times New Roman"/>
+        </w:rPr>
+        <w:t xml:space="preserve"> and </w:t>
+      </w:r>
+      <w:proofErr w:type="spellStart"/>
+      <w:r>
+        <w:rPr>
+          <w:rFonts w:ascii="Times New Roman" w:eastAsia="黑体" w:hAnsi="Times New Roman"/>
+        </w:rPr>
+        <w:t>cal_r_EX</w:t>
+      </w:r>
+      <w:proofErr w:type="spellEnd"/>
+      <w:r>
+        <w:rPr>
+          <w:rFonts w:ascii="Times New Roman" w:eastAsia="黑体" w:hAnsi="Times New Roman"/>
+        </w:rPr>
+        <w:t xml:space="preserve"> and </w:t>
+      </w:r>
+      <w:proofErr w:type="spellStart"/>
+      <w:r>
+        <w:rPr>
+          <w:rFonts w:ascii="Times New Roman" w:eastAsia="黑体" w:hAnsi="Times New Roman"/>
+        </w:rPr>
+        <w:t>cal_r_MEM</w:t>
+      </w:r>
+      <w:proofErr w:type="spellEnd"/>
+    </w:p>
+    <w:p>
+      <w:pPr>
+        <w:ind w:left="420"/>
+        <w:rPr>
+          <w:rFonts w:ascii="Times New Roman" w:eastAsia="黑体" w:hAnsi="Times New Roman"/>
+        </w:rPr>
+      </w:pPr>
+      <w:r>
+        <w:rPr>
+          <w:rFonts w:ascii="Times New Roman" w:eastAsia="黑体" w:hAnsi="Times New Roman"/>
+        </w:rPr>
+        <w:t>add $t1, $t2, $t3</w:t>
+      </w:r>
+    </w:p>
+    <w:p>
+      <w:pPr>
+        <w:ind w:left="420"/>
+        <w:rPr>
+          <w:rFonts w:ascii="Times New Roman" w:eastAsia="黑体" w:hAnsi="Times New Roman"/>
+        </w:rPr>
+      </w:pPr>
+      <w:r>
+        <w:rPr>
+          <w:rFonts w:ascii="Times New Roman" w:eastAsia="黑体" w:hAnsi="Times New Roman"/>
+        </w:rPr>
+        <w:t>add $t2, $t3, $t4</w:t>
+      </w:r>
+    </w:p>
+    <w:p>
+      <w:pPr>
+        <w:ind w:left="420"/>
+        <w:rPr>
+          <w:rFonts w:ascii="Times New Roman" w:eastAsia="黑体" w:hAnsi="Times New Roman"/>
+        </w:rPr>
+      </w:pPr>
+      <w:r>
+        <w:rPr>
+          <w:rFonts w:ascii="Times New Roman" w:eastAsia="黑体" w:hAnsi="Times New Roman"/>
+        </w:rPr>
+        <w:t>add $t3, $t1, $t2</w:t>
+      </w:r>
+    </w:p>
+    <w:p>
+      <w:pPr>
+        <w:ind w:left="420"/>
+        <w:rPr>
+          <w:rFonts w:ascii="Times New Roman" w:eastAsia="黑体" w:hAnsi="Times New Roman"/>
+        </w:rPr>
+      </w:pPr>
+      <w:r>
+        <w:rPr>
+          <w:rFonts w:ascii="Times New Roman" w:eastAsia="黑体" w:hAnsi="Times New Roman"/>
+        </w:rPr>
+        <w:t xml:space="preserve"># </w:t>
+      </w:r>
+      <w:proofErr w:type="spellStart"/>
+      <w:r>
+        <w:rPr>
+          <w:rFonts w:ascii="Times New Roman" w:eastAsia="黑体" w:hAnsi="Times New Roman"/>
+        </w:rPr>
+        <w:t>cal_r_ID</w:t>
+      </w:r>
+      <w:proofErr w:type="spellEnd"/>
+      <w:r>
+        <w:rPr>
+          <w:rFonts w:ascii="Times New Roman" w:eastAsia="黑体" w:hAnsi="Times New Roman"/>
+        </w:rPr>
+        <w:t xml:space="preserve"> and </w:t>
+      </w:r>
+      <w:proofErr w:type="spellStart"/>
+      <w:r>
+        <w:rPr>
+          <w:rFonts w:ascii="Times New Roman" w:eastAsia="黑体" w:hAnsi="Times New Roman"/>
+        </w:rPr>
+        <w:t>cal_i_EX</w:t>
+      </w:r>
+      <w:proofErr w:type="spellEnd"/>
+      <w:r>
+        <w:rPr>
+          <w:rFonts w:ascii="Times New Roman" w:eastAsia="黑体" w:hAnsi="Times New Roman"/>
+        </w:rPr>
+        <w:t xml:space="preserve"> and </w:t>
+      </w:r>
+      <w:proofErr w:type="spellStart"/>
+      <w:r>
+        <w:rPr>
+          <w:rFonts w:ascii="Times New Roman" w:eastAsia="黑体" w:hAnsi="Times New Roman"/>
+        </w:rPr>
+        <w:t>cal_i_MEM</w:t>
+      </w:r>
+      <w:proofErr w:type="spellEnd"/>
+    </w:p>
+    <w:p>
+      <w:pPr>
+        <w:ind w:left="420"/>
+        <w:rPr>
+          <w:rFonts w:ascii="Times New Roman" w:eastAsia="黑体" w:hAnsi="Times New Roman"/>
+        </w:rPr>
+      </w:pPr>
+      <w:proofErr w:type="spellStart"/>
+      <w:r>
+        <w:rPr>
+          <w:rFonts w:ascii="Times New Roman" w:eastAsia="黑体" w:hAnsi="Times New Roman"/>
+        </w:rPr>
+        <w:t>ori</w:t>
+      </w:r>
+      <w:proofErr w:type="spellEnd"/>
+      <w:r>
+        <w:rPr>
+          <w:rFonts w:ascii="Times New Roman" w:eastAsia="黑体" w:hAnsi="Times New Roman"/>
+        </w:rPr>
+        <w:t xml:space="preserve"> $t1, $0, 20</w:t>
+      </w:r>
+    </w:p>
+    <w:p>
+      <w:pPr>
+        <w:ind w:left="420"/>
+        <w:rPr>
+          <w:rFonts w:ascii="Times New Roman" w:eastAsia="黑体" w:hAnsi="Times New Roman"/>
+        </w:rPr>
+      </w:pPr>
+      <w:proofErr w:type="spellStart"/>
+      <w:r>
+        <w:rPr>
+          <w:rFonts w:ascii="Times New Roman" w:eastAsia="黑体" w:hAnsi="Times New Roman"/>
+        </w:rPr>
+        <w:t>ori</w:t>
+      </w:r>
+      <w:proofErr w:type="spellEnd"/>
+      <w:r>
+        <w:rPr>
+          <w:rFonts w:ascii="Times New Roman" w:eastAsia="黑体" w:hAnsi="Times New Roman"/>
+        </w:rPr>
+        <w:t xml:space="preserve"> $t2, $0, 15</w:t>
+      </w:r>
+    </w:p>
+    <w:p>
+      <w:pPr>
+        <w:ind w:left="420"/>
+        <w:rPr>
+          <w:rFonts w:ascii="Times New Roman" w:eastAsia="黑体" w:hAnsi="Times New Roman"/>
+        </w:rPr>
+      </w:pPr>
+      <w:r>
+        <w:rPr>
+          <w:rFonts w:ascii="Times New Roman" w:eastAsia="黑体" w:hAnsi="Times New Roman"/>
+        </w:rPr>
+        <w:t>add $t3, $t2, $t1</w:t>
+      </w:r>
+    </w:p>
+    <w:p>
+      <w:pPr>
+        <w:ind w:left="420"/>
+        <w:rPr>
+          <w:rFonts w:ascii="Times New Roman" w:eastAsia="黑体" w:hAnsi="Times New Roman"/>
+        </w:rPr>
+      </w:pPr>
+      <w:r>
+        <w:rPr>
+          <w:rFonts w:ascii="Times New Roman" w:eastAsia="黑体" w:hAnsi="Times New Roman"/>
+        </w:rPr>
+        <w:t xml:space="preserve"># </w:t>
+      </w:r>
+      <w:proofErr w:type="spellStart"/>
+      <w:r>
+        <w:rPr>
+          <w:rFonts w:ascii="Times New Roman" w:eastAsia="黑体" w:hAnsi="Times New Roman"/>
+        </w:rPr>
+        <w:t>cal_r_ID</w:t>
+      </w:r>
+      <w:proofErr w:type="spellEnd"/>
+      <w:r>
+        <w:rPr>
+          <w:rFonts w:ascii="Times New Roman" w:eastAsia="黑体" w:hAnsi="Times New Roman"/>
+        </w:rPr>
+        <w:t xml:space="preserve"> and </w:t>
+      </w:r>
+      <w:proofErr w:type="spellStart"/>
+      <w:r>
+        <w:rPr>
+          <w:rFonts w:ascii="Times New Roman" w:eastAsia="黑体" w:hAnsi="Times New Roman"/>
+        </w:rPr>
+        <w:t>load_MEM</w:t>
+      </w:r>
+      <w:proofErr w:type="spellEnd"/>
+      <w:r>
+        <w:rPr>
+          <w:rFonts w:ascii="Times New Roman" w:eastAsia="黑体" w:hAnsi="Times New Roman"/>
+        </w:rPr>
+        <w:t xml:space="preserve"> and </w:t>
+      </w:r>
+      <w:proofErr w:type="spellStart"/>
+      <w:r>
+        <w:rPr>
+          <w:rFonts w:ascii="Times New Roman" w:eastAsia="黑体" w:hAnsi="Times New Roman"/>
+        </w:rPr>
+        <w:t>link_EX</w:t>
+      </w:r>
+      <w:proofErr w:type="spellEnd"/>
+    </w:p>
+    <w:p>
+      <w:pPr>
+        <w:ind w:left="420"/>
+        <w:rPr>
+          <w:rFonts w:ascii="Times New Roman" w:eastAsia="黑体" w:hAnsi="Times New Roman"/>
+        </w:rPr>
+      </w:pPr>
+      <w:proofErr w:type="spellStart"/>
+      <w:r>
+        <w:rPr>
+          <w:rFonts w:ascii="Times New Roman" w:eastAsia="黑体" w:hAnsi="Times New Roman"/>
+        </w:rPr>
+        <w:t>lw</w:t>
+      </w:r>
+      <w:proofErr w:type="spellEnd"/>
+      <w:r>
+        <w:rPr>
+          <w:rFonts w:ascii="Times New Roman" w:eastAsia="黑体" w:hAnsi="Times New Roman"/>
+        </w:rPr>
+        <w:t xml:space="preserve"> $t1, 12($0)</w:t>
+      </w:r>
+    </w:p>
+    <w:p>
+      <w:pPr>
+        <w:ind w:left="420"/>
+        <w:rPr>
+          <w:rFonts w:ascii="Times New Roman" w:eastAsia="黑体" w:hAnsi="Times New Roman"/>
+        </w:rPr>
+      </w:pPr>
+      <w:proofErr w:type="spellStart"/>
+      <w:r>
+        <w:rPr>
+          <w:rFonts w:ascii="Times New Roman" w:eastAsia="黑体" w:hAnsi="Times New Roman"/>
+        </w:rPr>
+        <w:t>jal</w:t>
+      </w:r>
+      <w:proofErr w:type="spellEnd"/>
+      <w:r>
+        <w:rPr>
+          <w:rFonts w:ascii="Times New Roman" w:eastAsia="黑体" w:hAnsi="Times New Roman"/>
+        </w:rPr>
+        <w:t xml:space="preserve"> lable7</w:t>
+      </w:r>
+    </w:p>
+    <w:p>
+      <w:pPr>
+        <w:ind w:left="420"/>
+        <w:rPr>
+          <w:rFonts w:ascii="Times New Roman" w:eastAsia="黑体" w:hAnsi="Times New Roman"/>
+        </w:rPr>
+      </w:pPr>
+      <w:r>
+        <w:rPr>
+          <w:rFonts w:ascii="Times New Roman" w:eastAsia="黑体" w:hAnsi="Times New Roman"/>
+        </w:rPr>
+        <w:t>add $t2, $t1, $ra</w:t>
+      </w:r>
+    </w:p>
+    <w:p>
+      <w:pPr>
+        <w:ind w:left="420"/>
+        <w:rPr>
+          <w:rFonts w:ascii="Times New Roman" w:eastAsia="黑体" w:hAnsi="Times New Roman"/>
+        </w:rPr>
+      </w:pPr>
+      <w:r>
+        <w:rPr>
+          <w:rFonts w:ascii="Times New Roman" w:eastAsia="黑体" w:hAnsi="Times New Roman"/>
+        </w:rPr>
+        <w:t>lable7:</w:t>
+      </w:r>
+    </w:p>
+    <w:p>
+      <w:pPr>
+        <w:ind w:left="420"/>
+        <w:rPr>
+          <w:rFonts w:ascii="Times New Roman" w:eastAsia="黑体" w:hAnsi="Times New Roman"/>
+        </w:rPr>
+      </w:pPr>
+      <w:r>
+        <w:rPr>
+          <w:rFonts w:ascii="Times New Roman" w:eastAsia="黑体" w:hAnsi="Times New Roman"/>
+        </w:rPr>
+        <w:t xml:space="preserve"># </w:t>
+      </w:r>
+      <w:proofErr w:type="spellStart"/>
+      <w:r>
+        <w:rPr>
+          <w:rFonts w:ascii="Times New Roman" w:eastAsia="黑体" w:hAnsi="Times New Roman"/>
+        </w:rPr>
+        <w:t>jr</w:t>
+      </w:r>
+      <w:proofErr w:type="spellEnd"/>
+      <w:r>
+        <w:rPr>
+          <w:rFonts w:ascii="Times New Roman" w:eastAsia="黑体" w:hAnsi="Times New Roman"/>
+        </w:rPr>
+        <w:t xml:space="preserve"> and </w:t>
+      </w:r>
+      <w:proofErr w:type="spellStart"/>
+      <w:r>
+        <w:rPr>
+          <w:rFonts w:ascii="Times New Roman" w:eastAsia="黑体" w:hAnsi="Times New Roman"/>
+        </w:rPr>
+        <w:t>cal_r</w:t>
+      </w:r>
+      <w:proofErr w:type="spellEnd"/>
+    </w:p>
+    <w:p>
+      <w:pPr>
+        <w:ind w:left="420"/>
+        <w:rPr>
+          <w:rFonts w:ascii="Times New Roman" w:eastAsia="黑体" w:hAnsi="Times New Roman"/>
+        </w:rPr>
+      </w:pPr>
+      <w:proofErr w:type="spellStart"/>
+      <w:r>
+        <w:rPr>
+          <w:rFonts w:ascii="Times New Roman" w:eastAsia="黑体" w:hAnsi="Times New Roman"/>
+        </w:rPr>
+        <w:t>addu</w:t>
+      </w:r>
+      <w:proofErr w:type="spellEnd"/>
+      <w:r>
+        <w:rPr>
+          <w:rFonts w:ascii="Times New Roman" w:eastAsia="黑体" w:hAnsi="Times New Roman"/>
+        </w:rPr>
+        <w:t xml:space="preserve"> $t1, $ra, $t2</w:t>
+      </w:r>
+    </w:p>
+    <w:p>
+      <w:pPr>
+        <w:ind w:left="420"/>
+        <w:rPr>
+          <w:rFonts w:ascii="Times New Roman" w:eastAsia="黑体" w:hAnsi="Times New Roman"/>
+        </w:rPr>
+      </w:pPr>
+      <w:proofErr w:type="spellStart"/>
+      <w:r>
+        <w:rPr>
+          <w:rFonts w:ascii="Times New Roman" w:eastAsia="黑体" w:hAnsi="Times New Roman"/>
+        </w:rPr>
+        <w:t>subu</w:t>
+      </w:r>
+      <w:proofErr w:type="spellEnd"/>
+      <w:r>
+        <w:rPr>
+          <w:rFonts w:ascii="Times New Roman" w:eastAsia="黑体" w:hAnsi="Times New Roman"/>
+        </w:rPr>
+        <w:t xml:space="preserve"> $t2, $t2, $t3</w:t>
+      </w:r>
+    </w:p>
+    <w:p>
+      <w:pPr>
+        <w:ind w:left="420"/>
+        <w:rPr>
+          <w:rFonts w:ascii="Times New Roman" w:eastAsia="黑体" w:hAnsi="Times New Roman"/>
+        </w:rPr>
+      </w:pPr>
+      <w:r>
+        <w:rPr>
+          <w:rFonts w:ascii="Times New Roman" w:eastAsia="黑体" w:hAnsi="Times New Roman"/>
+        </w:rPr>
+        <w:t xml:space="preserve"># </w:t>
+      </w:r>
+      <w:proofErr w:type="spellStart"/>
+      <w:r>
+        <w:rPr>
+          <w:rFonts w:ascii="Times New Roman" w:eastAsia="黑体" w:hAnsi="Times New Roman"/>
+        </w:rPr>
+        <w:t>jr</w:t>
+      </w:r>
+      <w:proofErr w:type="spellEnd"/>
+      <w:r>
+        <w:rPr>
+          <w:rFonts w:ascii="Times New Roman" w:eastAsia="黑体" w:hAnsi="Times New Roman"/>
+        </w:rPr>
+        <w:t xml:space="preserve"> and </w:t>
+      </w:r>
+      <w:proofErr w:type="spellStart"/>
+      <w:r>
+        <w:rPr>
+          <w:rFonts w:ascii="Times New Roman" w:eastAsia="黑体" w:hAnsi="Times New Roman"/>
+        </w:rPr>
+        <w:t>cal_i</w:t>
+      </w:r>
+      <w:proofErr w:type="spellEnd"/>
+    </w:p>
+    <w:p>
+      <w:pPr>
+        <w:ind w:left="420"/>
+        <w:rPr>
+          <w:rFonts w:ascii="Times New Roman" w:eastAsia="黑体" w:hAnsi="Times New Roman"/>
+        </w:rPr>
+      </w:pPr>
+      <w:proofErr w:type="spellStart"/>
+      <w:r>
+        <w:rPr>
+          <w:rFonts w:ascii="Times New Roman" w:eastAsia="黑体" w:hAnsi="Times New Roman"/>
+        </w:rPr>
+        <w:t>ori</w:t>
+      </w:r>
+      <w:proofErr w:type="spellEnd"/>
+      <w:r>
+        <w:rPr>
+          <w:rFonts w:ascii="Times New Roman" w:eastAsia="黑体" w:hAnsi="Times New Roman"/>
+        </w:rPr>
+        <w:t xml:space="preserve"> $t1, 0x3008</w:t>
+      </w:r>
+    </w:p>
+    <w:p>
+      <w:pPr>
+        <w:ind w:left="420"/>
+        <w:rPr>
+          <w:rFonts w:ascii="Times New Roman" w:eastAsia="黑体" w:hAnsi="Times New Roman"/>
+        </w:rPr>
+      </w:pPr>
+      <w:proofErr w:type="spellStart"/>
+      <w:r>
+        <w:rPr>
+          <w:rFonts w:ascii="Times New Roman" w:eastAsia="黑体" w:hAnsi="Times New Roman"/>
+        </w:rPr>
+        <w:t>addu</w:t>
+      </w:r>
+      <w:proofErr w:type="spellEnd"/>
+      <w:r>
+        <w:rPr>
+          <w:rFonts w:ascii="Times New Roman" w:eastAsia="黑体" w:hAnsi="Times New Roman"/>
+        </w:rPr>
+        <w:t xml:space="preserve"> $t2, $t2, $t3</w:t>
+      </w:r>
+    </w:p>
+    <w:p>
+      <w:pPr>
+        <w:ind w:left="420"/>
+        <w:rPr>
+          <w:rFonts w:ascii="Times New Roman" w:eastAsia="黑体" w:hAnsi="Times New Roman"/>
+        </w:rPr>
+      </w:pPr>
+      <w:r>
+        <w:rPr>
+          <w:rFonts w:ascii="Times New Roman" w:eastAsia="黑体" w:hAnsi="Times New Roman"/>
+        </w:rPr>
+        <w:t xml:space="preserve"># </w:t>
+      </w:r>
+      <w:proofErr w:type="spellStart"/>
+      <w:r>
+        <w:rPr>
+          <w:rFonts w:ascii="Times New Roman" w:eastAsia="黑体" w:hAnsi="Times New Roman"/>
+        </w:rPr>
+        <w:t>jr</w:t>
+      </w:r>
+      <w:proofErr w:type="spellEnd"/>
+      <w:r>
+        <w:rPr>
+          <w:rFonts w:ascii="Times New Roman" w:eastAsia="黑体" w:hAnsi="Times New Roman"/>
+        </w:rPr>
+        <w:t xml:space="preserve"> and </w:t>
+      </w:r>
+      <w:proofErr w:type="spellStart"/>
+      <w:r>
+        <w:rPr>
+          <w:rFonts w:ascii="Times New Roman" w:eastAsia="黑体" w:hAnsi="Times New Roman"/>
+        </w:rPr>
+        <w:t>jal</w:t>
+      </w:r>
+      <w:proofErr w:type="spellEnd"/>
+    </w:p>
+    <w:p>
+      <w:pPr>
+        <w:ind w:left="420"/>
+        <w:rPr>
+          <w:rFonts w:ascii="Times New Roman" w:eastAsia="黑体" w:hAnsi="Times New Roman"/>
+        </w:rPr>
+      </w:pPr>
+      <w:proofErr w:type="spellStart"/>
+      <w:r>
+        <w:rPr>
+          <w:rFonts w:ascii="Times New Roman" w:eastAsia="黑体" w:hAnsi="Times New Roman"/>
+        </w:rPr>
+        <w:t>jal</w:t>
+      </w:r>
+      <w:proofErr w:type="spellEnd"/>
+      <w:r>
+        <w:rPr>
+          <w:rFonts w:ascii="Times New Roman" w:eastAsia="黑体" w:hAnsi="Times New Roman"/>
+        </w:rPr>
+        <w:t xml:space="preserve"> lable8</w:t>
+      </w:r>
+    </w:p>
+    <w:p>
+      <w:pPr>
+        <w:ind w:left="420"/>
+        <w:rPr>
+          <w:rFonts w:ascii="Times New Roman" w:eastAsia="黑体" w:hAnsi="Times New Roman"/>
+        </w:rPr>
+      </w:pPr>
+      <w:proofErr w:type="spellStart"/>
+      <w:r>
+        <w:rPr>
+          <w:rFonts w:ascii="Times New Roman" w:eastAsia="黑体" w:hAnsi="Times New Roman"/>
+        </w:rPr>
+        <w:lastRenderedPageBreak/>
+        <w:t>addu</w:t>
+      </w:r>
+      <w:proofErr w:type="spellEnd"/>
+      <w:r>
+        <w:rPr>
+          <w:rFonts w:ascii="Times New Roman" w:eastAsia="黑体" w:hAnsi="Times New Roman"/>
+        </w:rPr>
+        <w:t xml:space="preserve"> $t1, $t2, $t1</w:t>
+      </w:r>
+    </w:p>
+    <w:p>
+      <w:pPr>
+        <w:ind w:left="420"/>
+        <w:rPr>
+          <w:rFonts w:ascii="Times New Roman" w:eastAsia="黑体" w:hAnsi="Times New Roman"/>
+        </w:rPr>
+      </w:pPr>
+      <w:r>
+        <w:rPr>
+          <w:rFonts w:ascii="Times New Roman" w:eastAsia="黑体" w:hAnsi="Times New Roman"/>
+        </w:rPr>
+        <w:t>j lable1</w:t>
+      </w:r>
+    </w:p>
+    <w:p>
+      <w:pPr>
+        <w:ind w:left="420"/>
+        <w:rPr>
+          <w:rFonts w:ascii="Times New Roman" w:eastAsia="黑体" w:hAnsi="Times New Roman"/>
+        </w:rPr>
+      </w:pPr>
+      <w:proofErr w:type="spellStart"/>
+      <w:r>
+        <w:rPr>
+          <w:rFonts w:ascii="Times New Roman" w:eastAsia="黑体" w:hAnsi="Times New Roman"/>
+        </w:rPr>
+        <w:t>nop</w:t>
+      </w:r>
+      <w:proofErr w:type="spellEnd"/>
+    </w:p>
+    <w:p>
+      <w:pPr>
+        <w:ind w:left="420"/>
+        <w:rPr>
+          <w:rFonts w:ascii="Times New Roman" w:eastAsia="黑体" w:hAnsi="Times New Roman"/>
+        </w:rPr>
+      </w:pPr>
+      <w:r>
+        <w:rPr>
+          <w:rFonts w:ascii="Times New Roman" w:eastAsia="黑体" w:hAnsi="Times New Roman"/>
+        </w:rPr>
+        <w:t>lable8:</w:t>
+      </w:r>
+    </w:p>
+    <w:p>
+      <w:pPr>
+        <w:ind w:left="420"/>
+        <w:rPr>
+          <w:rFonts w:ascii="Times New Roman" w:eastAsia="黑体" w:hAnsi="Times New Roman"/>
+        </w:rPr>
+      </w:pPr>
+      <w:proofErr w:type="spellStart"/>
+      <w:r>
+        <w:rPr>
+          <w:rFonts w:ascii="Times New Roman" w:eastAsia="黑体" w:hAnsi="Times New Roman"/>
+        </w:rPr>
+        <w:t>jr</w:t>
+      </w:r>
+      <w:proofErr w:type="spellEnd"/>
+      <w:r>
+        <w:rPr>
+          <w:rFonts w:ascii="Times New Roman" w:eastAsia="黑体" w:hAnsi="Times New Roman"/>
+        </w:rPr>
+        <w:t xml:space="preserve"> $ra</w:t>
+      </w:r>
+    </w:p>
+    <w:p>
+      <w:pPr>
+        <w:ind w:left="420"/>
+        <w:rPr>
+          <w:rFonts w:ascii="Times New Roman" w:eastAsia="黑体" w:hAnsi="Times New Roman"/>
+        </w:rPr>
+      </w:pPr>
+      <w:proofErr w:type="spellStart"/>
+      <w:r>
+        <w:rPr>
+          <w:rFonts w:ascii="Times New Roman" w:eastAsia="黑体" w:hAnsi="Times New Roman"/>
+        </w:rPr>
+        <w:t>nop</w:t>
+      </w:r>
+      <w:proofErr w:type="spellEnd"/>
     </w:p>
     <w:sectPr>
       <w:pgSz w:w="11906" w:h="16838"/>

</xml_diff>